<commit_message>
snapshot tirando palavras proibidas
</commit_message>
<xml_diff>
--- a/O Problema do Caixeiro Viajante.docx
+++ b/O Problema do Caixeiro Viajante.docx
@@ -5,7 +5,6 @@
     <w:p>
       <w:pPr>
         <w:pStyle w:val="Ttulo"/>
-        <w:jc w:val="center"/>
       </w:pPr>
       <w:r>
         <w:t>O Problema do Caixeiro Viajante</w:t>
@@ -66,23 +65,7 @@
         <w:t>Estrutura GARFO</w:t>
       </w:r>
       <w:r>
-        <w:t xml:space="preserve">: Esta estrutura representa as conexões entre cidades. Ela contém um </w:t>
-      </w:r>
-      <w:proofErr w:type="spellStart"/>
-      <w:r>
-        <w:t>array</w:t>
-      </w:r>
-      <w:proofErr w:type="spellEnd"/>
-      <w:r>
-        <w:t xml:space="preserve"> de cidades, e cada cidade possui um </w:t>
-      </w:r>
-      <w:proofErr w:type="spellStart"/>
-      <w:r>
-        <w:t>array</w:t>
-      </w:r>
-      <w:proofErr w:type="spellEnd"/>
-      <w:r>
-        <w:t xml:space="preserve"> de conexões (arcos) para outras cidades. Cada conexão contém a cidade de destino e a distância.</w:t>
+        <w:t>: Esta estrutura representa as conexões entre cidades. Ela contém um array de cidades, e cada cidade possui um array de conexões (arcos) para outras cidades. Cada conexão contém a cidade de destino e a distância.</w:t>
       </w:r>
     </w:p>
     <w:p>
@@ -93,15 +76,7 @@
         <w:t>Estrutura CIDADE</w:t>
       </w:r>
       <w:r>
-        <w:t xml:space="preserve">: Cada cidade tem um índice único e um </w:t>
-      </w:r>
-      <w:proofErr w:type="spellStart"/>
-      <w:r>
-        <w:t>array</w:t>
-      </w:r>
-      <w:proofErr w:type="spellEnd"/>
-      <w:r>
-        <w:t xml:space="preserve"> de conexões (</w:t>
+        <w:t>: Cada cidade tem um índice único e um array de conexões (</w:t>
       </w:r>
       <w:r>
         <w:t>CONEXAO</w:t>
@@ -147,15 +122,7 @@
         <w:t>Clareza e Simplicidade</w:t>
       </w:r>
       <w:r>
-        <w:t xml:space="preserve">: A modelagem do problema com </w:t>
-      </w:r>
-      <w:proofErr w:type="spellStart"/>
-      <w:r>
-        <w:t>arrays</w:t>
-      </w:r>
-      <w:proofErr w:type="spellEnd"/>
-      <w:r>
-        <w:t xml:space="preserve"> dinâmicos de conexões para cada cidade torna o código mais fácil de entender, já que as operações envolvem manipulação direta de listas de conexões entre cidades.</w:t>
+        <w:t>: A modelagem do problema com arrays dinâmicos de conexões para cada cidade torna o código mais fácil de entender, já que as operações envolvem manipulação direta de listas de conexões entre cidades.</w:t>
       </w:r>
     </w:p>
     <w:p>
@@ -185,15 +152,7 @@
         <w:t>Eficiência em Busca Local</w:t>
       </w:r>
       <w:r>
-        <w:t xml:space="preserve">: O acesso a conexões de uma cidade é eficiente porque o </w:t>
-      </w:r>
-      <w:proofErr w:type="spellStart"/>
-      <w:r>
-        <w:t>array</w:t>
-      </w:r>
-      <w:proofErr w:type="spellEnd"/>
-      <w:r>
-        <w:t xml:space="preserve"> armazena diretamente essas conexões, facilitando a exploração de destinos durante a busca recursiva.</w:t>
+        <w:t>: O acesso a conexões de uma cidade é eficiente porque o array armazena diretamente essas conexões, facilitando a exploração de destinos durante a busca recursiva.</w:t>
       </w:r>
     </w:p>
     <w:p>
@@ -223,15 +182,7 @@
         <w:t>Complexidade de Espaço</w:t>
       </w:r>
       <w:r>
-        <w:t xml:space="preserve">: Como o </w:t>
-      </w:r>
-      <w:proofErr w:type="spellStart"/>
-      <w:r>
-        <w:t>array</w:t>
-      </w:r>
-      <w:proofErr w:type="spellEnd"/>
-      <w:r>
-        <w:t xml:space="preserve"> de conexões é alocado para todas as cidades, pode haver consumo de memória ineficiente</w:t>
+        <w:t>: Como o array de conexões é alocado para todas as cidades, pode haver consumo de memória ineficiente</w:t>
       </w:r>
       <w:r>
         <w:t>, já</w:t>
@@ -249,16 +200,29 @@
           <w:b/>
           <w:bCs/>
         </w:rPr>
-        <w:t>Desempenho em Grandes Grafos</w:t>
-      </w:r>
-      <w:r>
-        <w:t xml:space="preserve">: Embora a estrutura seja eficiente para pequenos grafos, em grafos maiores o tempo de execução pode aumentar significativamente devido à complexidade da busca recursiva e à exploração de todas as </w:t>
+        <w:t xml:space="preserve">Desempenho </w:t>
+      </w:r>
+      <w:r>
+        <w:rPr>
+          <w:b/>
+          <w:bCs/>
+        </w:rPr>
+        <w:t>com Grandes Números</w:t>
+      </w:r>
+      <w:r>
+        <w:t xml:space="preserve">: Embora a estrutura seja eficiente para pequenos </w:t>
+      </w:r>
+      <w:r>
+        <w:t>números de cidades e conexões</w:t>
+      </w:r>
+      <w:r>
+        <w:t xml:space="preserve">, em maiores o tempo de execução pode aumentar significativamente devido à complexidade da busca recursiva e à exploração de todas as </w:t>
       </w:r>
       <w:r>
         <w:t>conexões</w:t>
       </w:r>
       <w:r>
-        <w:t>).</w:t>
+        <w:t>.</w:t>
       </w:r>
     </w:p>
     <w:p>
@@ -283,173 +247,132 @@
           <w:rStyle w:val="nfase"/>
         </w:rPr>
       </w:pPr>
-      <w:proofErr w:type="spellStart"/>
       <w:r>
         <w:rPr>
           <w:rStyle w:val="nfase"/>
         </w:rPr>
         <w:t>main</w:t>
       </w:r>
-      <w:proofErr w:type="spellEnd"/>
-    </w:p>
-    <w:p>
-      <w:pPr>
-        <w:pStyle w:val="NormalWeb"/>
-      </w:pPr>
-      <w:r>
-        <w:t>É necessário que o usuário insira um número de cidades [</w:t>
-      </w:r>
-      <w:proofErr w:type="spellStart"/>
-      <w:r>
-        <w:t>num_cidades</w:t>
-      </w:r>
-      <w:proofErr w:type="spellEnd"/>
-      <w:r>
-        <w:t>], a cidade de partida [</w:t>
-      </w:r>
-      <w:proofErr w:type="spellStart"/>
+    </w:p>
+    <w:p>
+      <w:pPr>
+        <w:pStyle w:val="NormalWeb"/>
+      </w:pPr>
+      <w:r>
+        <w:t xml:space="preserve">É necessário que o usuário insira um número de cidades [num_cidades], a cidade de partida [comeco] e o número de conexões entre as cidades [num_conexoes]. </w:t>
+      </w:r>
+    </w:p>
+    <w:p>
+      <w:pPr>
+        <w:pStyle w:val="NormalWeb"/>
+      </w:pPr>
+      <w:r>
+        <w:t>Como vamos usar cidades a partir do índice 0, decrescemos 1 da variável começo.</w:t>
+      </w:r>
+    </w:p>
+    <w:p>
+      <w:pPr>
+        <w:pStyle w:val="NormalWeb"/>
+      </w:pPr>
+      <w:r>
+        <w:t xml:space="preserve">A função </w:t>
+      </w:r>
+      <w:r>
+        <w:t>garfo_criar</w:t>
+      </w:r>
+      <w:r>
+        <w:t xml:space="preserve"> é chamada para alocar e inicializar a estrutura de dados do </w:t>
+      </w:r>
+      <w:r>
+        <w:t>garfo</w:t>
+      </w:r>
+      <w:r>
+        <w:t xml:space="preserve"> com o número de cidades especificado, </w:t>
+      </w:r>
+    </w:p>
+    <w:p>
+      <w:pPr>
+        <w:pStyle w:val="NormalWeb"/>
+      </w:pPr>
+      <w:r>
+        <w:t>Após inicializar as cidades, o programa então processa as conexões entre elas, onde o usuário insere duas cidades [</w:t>
+      </w:r>
+      <w:r>
+        <w:t>a]</w:t>
+      </w:r>
+      <w:r>
+        <w:t xml:space="preserve"> e [</w:t>
+      </w:r>
+      <w:r>
+        <w:t>b</w:t>
+      </w:r>
+      <w:r>
+        <w:t>] e a distância entre elas [</w:t>
+      </w:r>
+      <w:r>
+        <w:t>dist</w:t>
+      </w:r>
+      <w:r>
+        <w:t>].</w:t>
+      </w:r>
+      <w:r>
+        <w:t xml:space="preserve"> A função [</w:t>
+      </w:r>
+      <w:r>
+        <w:t>garfo_add_connection]</w:t>
+      </w:r>
+      <w:r>
+        <w:t xml:space="preserve"> é chamado duas vezes para adicionar a conexão de [</w:t>
+      </w:r>
+      <w:r>
+        <w:t>a]</w:t>
+      </w:r>
+      <w:r>
+        <w:t xml:space="preserve"> a [</w:t>
+      </w:r>
+      <w:r>
+        <w:t>b]</w:t>
+      </w:r>
+      <w:r>
+        <w:t xml:space="preserve"> e de [</w:t>
+      </w:r>
+      <w:r>
+        <w:t>b]</w:t>
+      </w:r>
+      <w:r>
+        <w:t xml:space="preserve"> a [</w:t>
+      </w:r>
+      <w:r>
+        <w:t>a]</w:t>
+      </w:r>
+      <w:r>
+        <w:t>, já que o g</w:t>
+      </w:r>
+      <w:r>
+        <w:t>arfo</w:t>
+      </w:r>
+      <w:r>
+        <w:t xml:space="preserve"> é não direcionado.</w:t>
+      </w:r>
+    </w:p>
+    <w:p>
+      <w:pPr>
+        <w:pStyle w:val="NormalWeb"/>
+      </w:pPr>
+      <w:r>
+        <w:t>É inicializado um array [visitados] que marca as cidades visitadas durante a busca (inicialmente todas são não visitadas).</w:t>
+      </w:r>
+    </w:p>
+    <w:p>
+      <w:pPr>
+        <w:pStyle w:val="NormalWeb"/>
+      </w:pPr>
+      <w:r>
+        <w:t>Também um array [path] que armazena o caminho encontrado. O primeiro elemento é a cidade de partida (</w:t>
+      </w:r>
       <w:r>
         <w:t>comeco</w:t>
       </w:r>
-      <w:proofErr w:type="spellEnd"/>
-      <w:r>
-        <w:t>] e o número de conexões entre as cidades [</w:t>
-      </w:r>
-      <w:proofErr w:type="spellStart"/>
-      <w:r>
-        <w:t>num_conexoes</w:t>
-      </w:r>
-      <w:proofErr w:type="spellEnd"/>
-      <w:r>
-        <w:t xml:space="preserve">]. </w:t>
-      </w:r>
-    </w:p>
-    <w:p>
-      <w:pPr>
-        <w:pStyle w:val="NormalWeb"/>
-      </w:pPr>
-      <w:r>
-        <w:t>Como vamos usar cidades a partir do índice 0, decrescemos 1 da variável começo.</w:t>
-      </w:r>
-    </w:p>
-    <w:p>
-      <w:pPr>
-        <w:pStyle w:val="NormalWeb"/>
-      </w:pPr>
-      <w:r>
-        <w:t xml:space="preserve">A função </w:t>
-      </w:r>
-      <w:proofErr w:type="spellStart"/>
-      <w:r>
-        <w:t>garfo_criar</w:t>
-      </w:r>
-      <w:proofErr w:type="spellEnd"/>
-      <w:r>
-        <w:t xml:space="preserve"> é chamada para alocar e inicializar a estrutura de dados do grafo com o número de cidades especificado, </w:t>
-      </w:r>
-    </w:p>
-    <w:p>
-      <w:pPr>
-        <w:pStyle w:val="NormalWeb"/>
-      </w:pPr>
-      <w:r>
-        <w:t>Após inicializar as cidades, o programa então processa as conexões entre elas, onde o usuário insere duas cidades [</w:t>
-      </w:r>
-      <w:r>
-        <w:t>a]</w:t>
-      </w:r>
-      <w:r>
-        <w:t xml:space="preserve"> e [</w:t>
-      </w:r>
-      <w:r>
-        <w:t>b</w:t>
-      </w:r>
-      <w:r>
-        <w:t>] e a distância entre elas [</w:t>
-      </w:r>
-      <w:proofErr w:type="spellStart"/>
-      <w:r>
-        <w:t>dist</w:t>
-      </w:r>
-      <w:proofErr w:type="spellEnd"/>
-      <w:r>
-        <w:t>].</w:t>
-      </w:r>
-      <w:r>
-        <w:t xml:space="preserve"> A função [</w:t>
-      </w:r>
-      <w:proofErr w:type="spellStart"/>
-      <w:r>
-        <w:t>garfo_add_connection</w:t>
-      </w:r>
-      <w:proofErr w:type="spellEnd"/>
-      <w:r>
-        <w:t>]</w:t>
-      </w:r>
-      <w:r>
-        <w:t xml:space="preserve"> é chamado duas vezes para adicionar a conexão de [</w:t>
-      </w:r>
-      <w:r>
-        <w:t>a]</w:t>
-      </w:r>
-      <w:r>
-        <w:t xml:space="preserve"> a [</w:t>
-      </w:r>
-      <w:r>
-        <w:t>b]</w:t>
-      </w:r>
-      <w:r>
-        <w:t xml:space="preserve"> e de [</w:t>
-      </w:r>
-      <w:r>
-        <w:t>b]</w:t>
-      </w:r>
-      <w:r>
-        <w:t xml:space="preserve"> a [</w:t>
-      </w:r>
-      <w:r>
-        <w:t>a]</w:t>
-      </w:r>
-      <w:r>
-        <w:t>, já que o grafo é não direcionado.</w:t>
-      </w:r>
-    </w:p>
-    <w:p>
-      <w:pPr>
-        <w:pStyle w:val="NormalWeb"/>
-      </w:pPr>
-      <w:r>
-        <w:t xml:space="preserve">É inicializado um </w:t>
-      </w:r>
-      <w:proofErr w:type="spellStart"/>
-      <w:r>
-        <w:t>array</w:t>
-      </w:r>
-      <w:proofErr w:type="spellEnd"/>
-      <w:r>
-        <w:t xml:space="preserve"> [visitados] que marca as cidades visitadas durante a busca (inicialmente todas são não visitadas).</w:t>
-      </w:r>
-    </w:p>
-    <w:p>
-      <w:pPr>
-        <w:pStyle w:val="NormalWeb"/>
-      </w:pPr>
-      <w:r>
-        <w:t xml:space="preserve">Também um </w:t>
-      </w:r>
-      <w:proofErr w:type="spellStart"/>
-      <w:r>
-        <w:t>array</w:t>
-      </w:r>
-      <w:proofErr w:type="spellEnd"/>
-      <w:r>
-        <w:t xml:space="preserve"> [path] que armazena o caminho encontrado. O primeiro elemento é a cidade de partida (</w:t>
-      </w:r>
-      <w:proofErr w:type="spellStart"/>
-      <w:r>
-        <w:t>comeco</w:t>
-      </w:r>
-      <w:proofErr w:type="spellEnd"/>
       <w:r>
         <w:t xml:space="preserve">), e os outros são inicializados com </w:t>
       </w:r>
@@ -465,15 +388,7 @@
         <w:pStyle w:val="NormalWeb"/>
       </w:pPr>
       <w:r>
-        <w:t>E uma variável [</w:t>
-      </w:r>
-      <w:proofErr w:type="spellStart"/>
-      <w:r>
-        <w:t>best</w:t>
-      </w:r>
-      <w:proofErr w:type="spellEnd"/>
-      <w:r>
-        <w:t>] para armazenar a melhor (menor) distância encontrada, inicializada com um valor alto (</w:t>
+        <w:t>E uma variável [best] para armazenar a melhor (menor) distância encontrada, inicializada com um valor alto (</w:t>
       </w:r>
       <w:r>
         <w:t>1000000</w:t>
@@ -489,32 +404,14 @@
       <w:r>
         <w:t>A função [</w:t>
       </w:r>
-      <w:proofErr w:type="spellStart"/>
-      <w:r>
-        <w:t>my_recursion</w:t>
-      </w:r>
-      <w:proofErr w:type="spellEnd"/>
-      <w:r>
-        <w:t>]</w:t>
-      </w:r>
-      <w:r>
-        <w:t xml:space="preserve"> é chamada para começar a busca pelo caminho mais curto, passando o garfo, os </w:t>
-      </w:r>
-      <w:proofErr w:type="spellStart"/>
-      <w:r>
-        <w:t>arrays</w:t>
-      </w:r>
-      <w:proofErr w:type="spellEnd"/>
-      <w:r>
-        <w:t xml:space="preserve"> de controle, a cidade inicial e outras informações necessárias. O resultado (menor distância) é armazenado em [</w:t>
-      </w:r>
-      <w:proofErr w:type="spellStart"/>
-      <w:r>
-        <w:t>best</w:t>
-      </w:r>
-      <w:proofErr w:type="spellEnd"/>
-      <w:r>
-        <w:t>]</w:t>
+      <w:r>
+        <w:t>my_recursion]</w:t>
+      </w:r>
+      <w:r>
+        <w:t xml:space="preserve"> é chamada para começar a busca pelo caminho mais curto, passando o garfo, os arrays de controle, a cidade inicial e outras informações necessárias. O resultado (menor distância) é armazenado em [</w:t>
+      </w:r>
+      <w:r>
+        <w:t>best]</w:t>
       </w:r>
       <w:r>
         <w:t>.</w:t>
@@ -531,15 +428,7 @@
         <w:t>print</w:t>
       </w:r>
       <w:r>
-        <w:t xml:space="preserve"> do menor caminho encontrado chamando a função recursiva [</w:t>
-      </w:r>
-      <w:proofErr w:type="spellStart"/>
-      <w:r>
-        <w:t>encontrar_menor_caminho</w:t>
-      </w:r>
-      <w:proofErr w:type="spellEnd"/>
-      <w:r>
-        <w:t xml:space="preserve">] e depois é </w:t>
+        <w:t xml:space="preserve"> do menor caminho encontrado chamando a função recursiva [encontrar_menor_caminho] e depois é </w:t>
       </w:r>
       <w:r>
         <w:t>printado</w:t>
@@ -553,38 +442,34 @@
         <w:pStyle w:val="NormalWeb"/>
       </w:pPr>
       <w:r>
+        <w:lastRenderedPageBreak/>
         <w:t xml:space="preserve">Um loop </w:t>
       </w:r>
       <w:r>
         <w:t>for</w:t>
       </w:r>
       <w:r>
-        <w:t xml:space="preserve"> </w:t>
-      </w:r>
-      <w:proofErr w:type="gramStart"/>
-      <w:r>
-        <w:t>imprime</w:t>
-      </w:r>
-      <w:proofErr w:type="gramEnd"/>
-      <w:r>
-        <w:t xml:space="preserve"> o caminho encontrado (ajustando os índices de volta para 1). Depois, a melhor distância é impressa.</w:t>
-      </w:r>
-    </w:p>
-    <w:p>
-      <w:pPr>
-        <w:pStyle w:val="NormalWeb"/>
-      </w:pPr>
-      <w:r>
-        <w:lastRenderedPageBreak/>
+        <w:t xml:space="preserve"> imprime o caminho encontrado (ajustando os índices de volta para 1). Depois, a melhor distância é impressa.</w:t>
+      </w:r>
+    </w:p>
+    <w:p>
+      <w:pPr>
+        <w:pStyle w:val="NormalWeb"/>
+      </w:pPr>
+      <w:r>
         <w:t>A função [</w:t>
       </w:r>
-      <w:proofErr w:type="spellStart"/>
       <w:r>
         <w:t>garfo_apagar</w:t>
       </w:r>
-      <w:proofErr w:type="spellEnd"/>
-      <w:r>
-        <w:t>] é chamada para liberar toda a memória alocada para o grafo, evitando vazamentos de memória.</w:t>
+      <w:r>
+        <w:t xml:space="preserve">] é chamada para liberar toda a memória alocada para o </w:t>
+      </w:r>
+      <w:r>
+        <w:t>garfo</w:t>
+      </w:r>
+      <w:r>
+        <w:t>, evitando vazamentos de memória.</w:t>
       </w:r>
     </w:p>
     <w:p>
@@ -594,14 +479,12 @@
           <w:rStyle w:val="nfase"/>
         </w:rPr>
       </w:pPr>
-      <w:proofErr w:type="spellStart"/>
       <w:r>
         <w:rPr>
           <w:rStyle w:val="nfase"/>
         </w:rPr>
         <w:t>encontrar_menor_caminho</w:t>
       </w:r>
-      <w:proofErr w:type="spellEnd"/>
     </w:p>
     <w:p>
       <w:pPr>
@@ -627,31 +510,15 @@
         <w:pStyle w:val="NormalWeb"/>
       </w:pPr>
       <w:r>
-        <w:t>Se a cidade sendo percorrida ainda não foi visitada, a função chama a si mesma usando de parâmetro a cidade que está sendo percorrida como a atual, a distância como a distância mandada no parâmetro + a distância da conexão atual, e [</w:t>
-      </w:r>
-      <w:proofErr w:type="spellStart"/>
-      <w:r>
-        <w:t>num_visitadas</w:t>
-      </w:r>
-      <w:proofErr w:type="spellEnd"/>
-      <w:r>
-        <w:t>] como a própria somado de 1. O resto dos parâmetros se mantém.</w:t>
-      </w:r>
-    </w:p>
-    <w:p>
-      <w:pPr>
-        <w:pStyle w:val="NormalWeb"/>
-      </w:pPr>
-      <w:r>
-        <w:t>Se depois do loop o atual melhor [</w:t>
-      </w:r>
-      <w:proofErr w:type="spellStart"/>
-      <w:r>
-        <w:t>best</w:t>
-      </w:r>
-      <w:proofErr w:type="spellEnd"/>
-      <w:r>
-        <w:t>] for menor que o antigo melhor [prev], a cidade da atual conexão [i] é adicionada no caminho [path] no próximo ponto após a cidade atual.</w:t>
+        <w:t>Se a cidade sendo percorrida ainda não foi visitada, a função chama a si mesma usando de parâmetro a cidade que está sendo percorrida como a atual, a distância como a distância mandada no parâmetro + a distância da conexão atual, e [num_visitadas] como a própria somado de 1. O resto dos parâmetros se mantém.</w:t>
+      </w:r>
+    </w:p>
+    <w:p>
+      <w:pPr>
+        <w:pStyle w:val="NormalWeb"/>
+      </w:pPr>
+      <w:r>
+        <w:t>Se depois do loop o atual melhor [best] for menor que o antigo melhor [prev], a cidade da atual conexão [i] é adicionada no caminho [path] no próximo ponto após a cidade atual.</w:t>
       </w:r>
     </w:p>
     <w:p>
@@ -674,15 +541,7 @@
         <w:spacing w:after="240"/>
       </w:pPr>
       <w:r>
-        <w:t>Quando isso acontece a função registra que a cidade de destino já foi alcançada e atualiza o valor da variável [</w:t>
-      </w:r>
-      <w:proofErr w:type="spellStart"/>
-      <w:r>
-        <w:t>best</w:t>
-      </w:r>
-      <w:proofErr w:type="spellEnd"/>
-      <w:r>
-        <w:t>] com a nova distância mínima encontrada, que é a distância total até o destino por essa rota, e o loop é encerrado.</w:t>
+        <w:t>Quando isso acontece a função registra que a cidade de destino já foi alcançada e atualiza o valor da variável [best] com a nova distância mínima encontrada, que é a distância total até o destino por essa rota, e o loop é encerrado.</w:t>
       </w:r>
     </w:p>
     <w:p>
@@ -698,29 +557,13 @@
         <w:pStyle w:val="NormalWeb"/>
       </w:pPr>
       <w:r>
-        <w:t xml:space="preserve">A solução seguinte foi pensada para resolver o Problema do Caixeiro Viajante de forma otimizada. Foi usada programação dinâmica e </w:t>
-      </w:r>
-      <w:proofErr w:type="spellStart"/>
-      <w:r>
-        <w:t>bitmasking</w:t>
-      </w:r>
-      <w:proofErr w:type="spellEnd"/>
-      <w:r>
-        <w:t xml:space="preserve">, uma técnica que representará os estados das cidades em 1s e 0s, para fazer essa resolução, que ainda é </w:t>
+        <w:t xml:space="preserve">A solução seguinte foi pensada para resolver o Problema do Caixeiro Viajante de forma otimizada. Foi usada programação dinâmica e bitmasking, uma técnica que representará os estados das cidades em 1s e 0s, para fazer essa resolução, que ainda é </w:t>
       </w:r>
       <w:r>
         <w:t>exata,</w:t>
       </w:r>
       <w:r>
-        <w:t xml:space="preserve"> mas que é mais eficaz do que a abordagem de </w:t>
-      </w:r>
-      <w:proofErr w:type="spellStart"/>
-      <w:r>
-        <w:t>bruteforcing</w:t>
-      </w:r>
-      <w:proofErr w:type="spellEnd"/>
-      <w:r>
-        <w:t>. A programação dinâmica diminui os custos reutilizando resultados intermediários para evitar redundâncias e reduzir o número de combinações a serem exploradas.</w:t>
+        <w:t xml:space="preserve"> mas que é mais eficaz do que a abordagem de bruteforcing. A programação dinâmica diminui os custos reutilizando resultados intermediários para evitar redundâncias e reduzir o número de combinações a serem exploradas.</w:t>
       </w:r>
     </w:p>
     <w:p>
@@ -730,52 +573,27 @@
           <w:rStyle w:val="nfase"/>
         </w:rPr>
       </w:pPr>
-      <w:proofErr w:type="spellStart"/>
       <w:r>
         <w:rPr>
           <w:rStyle w:val="nfase"/>
         </w:rPr>
         <w:t>main</w:t>
       </w:r>
-      <w:proofErr w:type="spellEnd"/>
-    </w:p>
-    <w:p>
-      <w:pPr>
-        <w:pStyle w:val="NormalWeb"/>
-      </w:pPr>
-      <w:r>
-        <w:t>É necessário que o usuário insira um número de cidades [</w:t>
-      </w:r>
-      <w:proofErr w:type="spellStart"/>
-      <w:r>
-        <w:t>num_cidades</w:t>
-      </w:r>
-      <w:proofErr w:type="spellEnd"/>
-      <w:r>
-        <w:t>], a cidade de partida [</w:t>
-      </w:r>
-      <w:proofErr w:type="spellStart"/>
-      <w:r>
-        <w:t>comeco</w:t>
-      </w:r>
-      <w:proofErr w:type="spellEnd"/>
-      <w:r>
-        <w:t>] e o número de conexões entre as cidades [</w:t>
-      </w:r>
-      <w:proofErr w:type="spellStart"/>
-      <w:r>
-        <w:t>num_conexoes</w:t>
-      </w:r>
-      <w:proofErr w:type="spellEnd"/>
-      <w:r>
-        <w:t xml:space="preserve">]. </w:t>
-      </w:r>
-    </w:p>
-    <w:p>
-      <w:pPr>
-        <w:pStyle w:val="NormalWeb"/>
-      </w:pPr>
-      <w:r>
+    </w:p>
+    <w:p>
+      <w:pPr>
+        <w:pStyle w:val="NormalWeb"/>
+      </w:pPr>
+      <w:r>
+        <w:t xml:space="preserve">É necessário que o usuário insira um número de cidades [num_cidades], a cidade de partida [comeco] e o número de conexões entre as cidades [num_conexoes]. </w:t>
+      </w:r>
+    </w:p>
+    <w:p>
+      <w:pPr>
+        <w:pStyle w:val="NormalWeb"/>
+      </w:pPr>
+      <w:r>
+        <w:lastRenderedPageBreak/>
         <w:t>Como vamos usar cidades a partir do índice 0, decrescemos 1 da variável começo.</w:t>
       </w:r>
     </w:p>
@@ -784,54 +602,13 @@
         <w:pStyle w:val="NormalWeb"/>
       </w:pPr>
       <w:r>
-        <w:lastRenderedPageBreak/>
-        <w:t xml:space="preserve">É inicializada um ponteiro para uma </w:t>
-      </w:r>
-      <w:proofErr w:type="spellStart"/>
-      <w:r>
-        <w:t>struct</w:t>
-      </w:r>
-      <w:proofErr w:type="spellEnd"/>
-      <w:r>
-        <w:t xml:space="preserve"> [DISTANCIAS] de nome [</w:t>
-      </w:r>
-      <w:proofErr w:type="spellStart"/>
-      <w:r>
-        <w:t>memorizacao</w:t>
-      </w:r>
-      <w:proofErr w:type="spellEnd"/>
-      <w:r>
-        <w:t>] de dimensões [</w:t>
-      </w:r>
-      <w:proofErr w:type="spellStart"/>
-      <w:r>
-        <w:t>num_</w:t>
-      </w:r>
-      <w:proofErr w:type="gramStart"/>
-      <w:r>
-        <w:t>cidades</w:t>
-      </w:r>
-      <w:proofErr w:type="spellEnd"/>
-      <w:r>
-        <w:t>][</w:t>
-      </w:r>
-      <w:proofErr w:type="gramEnd"/>
-      <w:r>
-        <w:t xml:space="preserve">2^num_cidades], que será responsável por armazenar a menor distância para visitar certos subconjuntos de cidades. Um índice [i][j] registra a menor distância para percorrer o subconjunto [j] de cidades a partir da </w:t>
+        <w:t xml:space="preserve">É inicializada um ponteiro para uma struct [DISTANCIAS] de nome [memorizacao] de dimensões [num_cidades][2^num_cidades], que será responsável por armazenar a menor distância para visitar certos subconjuntos de cidades. Um índice [i][j] registra a menor distância para percorrer o subconjunto [j] de cidades a partir da </w:t>
       </w:r>
       <w:r>
         <w:t>cidade</w:t>
       </w:r>
       <w:r>
-        <w:t xml:space="preserve"> [i]. Em </w:t>
-      </w:r>
-      <w:proofErr w:type="spellStart"/>
-      <w:r>
-        <w:t>bitmasking</w:t>
-      </w:r>
-      <w:proofErr w:type="spellEnd"/>
-      <w:r>
-        <w:t xml:space="preserve">, se [j] = 5, significa o subconjunto [0101], ou </w:t>
+        <w:t xml:space="preserve"> [i]. Em bitmasking, se [j] = 5, significa o subconjunto [0101], ou </w:t>
       </w:r>
       <w:r>
         <w:t>seja</w:t>
@@ -851,52 +628,7 @@
         <w:pStyle w:val="NormalWeb"/>
       </w:pPr>
       <w:r>
-        <w:t xml:space="preserve">É inicializada um ponteiro para uma </w:t>
-      </w:r>
-      <w:proofErr w:type="spellStart"/>
-      <w:r>
-        <w:t>struct</w:t>
-      </w:r>
-      <w:proofErr w:type="spellEnd"/>
-      <w:r>
-        <w:t xml:space="preserve"> [DISTANCIAS] de nome [</w:t>
-      </w:r>
-      <w:proofErr w:type="spellStart"/>
-      <w:r>
-        <w:t>ligacoes</w:t>
-      </w:r>
-      <w:proofErr w:type="spellEnd"/>
-      <w:r>
-        <w:t>] de dimensões [</w:t>
-      </w:r>
-      <w:proofErr w:type="spellStart"/>
-      <w:r>
-        <w:t>num_</w:t>
-      </w:r>
-      <w:proofErr w:type="gramStart"/>
-      <w:r>
-        <w:t>cidades</w:t>
-      </w:r>
-      <w:proofErr w:type="spellEnd"/>
-      <w:r>
-        <w:t>][</w:t>
-      </w:r>
-      <w:proofErr w:type="spellStart"/>
-      <w:proofErr w:type="gramEnd"/>
-      <w:r>
-        <w:t>num_cidades</w:t>
-      </w:r>
-      <w:proofErr w:type="spellEnd"/>
-      <w:r>
-        <w:t xml:space="preserve">], que armazenará as distâncias diretas entre as cidades. Um índice [i][j] registra a </w:t>
-      </w:r>
-      <w:proofErr w:type="spellStart"/>
-      <w:r>
-        <w:t>distânia</w:t>
-      </w:r>
-      <w:proofErr w:type="spellEnd"/>
-      <w:r>
-        <w:t xml:space="preserve"> da cidade [i] para a cidade [j].</w:t>
+        <w:t>É inicializada um ponteiro para uma struct [DISTANCIAS] de nome [ligacoes] de dimensões [num_cidades][num_cidades], que armazenará as distâncias diretas entre as cidades. Um índice [i][j] registra a distânia da cidade [i] para a cidade [j].</w:t>
       </w:r>
     </w:p>
     <w:p>
@@ -906,29 +638,11 @@
       <w:r>
         <w:t>Então é chamado a função [</w:t>
       </w:r>
-      <w:proofErr w:type="spellStart"/>
       <w:r>
         <w:t>inicializar_distancias</w:t>
       </w:r>
-      <w:proofErr w:type="spellEnd"/>
-      <w:r>
-        <w:t>] que irá inicializar [</w:t>
-      </w:r>
-      <w:proofErr w:type="spellStart"/>
-      <w:r>
-        <w:t>ligacoes</w:t>
-      </w:r>
-      <w:proofErr w:type="spellEnd"/>
-      <w:r>
-        <w:t>] e [</w:t>
-      </w:r>
-      <w:proofErr w:type="spellStart"/>
-      <w:r>
-        <w:t>memorizacao</w:t>
-      </w:r>
-      <w:proofErr w:type="spellEnd"/>
-      <w:r>
-        <w:t>], configurando as distâncias entre as cidades e preparando a estrutura para</w:t>
+      <w:r>
+        <w:t>] que irá inicializar [ligacoes] e [memorizacao], configurando as distâncias entre as cidades e preparando a estrutura para</w:t>
       </w:r>
       <w:r>
         <w:t xml:space="preserve"> o algoritmo de programação dinâmica.</w:t>
@@ -941,11 +655,9 @@
       <w:r>
         <w:t>Logo em seguida, a função [</w:t>
       </w:r>
-      <w:proofErr w:type="spellStart"/>
       <w:r>
         <w:t>calcular_distancias_minimas</w:t>
       </w:r>
-      <w:proofErr w:type="spellEnd"/>
       <w:r>
         <w:t xml:space="preserve">], que vai calcular as distâncias mínimas entre as cidades considerando todas as combinações de cidades que podem ser visitadas usando programação dinâmica, armazenando </w:t>
       </w:r>
@@ -953,7 +665,13 @@
         <w:t>as distâncias</w:t>
       </w:r>
       <w:r>
-        <w:t xml:space="preserve"> intermediárias na matriz de memorização.</w:t>
+        <w:t xml:space="preserve"> intermediárias na</w:t>
+      </w:r>
+      <w:r>
+        <w:t xml:space="preserve"> [memorização]</w:t>
+      </w:r>
+      <w:r>
+        <w:t>.</w:t>
       </w:r>
     </w:p>
     <w:p>
@@ -963,19 +681,15 @@
       <w:r>
         <w:t>Baseado nos caminhos armazenados [memorização] pela [</w:t>
       </w:r>
-      <w:proofErr w:type="spellStart"/>
       <w:r>
         <w:t>calcular_distancias_minimas</w:t>
       </w:r>
-      <w:proofErr w:type="spellEnd"/>
       <w:r>
         <w:t>], é chamada a função [</w:t>
       </w:r>
-      <w:proofErr w:type="spellStart"/>
       <w:r>
         <w:t>encontrar_menor_custo</w:t>
       </w:r>
-      <w:proofErr w:type="spellEnd"/>
       <w:r>
         <w:t>]</w:t>
       </w:r>
@@ -988,16 +702,9 @@
       <w:r>
         <w:t xml:space="preserve"> na função [</w:t>
       </w:r>
-      <w:proofErr w:type="spellStart"/>
-      <w:r>
-        <w:t>menor_</w:t>
-      </w:r>
-      <w:proofErr w:type="gramStart"/>
-      <w:r>
-        <w:t>distancia</w:t>
-      </w:r>
-      <w:proofErr w:type="spellEnd"/>
-      <w:proofErr w:type="gramEnd"/>
+      <w:r>
+        <w:t>menor_distancia</w:t>
+      </w:r>
       <w:r>
         <w:t>].</w:t>
       </w:r>
@@ -1007,37 +714,11 @@
         <w:pStyle w:val="NormalWeb"/>
       </w:pPr>
       <w:r>
-        <w:t>Baseado no trabalho feito pelas duas funções anteriores, será executada a função [</w:t>
-      </w:r>
-      <w:proofErr w:type="spellStart"/>
-      <w:r>
-        <w:t>reconstruir_melhor_rota</w:t>
-      </w:r>
-      <w:proofErr w:type="spellEnd"/>
-      <w:r>
-        <w:t>], que usa a [</w:t>
-      </w:r>
-      <w:proofErr w:type="spellStart"/>
-      <w:r>
-        <w:t>memorizacao</w:t>
-      </w:r>
-      <w:proofErr w:type="spellEnd"/>
-      <w:r>
-        <w:t>] para reconstruir o caminho exato correspondente ao menor custo encontrado por [</w:t>
-      </w:r>
-      <w:proofErr w:type="spellStart"/>
-      <w:r>
-        <w:t>encontrar_menor_custo</w:t>
-      </w:r>
-      <w:proofErr w:type="spellEnd"/>
-      <w:r>
-        <w:t>] e isso será armazenado na lista [</w:t>
-      </w:r>
-      <w:proofErr w:type="spellStart"/>
+        <w:t>Baseado no trabalho feito pelas duas funções anteriores, será executada a função [reconstruir_melhor_rota], que usa a [memorizacao] para reconstruir o caminho exato correspondente ao menor custo encontrado por [encontrar_menor_custo] e isso será armazenado na lista [</w:t>
+      </w:r>
       <w:r>
         <w:t>menor_rota</w:t>
       </w:r>
-      <w:proofErr w:type="spellEnd"/>
       <w:r>
         <w:t>].</w:t>
       </w:r>
@@ -1055,11 +736,9 @@
       <w:r>
         <w:t xml:space="preserve"> imprimindo cada cidade da lista [</w:t>
       </w:r>
-      <w:proofErr w:type="spellStart"/>
       <w:r>
         <w:t>menor_rota</w:t>
       </w:r>
-      <w:proofErr w:type="spellEnd"/>
       <w:r>
         <w:t>] acrescentado de 1 para fazer sentido com a indexamento das cidades, que representa a rota de menor custo.</w:t>
       </w:r>
@@ -1069,20 +748,7 @@
         <w:pStyle w:val="NormalWeb"/>
       </w:pPr>
       <w:r>
-        <w:t>Depois, é imprimido a distância total da rota de menor custo [</w:t>
-      </w:r>
-      <w:proofErr w:type="spellStart"/>
-      <w:r>
-        <w:t>menor_</w:t>
-      </w:r>
-      <w:proofErr w:type="gramStart"/>
-      <w:r>
-        <w:t>distancia</w:t>
-      </w:r>
-      <w:proofErr w:type="spellEnd"/>
-      <w:proofErr w:type="gramEnd"/>
-      <w:r>
-        <w:t>].</w:t>
+        <w:t>Depois, é imprimido a distância total da rota de menor custo [menor_distancia].</w:t>
       </w:r>
     </w:p>
     <w:p>
@@ -1102,14 +768,12 @@
           <w:iCs w:val="0"/>
         </w:rPr>
       </w:pPr>
-      <w:proofErr w:type="spellStart"/>
       <w:r>
         <w:rPr>
           <w:rStyle w:val="nfase"/>
         </w:rPr>
         <w:t>reconstruir_melhor_rota</w:t>
       </w:r>
-      <w:proofErr w:type="spellEnd"/>
     </w:p>
     <w:p>
       <w:pPr>
@@ -1118,7 +782,6 @@
       <w:r>
         <w:t xml:space="preserve">Começa inicializando uma lista [caminho] que irá armazenar a sequência que forma a melhor rota, um </w:t>
       </w:r>
-      <w:proofErr w:type="spellStart"/>
       <w:r>
         <w:rPr>
           <w:i/>
@@ -1126,11 +789,9 @@
         </w:rPr>
         <w:t>int</w:t>
       </w:r>
-      <w:proofErr w:type="spellEnd"/>
       <w:r>
         <w:t xml:space="preserve"> [estado] que guarda em </w:t>
       </w:r>
-      <w:proofErr w:type="spellStart"/>
       <w:r>
         <w:rPr>
           <w:i/>
@@ -1138,11 +799,9 @@
         </w:rPr>
         <w:t>bitmask</w:t>
       </w:r>
-      <w:proofErr w:type="spellEnd"/>
       <w:r>
         <w:t xml:space="preserve"> que todas as cidades foram visitadas e inicializa um </w:t>
       </w:r>
-      <w:proofErr w:type="spellStart"/>
       <w:r>
         <w:rPr>
           <w:i/>
@@ -1150,15 +809,12 @@
         </w:rPr>
         <w:t>int</w:t>
       </w:r>
-      <w:proofErr w:type="spellEnd"/>
       <w:r>
         <w:t xml:space="preserve"> [</w:t>
       </w:r>
-      <w:proofErr w:type="spellStart"/>
       <w:r>
         <w:t>cidade_anterior</w:t>
       </w:r>
-      <w:proofErr w:type="spellEnd"/>
       <w:r>
         <w:t>] que irá armazenar o índice da última cidade visitada começando com a cidade inicial.</w:t>
       </w:r>
@@ -1185,11 +841,9 @@
       <w:r>
         <w:t>[</w:t>
       </w:r>
-      <w:proofErr w:type="spellStart"/>
       <w:r>
         <w:t>melhor_cidade</w:t>
       </w:r>
-      <w:proofErr w:type="spellEnd"/>
       <w:r>
         <w:t>]</w:t>
       </w:r>
@@ -1207,11 +861,9 @@
       <w:r>
         <w:t xml:space="preserve"> [</w:t>
       </w:r>
-      <w:proofErr w:type="spellStart"/>
       <w:r>
         <w:t>cidade_atual</w:t>
       </w:r>
-      <w:proofErr w:type="spellEnd"/>
       <w:r>
         <w:t>]</w:t>
       </w:r>
@@ -1224,15 +876,7 @@
         <w:pStyle w:val="NormalWeb"/>
       </w:pPr>
       <w:r>
-        <w:t>As condições de continuação são se o índice do loop interno for o [</w:t>
-      </w:r>
-      <w:proofErr w:type="spellStart"/>
-      <w:r>
-        <w:t>comeco</w:t>
-      </w:r>
-      <w:proofErr w:type="spellEnd"/>
-      <w:r>
-        <w:t>], já que ela não pode ser uma cidade intermediária ou se o índice não estiver no subconjunto de cidades não visitadas.</w:t>
+        <w:t>As condições de continuação são se o índice do loop interno for o [comeco], já que ela não pode ser uma cidade intermediária ou se o índice não estiver no subconjunto de cidades não visitadas.</w:t>
       </w:r>
     </w:p>
     <w:p>
@@ -1248,11 +892,9 @@
       <w:r>
         <w:t>, quando o valor de [</w:t>
       </w:r>
-      <w:proofErr w:type="spellStart"/>
       <w:r>
         <w:t>melhor_cidade</w:t>
       </w:r>
-      <w:proofErr w:type="spellEnd"/>
       <w:r>
         <w:t>] é -1</w:t>
       </w:r>
@@ -1265,71 +907,25 @@
         <w:pStyle w:val="NormalWeb"/>
       </w:pPr>
       <w:r>
-        <w:t>O algoritmo então inicializa uma variável [</w:t>
-      </w:r>
-      <w:proofErr w:type="spellStart"/>
-      <w:proofErr w:type="gramStart"/>
-      <w:r>
-        <w:t>distancia</w:t>
-      </w:r>
-      <w:proofErr w:type="gramEnd"/>
-      <w:r>
-        <w:t>_previa</w:t>
-      </w:r>
-      <w:proofErr w:type="spellEnd"/>
-      <w:r>
-        <w:t>] que armazena a distância total que passaria pela cidade em [</w:t>
-      </w:r>
-      <w:proofErr w:type="spellStart"/>
+        <w:t>O algoritmo então inicializa uma variável [distancia_previa] que armazena a distância total que passaria pela cidade em [</w:t>
+      </w:r>
       <w:r>
         <w:t>melhor_cidade</w:t>
       </w:r>
-      <w:proofErr w:type="spellEnd"/>
-      <w:r>
-        <w:t>] e uma variável [</w:t>
-      </w:r>
-      <w:proofErr w:type="spellStart"/>
-      <w:r>
-        <w:t>distancia_atual</w:t>
-      </w:r>
-      <w:proofErr w:type="spellEnd"/>
-      <w:r>
-        <w:t>], com a distância total que passaria pela cidade com o índice atual iterado no loop interno.</w:t>
-      </w:r>
-    </w:p>
-    <w:p>
-      <w:pPr>
-        <w:pStyle w:val="NormalWeb"/>
-      </w:pPr>
-      <w:r>
-        <w:t>Se a variável [</w:t>
-      </w:r>
-      <w:proofErr w:type="spellStart"/>
-      <w:proofErr w:type="gramStart"/>
-      <w:r>
-        <w:t>distancia</w:t>
-      </w:r>
-      <w:proofErr w:type="gramEnd"/>
-      <w:r>
-        <w:t>_atual</w:t>
-      </w:r>
-      <w:proofErr w:type="spellEnd"/>
-      <w:r>
-        <w:t>] for menor que a [</w:t>
-      </w:r>
-      <w:proofErr w:type="spellStart"/>
-      <w:r>
-        <w:t>distancia_previa</w:t>
-      </w:r>
-      <w:proofErr w:type="spellEnd"/>
-      <w:r>
-        <w:t>], a variável [</w:t>
-      </w:r>
-      <w:proofErr w:type="spellStart"/>
+      <w:r>
+        <w:t>] e uma variável [distancia_atual], com a distância total que passaria pela cidade com o índice atual iterado no loop interno.</w:t>
+      </w:r>
+    </w:p>
+    <w:p>
+      <w:pPr>
+        <w:pStyle w:val="NormalWeb"/>
+      </w:pPr>
+      <w:r>
+        <w:t>Se a variável [distancia_atual] for menor que a [distancia_previa], a variável [</w:t>
+      </w:r>
       <w:r>
         <w:t>melhor_cidade</w:t>
       </w:r>
-      <w:proofErr w:type="spellEnd"/>
       <w:r>
         <w:t xml:space="preserve">] é atualizada para </w:t>
       </w:r>
@@ -1342,11 +938,9 @@
       <w:r>
         <w:t>[</w:t>
       </w:r>
-      <w:proofErr w:type="spellStart"/>
       <w:r>
         <w:t>cidade_atual</w:t>
       </w:r>
-      <w:proofErr w:type="spellEnd"/>
       <w:r>
         <w:t>]</w:t>
       </w:r>
@@ -1361,21 +955,11 @@
       <w:r>
         <w:t>Após a comparação, o índice da atual melhor cidade se torna o [</w:t>
       </w:r>
-      <w:proofErr w:type="spellStart"/>
       <w:r>
         <w:t>cidade_anterior</w:t>
       </w:r>
-      <w:proofErr w:type="spellEnd"/>
-      <w:r>
-        <w:t xml:space="preserve">] e é armazenado no índice externo da lista de cidades [caminho]. E então, ela é removida do </w:t>
-      </w:r>
-      <w:proofErr w:type="spellStart"/>
-      <w:r>
-        <w:t>sobconjunto</w:t>
-      </w:r>
-      <w:proofErr w:type="spellEnd"/>
-      <w:r>
-        <w:t xml:space="preserve"> de cidades a serem consideradas.</w:t>
+      <w:r>
+        <w:t>] e é armazenado no índice externo da lista de cidades [caminho]. E então, ela é removida do sobconjunto de cidades a serem consideradas.</w:t>
       </w:r>
     </w:p>
     <w:p>
@@ -1393,14 +977,12 @@
           <w:rStyle w:val="nfase"/>
         </w:rPr>
       </w:pPr>
-      <w:proofErr w:type="spellStart"/>
       <w:r>
         <w:rPr>
           <w:rStyle w:val="nfase"/>
         </w:rPr>
         <w:t>encontrar_menor_custo</w:t>
       </w:r>
-      <w:proofErr w:type="spellEnd"/>
     </w:p>
     <w:p/>
     <w:sectPr>

</xml_diff>

<commit_message>
ve agora se ta certo
</commit_message>
<xml_diff>
--- a/O Problema do Caixeiro Viajante.docx
+++ b/O Problema do Caixeiro Viajante.docx
@@ -5,7 +5,6 @@
     <w:p>
       <w:pPr>
         <w:pStyle w:val="Ttulo"/>
-        <w:jc w:val="center"/>
       </w:pPr>
       <w:r>
         <w:t>O Problema do Caixeiro Viajante</w:t>
@@ -66,23 +65,7 @@
         <w:t>Estrutura GARFO</w:t>
       </w:r>
       <w:r>
-        <w:t xml:space="preserve">: Esta estrutura representa as conexões entre cidades. Ela contém um </w:t>
-      </w:r>
-      <w:proofErr w:type="spellStart"/>
-      <w:r>
-        <w:t>array</w:t>
-      </w:r>
-      <w:proofErr w:type="spellEnd"/>
-      <w:r>
-        <w:t xml:space="preserve"> de cidades, e cada cidade possui um </w:t>
-      </w:r>
-      <w:proofErr w:type="spellStart"/>
-      <w:r>
-        <w:t>array</w:t>
-      </w:r>
-      <w:proofErr w:type="spellEnd"/>
-      <w:r>
-        <w:t xml:space="preserve"> de conexões (arcos) para outras cidades. Cada conexão contém a cidade de destino e a distância.</w:t>
+        <w:t>: Esta estrutura representa as conexões entre cidades. Ela contém um array de cidades, e cada cidade possui um array de conexões (arcos) para outras cidades. Cada conexão contém a cidade de destino e a distância.</w:t>
       </w:r>
     </w:p>
     <w:p>
@@ -93,15 +76,7 @@
         <w:t>Estrutura CIDADE</w:t>
       </w:r>
       <w:r>
-        <w:t xml:space="preserve">: Cada cidade tem um índice único e um </w:t>
-      </w:r>
-      <w:proofErr w:type="spellStart"/>
-      <w:r>
-        <w:t>array</w:t>
-      </w:r>
-      <w:proofErr w:type="spellEnd"/>
-      <w:r>
-        <w:t xml:space="preserve"> de conexões (</w:t>
+        <w:t>: Cada cidade tem um índice único e um array de conexões (</w:t>
       </w:r>
       <w:r>
         <w:t>CONEXAO</w:t>
@@ -147,15 +122,7 @@
         <w:t>Clareza e Simplicidade</w:t>
       </w:r>
       <w:r>
-        <w:t xml:space="preserve">: A modelagem do problema com </w:t>
-      </w:r>
-      <w:proofErr w:type="spellStart"/>
-      <w:r>
-        <w:t>arrays</w:t>
-      </w:r>
-      <w:proofErr w:type="spellEnd"/>
-      <w:r>
-        <w:t xml:space="preserve"> dinâmicos de conexões para cada cidade torna o código mais fácil de entender, já que as operações envolvem manipulação direta de listas de conexões entre cidades.</w:t>
+        <w:t>: A modelagem do problema com arrays dinâmicos de conexões para cada cidade torna o código mais fácil de entender, já que as operações envolvem manipulação direta de listas de conexões entre cidades.</w:t>
       </w:r>
     </w:p>
     <w:p>
@@ -185,15 +152,7 @@
         <w:t>Eficiência em Busca Local</w:t>
       </w:r>
       <w:r>
-        <w:t xml:space="preserve">: O acesso a conexões de uma cidade é eficiente porque o </w:t>
-      </w:r>
-      <w:proofErr w:type="spellStart"/>
-      <w:r>
-        <w:t>array</w:t>
-      </w:r>
-      <w:proofErr w:type="spellEnd"/>
-      <w:r>
-        <w:t xml:space="preserve"> armazena diretamente essas conexões, facilitando a exploração de destinos durante a busca recursiva.</w:t>
+        <w:t>: O acesso a conexões de uma cidade é eficiente porque o array armazena diretamente essas conexões, facilitando a exploração de destinos durante a busca recursiva.</w:t>
       </w:r>
     </w:p>
     <w:p>
@@ -223,15 +182,7 @@
         <w:t>Complexidade de Espaço</w:t>
       </w:r>
       <w:r>
-        <w:t xml:space="preserve">: Como o </w:t>
-      </w:r>
-      <w:proofErr w:type="spellStart"/>
-      <w:r>
-        <w:t>array</w:t>
-      </w:r>
-      <w:proofErr w:type="spellEnd"/>
-      <w:r>
-        <w:t xml:space="preserve"> de conexões é alocado para todas as cidades, pode haver consumo de memória ineficiente</w:t>
+        <w:t>: Como o array de conexões é alocado para todas as cidades, pode haver consumo de memória ineficiente</w:t>
       </w:r>
       <w:r>
         <w:t>, já</w:t>
@@ -249,16 +200,29 @@
           <w:b/>
           <w:bCs/>
         </w:rPr>
-        <w:t>Desempenho em Grandes Grafos</w:t>
-      </w:r>
-      <w:r>
-        <w:t xml:space="preserve">: Embora a estrutura seja eficiente para pequenos grafos, em grafos maiores o tempo de execução pode aumentar significativamente devido à complexidade da busca recursiva e à exploração de todas as </w:t>
+        <w:t xml:space="preserve">Desempenho </w:t>
+      </w:r>
+      <w:r>
+        <w:rPr>
+          <w:b/>
+          <w:bCs/>
+        </w:rPr>
+        <w:t>com Grandes Números</w:t>
+      </w:r>
+      <w:r>
+        <w:t xml:space="preserve">: Embora a estrutura seja eficiente para pequenos </w:t>
+      </w:r>
+      <w:r>
+        <w:t>números de cidades e conexões</w:t>
+      </w:r>
+      <w:r>
+        <w:t xml:space="preserve">, em maiores o tempo de execução pode aumentar significativamente devido à complexidade da busca recursiva e à exploração de todas as </w:t>
       </w:r>
       <w:r>
         <w:t>conexões</w:t>
       </w:r>
       <w:r>
-        <w:t>).</w:t>
+        <w:t>.</w:t>
       </w:r>
     </w:p>
     <w:p>
@@ -283,45 +247,594 @@
           <w:rStyle w:val="nfase"/>
         </w:rPr>
       </w:pPr>
-      <w:proofErr w:type="spellStart"/>
       <w:r>
         <w:rPr>
           <w:rStyle w:val="nfase"/>
         </w:rPr>
         <w:t>main</w:t>
       </w:r>
-      <w:proofErr w:type="spellEnd"/>
-    </w:p>
-    <w:p>
-      <w:pPr>
-        <w:pStyle w:val="NormalWeb"/>
-      </w:pPr>
-      <w:r>
-        <w:t>É necessário que o usuário insira um número de cidades [</w:t>
-      </w:r>
-      <w:proofErr w:type="spellStart"/>
-      <w:r>
-        <w:t>num_cidades</w:t>
-      </w:r>
-      <w:proofErr w:type="spellEnd"/>
-      <w:r>
-        <w:t>], a cidade de partida [</w:t>
-      </w:r>
-      <w:proofErr w:type="spellStart"/>
+    </w:p>
+    <w:p>
+      <w:pPr>
+        <w:pStyle w:val="NormalWeb"/>
+      </w:pPr>
+      <w:r>
+        <w:t xml:space="preserve">É necessário que o usuário insira um número de cidades [num_cidades], a cidade de partida [comeco] e o número de conexões entre as cidades [num_conexoes]. </w:t>
+      </w:r>
+    </w:p>
+    <w:p>
+      <w:pPr>
+        <w:pStyle w:val="NormalWeb"/>
+      </w:pPr>
+      <w:r>
+        <w:t>Como vamos usar cidades a partir do índice 0, decrescemos 1 da variável começo.</w:t>
+      </w:r>
+    </w:p>
+    <w:p>
+      <w:pPr>
+        <w:pStyle w:val="NormalWeb"/>
+      </w:pPr>
+      <w:r>
+        <w:t xml:space="preserve">A função </w:t>
+      </w:r>
+      <w:r>
+        <w:t>garfo_criar</w:t>
+      </w:r>
+      <w:r>
+        <w:t xml:space="preserve"> é chamada para alocar e inicializar a estrutura de dados do </w:t>
+      </w:r>
+      <w:r>
+        <w:t>garfo</w:t>
+      </w:r>
+      <w:r>
+        <w:t xml:space="preserve"> com o número de cidades especificado, </w:t>
+      </w:r>
+    </w:p>
+    <w:p>
+      <w:pPr>
+        <w:pStyle w:val="NormalWeb"/>
+      </w:pPr>
+      <w:r>
+        <w:t>Após inicializar as cidades, o programa então processa as conexões entre elas, onde o usuário insere duas cidades [</w:t>
+      </w:r>
+      <w:r>
+        <w:t>a]</w:t>
+      </w:r>
+      <w:r>
+        <w:t xml:space="preserve"> e [</w:t>
+      </w:r>
+      <w:r>
+        <w:t>b</w:t>
+      </w:r>
+      <w:r>
+        <w:t>] e a distância entre elas [</w:t>
+      </w:r>
+      <w:r>
+        <w:t>dist</w:t>
+      </w:r>
+      <w:r>
+        <w:t>].</w:t>
+      </w:r>
+      <w:r>
+        <w:t xml:space="preserve"> A função [</w:t>
+      </w:r>
+      <w:r>
+        <w:t>garfo_add_connection]</w:t>
+      </w:r>
+      <w:r>
+        <w:t xml:space="preserve"> é chamado duas vezes para adicionar a conexão de [</w:t>
+      </w:r>
+      <w:r>
+        <w:t>a]</w:t>
+      </w:r>
+      <w:r>
+        <w:t xml:space="preserve"> a [</w:t>
+      </w:r>
+      <w:r>
+        <w:t>b]</w:t>
+      </w:r>
+      <w:r>
+        <w:t xml:space="preserve"> e de [</w:t>
+      </w:r>
+      <w:r>
+        <w:t>b]</w:t>
+      </w:r>
+      <w:r>
+        <w:t xml:space="preserve"> a [</w:t>
+      </w:r>
+      <w:r>
+        <w:t>a]</w:t>
+      </w:r>
+      <w:r>
+        <w:t>, já que o g</w:t>
+      </w:r>
+      <w:r>
+        <w:t>arfo</w:t>
+      </w:r>
+      <w:r>
+        <w:t xml:space="preserve"> é não direcionado.</w:t>
+      </w:r>
+    </w:p>
+    <w:p>
+      <w:pPr>
+        <w:pStyle w:val="NormalWeb"/>
+      </w:pPr>
+      <w:r>
+        <w:t>É inicializado um array [visitados] que marca as cidades visitadas durante a busca (inicialmente todas são não visitadas).</w:t>
+      </w:r>
+    </w:p>
+    <w:p>
+      <w:pPr>
+        <w:pStyle w:val="NormalWeb"/>
+      </w:pPr>
+      <w:r>
+        <w:t>Também um array [path] que armazena o caminho encontrado. O primeiro elemento é a cidade de partida (</w:t>
+      </w:r>
       <w:r>
         <w:t>comeco</w:t>
       </w:r>
-      <w:proofErr w:type="spellEnd"/>
-      <w:r>
-        <w:t>] e o número de conexões entre as cidades [</w:t>
-      </w:r>
-      <w:proofErr w:type="spellStart"/>
-      <w:r>
-        <w:t>num_conexoes</w:t>
-      </w:r>
-      <w:proofErr w:type="spellEnd"/>
-      <w:r>
-        <w:t xml:space="preserve">]. </w:t>
+      <w:r>
+        <w:t xml:space="preserve">), e os outros são inicializados com </w:t>
+      </w:r>
+      <w:r>
+        <w:t>-1</w:t>
+      </w:r>
+      <w:r>
+        <w:t xml:space="preserve"> para indicar que ainda não foram preenchidos.</w:t>
+      </w:r>
+    </w:p>
+    <w:p>
+      <w:pPr>
+        <w:pStyle w:val="NormalWeb"/>
+      </w:pPr>
+      <w:r>
+        <w:t>E uma variável [best] para armazenar a melhor (menor) distância encontrada, inicializada com um valor alto (</w:t>
+      </w:r>
+      <w:r>
+        <w:t>1000000</w:t>
+      </w:r>
+      <w:r>
+        <w:t>).</w:t>
+      </w:r>
+    </w:p>
+    <w:p>
+      <w:pPr>
+        <w:pStyle w:val="NormalWeb"/>
+      </w:pPr>
+      <w:r>
+        <w:t>A função [</w:t>
+      </w:r>
+      <w:r>
+        <w:t>my_recursion]</w:t>
+      </w:r>
+      <w:r>
+        <w:t xml:space="preserve"> é chamada para começar a busca pelo caminho mais curto, passando o garfo, os arrays de controle, a cidade inicial e outras informações necessárias. O resultado (menor distância) é armazenado em [</w:t>
+      </w:r>
+      <w:r>
+        <w:t>best]</w:t>
+      </w:r>
+      <w:r>
+        <w:t>.</w:t>
+      </w:r>
+    </w:p>
+    <w:p>
+      <w:pPr>
+        <w:pStyle w:val="NormalWeb"/>
+      </w:pPr>
+      <w:r>
+        <w:t xml:space="preserve">É feito um </w:t>
+      </w:r>
+      <w:r>
+        <w:t>print</w:t>
+      </w:r>
+      <w:r>
+        <w:t xml:space="preserve"> do menor caminho encontrado chamando a função recursiva [encontrar_menor_caminho] e depois é </w:t>
+      </w:r>
+      <w:r>
+        <w:t>printado</w:t>
+      </w:r>
+      <w:r>
+        <w:t xml:space="preserve"> todos os caminhos.</w:t>
+      </w:r>
+    </w:p>
+    <w:p>
+      <w:pPr>
+        <w:pStyle w:val="NormalWeb"/>
+      </w:pPr>
+      <w:r>
+        <w:lastRenderedPageBreak/>
+        <w:t xml:space="preserve">Um </w:t>
+      </w:r>
+      <w:r>
+        <w:t>laço</w:t>
+      </w:r>
+      <w:r>
+        <w:t xml:space="preserve"> </w:t>
+      </w:r>
+      <w:r>
+        <w:t>for</w:t>
+      </w:r>
+      <w:r>
+        <w:t xml:space="preserve"> imprime o caminho encontrado (ajustando os índices de volta para 1). Depois, a melhor distância é impressa.</w:t>
+      </w:r>
+    </w:p>
+    <w:p>
+      <w:pPr>
+        <w:pStyle w:val="NormalWeb"/>
+      </w:pPr>
+      <w:r>
+        <w:t>A função [</w:t>
+      </w:r>
+      <w:r>
+        <w:t>garfo_apagar</w:t>
+      </w:r>
+      <w:r>
+        <w:t xml:space="preserve">] é chamada para liberar toda a memória alocada para o </w:t>
+      </w:r>
+      <w:r>
+        <w:t>garfo</w:t>
+      </w:r>
+      <w:r>
+        <w:t>, evitando vazamentos de memória.</w:t>
+      </w:r>
+    </w:p>
+    <w:p>
+      <w:pPr>
+        <w:pStyle w:val="Ttulo3"/>
+        <w:rPr>
+          <w:rStyle w:val="nfase"/>
+        </w:rPr>
+      </w:pPr>
+      <w:r>
+        <w:rPr>
+          <w:rStyle w:val="nfase"/>
+        </w:rPr>
+        <w:t>encontrar_menor_caminho</w:t>
+      </w:r>
+    </w:p>
+    <w:p>
+      <w:pPr>
+        <w:pStyle w:val="NormalWeb"/>
+      </w:pPr>
+      <w:r>
+        <w:t xml:space="preserve">É iniciado marcando o caminho atual como visitado para que ele não seja percorrido novamente. </w:t>
+      </w:r>
+    </w:p>
+    <w:p>
+      <w:pPr>
+        <w:pStyle w:val="NormalWeb"/>
+      </w:pPr>
+      <w:r>
+        <w:t xml:space="preserve">As conexões da cidade atual são todas iteradas em um </w:t>
+      </w:r>
+      <w:r>
+        <w:t>laço</w:t>
+      </w:r>
+      <w:r>
+        <w:t xml:space="preserve"> baseado </w:t>
+      </w:r>
+      <w:r>
+        <w:t>no número de conexões da cidade atual.</w:t>
+      </w:r>
+    </w:p>
+    <w:p>
+      <w:pPr>
+        <w:pStyle w:val="NormalWeb"/>
+      </w:pPr>
+      <w:r>
+        <w:t>Se a cidade sendo percorrida ainda não foi visitada, a função chama a si mesma usando de parâmetro a cidade que está sendo percorrida como a atual, a distância como a distância mandada no parâmetro + a distância da conexão atual, e [num_visitadas] como a própria somado de 1. O resto dos parâmetros se mantém.</w:t>
+      </w:r>
+    </w:p>
+    <w:p>
+      <w:pPr>
+        <w:pStyle w:val="NormalWeb"/>
+      </w:pPr>
+      <w:r>
+        <w:t xml:space="preserve">Se depois do </w:t>
+      </w:r>
+      <w:r>
+        <w:t>laço</w:t>
+      </w:r>
+      <w:r>
+        <w:t xml:space="preserve"> o atual melhor [best] for menor que o antigo melhor [prev], a cidade da atual conexão [i] é adicionada no caminho [path] no próximo ponto após a cidade atual.</w:t>
+      </w:r>
+    </w:p>
+    <w:p>
+      <w:pPr>
+        <w:pStyle w:val="NormalWeb"/>
+      </w:pPr>
+      <w:r>
+        <w:t xml:space="preserve">A condição de parada do </w:t>
+      </w:r>
+      <w:r>
+        <w:t>laço</w:t>
+      </w:r>
+      <w:r>
+        <w:t xml:space="preserve"> é se a cidade [i] conectada na cidade atual for igual ao destino, a contagem atual de cidades já visitadas é igual ao número de cidades (subtraído por 1 por conta </w:t>
+      </w:r>
+      <w:r>
+        <w:t>de o</w:t>
+      </w:r>
+      <w:r>
+        <w:t xml:space="preserve"> índice ser contado a partir de 0) e a distância total é menor do que a atual melhor.</w:t>
+      </w:r>
+    </w:p>
+    <w:p>
+      <w:pPr>
+        <w:pStyle w:val="NormalWeb"/>
+        <w:spacing w:after="240"/>
+      </w:pPr>
+      <w:r>
+        <w:t xml:space="preserve">Quando isso acontece a função registra que a cidade de destino já foi alcançada e atualiza o valor da variável [best] com a nova distância mínima encontrada, que é a distância total até o destino por essa rota, e o </w:t>
+      </w:r>
+      <w:r>
+        <w:t>laço</w:t>
+      </w:r>
+      <w:r>
+        <w:t xml:space="preserve"> é encerrado.</w:t>
+      </w:r>
+    </w:p>
+    <w:p>
+      <w:pPr>
+        <w:pStyle w:val="Ttulo1"/>
+      </w:pPr>
+      <w:r>
+        <w:t>Resolução otimizada</w:t>
+      </w:r>
+    </w:p>
+    <w:p>
+      <w:pPr>
+        <w:pStyle w:val="NormalWeb"/>
+      </w:pPr>
+      <w:r>
+        <w:t xml:space="preserve">A solução seguinte foi pensada para resolver o Problema do Caixeiro Viajante de forma otimizada. Foi usada programação dinâmica e bitmasking, uma técnica que representará os estados das cidades em 1s e 0s, para fazer essa resolução, que ainda é </w:t>
+      </w:r>
+      <w:r>
+        <w:t>exata,</w:t>
+      </w:r>
+      <w:r>
+        <w:t xml:space="preserve"> mas que é mais eficaz do que a abordagem de bruteforcing. A programação dinâmica diminui os custos reutilizando resultados intermediários para evitar redundâncias e reduzir o número de combinações a serem exploradas.</w:t>
+      </w:r>
+    </w:p>
+    <w:p>
+      <w:pPr>
+        <w:pStyle w:val="Ttulo2"/>
+        <w:rPr>
+          <w:rStyle w:val="nfase"/>
+        </w:rPr>
+      </w:pPr>
+      <w:r>
+        <w:rPr>
+          <w:rStyle w:val="nfase"/>
+        </w:rPr>
+        <w:lastRenderedPageBreak/>
+        <w:t>Estruturas de Dados Escolhidas</w:t>
+      </w:r>
+    </w:p>
+    <w:p>
+      <w:pPr>
+        <w:pStyle w:val="NormalWeb"/>
+      </w:pPr>
+      <w:r>
+        <w:t>LISTA: Essa estrutura permite a manipulação dinâmica de elementos, o que é útil para armazenar combinações de cidades sem a necessidade de um tamanho fixo. Isso facilita a construção de rotas conforme a necessidade.</w:t>
+      </w:r>
+    </w:p>
+    <w:p>
+      <w:pPr>
+        <w:pStyle w:val="NormalWeb"/>
+      </w:pPr>
+      <w:r>
+        <w:t xml:space="preserve">DISTANCIAS: Uma </w:t>
+      </w:r>
+      <w:r>
+        <w:t>lista</w:t>
+      </w:r>
+      <w:r>
+        <w:t xml:space="preserve"> </w:t>
+      </w:r>
+      <w:r>
+        <w:t>de listas que</w:t>
+      </w:r>
+      <w:r>
+        <w:t xml:space="preserve"> é apropriada para representar a relação entre as cidades, onde as linhas e colunas correspondem às cidades e os valores armazenam as distâncias entre elas. Essa representação facilita a busca de distâncias entre pares de cidades.</w:t>
+      </w:r>
+    </w:p>
+    <w:p>
+      <w:pPr>
+        <w:pStyle w:val="Ttulo2"/>
+        <w:rPr>
+          <w:rStyle w:val="nfase"/>
+        </w:rPr>
+      </w:pPr>
+      <w:r>
+        <w:rPr>
+          <w:rStyle w:val="nfase"/>
+        </w:rPr>
+        <w:t>Vantagens</w:t>
+      </w:r>
+    </w:p>
+    <w:p>
+      <w:pPr>
+        <w:pStyle w:val="NormalWeb"/>
+        <w:rPr>
+          <w:b/>
+          <w:bCs/>
+        </w:rPr>
+      </w:pPr>
+      <w:r>
+        <w:rPr>
+          <w:b/>
+          <w:bCs/>
+        </w:rPr>
+        <w:t>Controle de Visitação:</w:t>
+      </w:r>
+    </w:p>
+    <w:p>
+      <w:pPr>
+        <w:pStyle w:val="NormalWeb"/>
+      </w:pPr>
+      <w:r>
+        <w:t>O vetor visitados é utilizado de forma eficaz para garantir que cada cidade seja visitada uma vez, simplificando a lógica de controle de estado.</w:t>
+      </w:r>
+    </w:p>
+    <w:p>
+      <w:pPr>
+        <w:pStyle w:val="NormalWeb"/>
+        <w:rPr>
+          <w:b/>
+          <w:bCs/>
+        </w:rPr>
+      </w:pPr>
+      <w:r>
+        <w:rPr>
+          <w:b/>
+          <w:bCs/>
+        </w:rPr>
+        <w:t>Menos Complexidade Exponencial:</w:t>
+      </w:r>
+    </w:p>
+    <w:p>
+      <w:pPr>
+        <w:pStyle w:val="NormalWeb"/>
+      </w:pPr>
+      <w:r>
+        <w:t>A abordagem parece ser mais orientada para a exploração do espaço de soluções, evitando o uso de todas as combinações como no primeiro código. Isso pode reduzir a complexidade em certas instâncias.</w:t>
+      </w:r>
+    </w:p>
+    <w:p>
+      <w:pPr>
+        <w:pStyle w:val="NormalWeb"/>
+        <w:rPr>
+          <w:b/>
+          <w:bCs/>
+        </w:rPr>
+      </w:pPr>
+      <w:r>
+        <w:rPr>
+          <w:b/>
+          <w:bCs/>
+        </w:rPr>
+        <w:t>Foco no Objetivo:</w:t>
+      </w:r>
+    </w:p>
+    <w:p>
+      <w:pPr>
+        <w:pStyle w:val="NormalWeb"/>
+      </w:pPr>
+      <w:r>
+        <w:t>O código interrompe a busca assim que encontra um caminho que atende às condições (visitar todas as cidades e retornar ao ponto de partida), potencialmente economizando tempo de execução.</w:t>
+      </w:r>
+    </w:p>
+    <w:p>
+      <w:pPr>
+        <w:pStyle w:val="Ttulo2"/>
+        <w:rPr>
+          <w:rStyle w:val="nfase"/>
+        </w:rPr>
+      </w:pPr>
+      <w:r>
+        <w:rPr>
+          <w:rStyle w:val="nfase"/>
+        </w:rPr>
+        <w:t>Limitações</w:t>
+      </w:r>
+    </w:p>
+    <w:p>
+      <w:pPr>
+        <w:pStyle w:val="NormalWeb"/>
+        <w:rPr>
+          <w:b/>
+          <w:bCs/>
+        </w:rPr>
+      </w:pPr>
+      <w:r>
+        <w:rPr>
+          <w:b/>
+          <w:bCs/>
+        </w:rPr>
+        <w:t>Recursão Profunda:</w:t>
+      </w:r>
+    </w:p>
+    <w:p>
+      <w:pPr>
+        <w:pStyle w:val="NormalWeb"/>
+      </w:pPr>
+      <w:r>
+        <w:t xml:space="preserve">A abordagem recursiva pode levar a problemas de stack overflow para </w:t>
+      </w:r>
+      <w:r>
+        <w:t>números</w:t>
+      </w:r>
+      <w:r>
+        <w:t xml:space="preserve"> muito grandes, devido à profundidade das chamadas recursivas.</w:t>
+      </w:r>
+    </w:p>
+    <w:p>
+      <w:pPr>
+        <w:pStyle w:val="NormalWeb"/>
+        <w:rPr>
+          <w:b/>
+          <w:bCs/>
+        </w:rPr>
+      </w:pPr>
+      <w:r>
+        <w:rPr>
+          <w:b/>
+          <w:bCs/>
+        </w:rPr>
+        <w:t>Menor Flexibilidade em Cálculos:</w:t>
+      </w:r>
+    </w:p>
+    <w:p>
+      <w:pPr>
+        <w:pStyle w:val="NormalWeb"/>
+      </w:pPr>
+      <w:r>
+        <w:t xml:space="preserve">O </w:t>
+      </w:r>
+      <w:r>
+        <w:t>código de força bruta</w:t>
+      </w:r>
+      <w:r>
+        <w:t xml:space="preserve"> utiliza uma abordagem de programação dinâmica que pode ser mais eficiente para casos com um número maior de cidades, permitindo uma exploração mais controlada de subproblemas.</w:t>
+      </w:r>
+    </w:p>
+    <w:p>
+      <w:pPr>
+        <w:pStyle w:val="Ttulo2"/>
+        <w:rPr>
+          <w:i/>
+          <w:iCs/>
+        </w:rPr>
+      </w:pPr>
+      <w:r>
+        <w:rPr>
+          <w:rStyle w:val="nfase"/>
+        </w:rPr>
+        <w:lastRenderedPageBreak/>
+        <w:t>Lógica do código:</w:t>
+      </w:r>
+    </w:p>
+    <w:p>
+      <w:pPr>
+        <w:pStyle w:val="Ttulo3"/>
+        <w:rPr>
+          <w:rStyle w:val="nfase"/>
+        </w:rPr>
+      </w:pPr>
+      <w:r>
+        <w:rPr>
+          <w:rStyle w:val="nfase"/>
+        </w:rPr>
+        <w:t>main</w:t>
+      </w:r>
+    </w:p>
+    <w:p>
+      <w:pPr>
+        <w:pStyle w:val="NormalWeb"/>
+      </w:pPr>
+      <w:r>
+        <w:t xml:space="preserve">É necessário que o usuário insira um número de cidades [num_cidades], a cidade de partida [comeco] e o número de conexões entre as cidades [num_conexoes]. </w:t>
       </w:r>
     </w:p>
     <w:p>
@@ -337,667 +850,123 @@
         <w:pStyle w:val="NormalWeb"/>
       </w:pPr>
       <w:r>
-        <w:t xml:space="preserve">A função </w:t>
-      </w:r>
-      <w:proofErr w:type="spellStart"/>
-      <w:r>
-        <w:t>garfo_criar</w:t>
-      </w:r>
-      <w:proofErr w:type="spellEnd"/>
-      <w:r>
-        <w:t xml:space="preserve"> é chamada para alocar e inicializar a estrutura de dados do grafo com o número de cidades especificado, </w:t>
-      </w:r>
-    </w:p>
-    <w:p>
-      <w:pPr>
-        <w:pStyle w:val="NormalWeb"/>
-      </w:pPr>
-      <w:r>
-        <w:t>Após inicializar as cidades, o programa então processa as conexões entre elas, onde o usuário insere duas cidades [</w:t>
-      </w:r>
-      <w:r>
-        <w:t>a]</w:t>
-      </w:r>
-      <w:r>
-        <w:t xml:space="preserve"> e [</w:t>
-      </w:r>
-      <w:r>
-        <w:t>b</w:t>
-      </w:r>
-      <w:r>
-        <w:t>] e a distância entre elas [</w:t>
-      </w:r>
-      <w:proofErr w:type="spellStart"/>
-      <w:r>
-        <w:t>dist</w:t>
-      </w:r>
-      <w:proofErr w:type="spellEnd"/>
+        <w:t xml:space="preserve">É inicializada um ponteiro para uma struct [DISTANCIAS] de nome [memorizacao] de dimensões [num_cidades][2^num_cidades], que será responsável por armazenar a menor distância para visitar certos subconjuntos de cidades. Um índice [i][j] registra a menor distância para percorrer o subconjunto [j] de cidades a partir da </w:t>
+      </w:r>
+      <w:r>
+        <w:t>cidade</w:t>
+      </w:r>
+      <w:r>
+        <w:t xml:space="preserve"> [i]. Em bitmasking, se [j] = 5, significa o subconjunto [0101], ou </w:t>
+      </w:r>
+      <w:r>
+        <w:t>seja</w:t>
+      </w:r>
+      <w:r>
+        <w:t xml:space="preserve">, cidades 0 e 2 incluídas no </w:t>
+      </w:r>
+      <w:r>
+        <w:t>subconjunto,</w:t>
+      </w:r>
+      <w:r>
+        <w:t xml:space="preserve"> mas não a 1 e a 3.</w:t>
+      </w:r>
+    </w:p>
+    <w:p>
+      <w:pPr>
+        <w:pStyle w:val="NormalWeb"/>
+      </w:pPr>
+      <w:r>
+        <w:t>É inicializada um ponteiro para uma struct [DISTANCIAS] de nome [ligacoes] de dimensões [num_cidades][num_cidades], que armazenará as distâncias diretas entre as cidades. Um índice [i][j] registra a distânia da cidade [i] para a cidade [j].</w:t>
+      </w:r>
+    </w:p>
+    <w:p>
+      <w:pPr>
+        <w:pStyle w:val="NormalWeb"/>
+      </w:pPr>
+      <w:r>
+        <w:t>Então é chamado a função [</w:t>
+      </w:r>
+      <w:r>
+        <w:t>inicializar_distancias</w:t>
+      </w:r>
+      <w:r>
+        <w:t>] que irá inicializar [ligacoes] e [memorizacao], configurando as distâncias entre as cidades e preparando a estrutura para</w:t>
+      </w:r>
+      <w:r>
+        <w:t xml:space="preserve"> o algoritmo de programação dinâmica.</w:t>
+      </w:r>
+    </w:p>
+    <w:p>
+      <w:pPr>
+        <w:pStyle w:val="NormalWeb"/>
+      </w:pPr>
+      <w:r>
+        <w:t>Logo em seguida, a função [</w:t>
+      </w:r>
+      <w:r>
+        <w:t>calcular_distancias_minimas</w:t>
+      </w:r>
+      <w:r>
+        <w:t xml:space="preserve">], que vai calcular as distâncias mínimas entre as cidades considerando todas as combinações de cidades que podem ser visitadas usando programação dinâmica, armazenando </w:t>
+      </w:r>
+      <w:r>
+        <w:t>as distâncias</w:t>
+      </w:r>
+      <w:r>
+        <w:t xml:space="preserve"> intermediárias na</w:t>
+      </w:r>
+      <w:r>
+        <w:t xml:space="preserve"> [memorização]</w:t>
+      </w:r>
+      <w:r>
+        <w:t>.</w:t>
+      </w:r>
+    </w:p>
+    <w:p>
+      <w:pPr>
+        <w:pStyle w:val="NormalWeb"/>
+      </w:pPr>
+      <w:r>
+        <w:t>Baseado nos caminhos armazenados [memorização] pela [</w:t>
+      </w:r>
+      <w:r>
+        <w:t>calcular_distancias_minimas</w:t>
+      </w:r>
+      <w:r>
+        <w:t>], é chamada a função [</w:t>
+      </w:r>
+      <w:r>
+        <w:t>encontrar_menor_custo</w:t>
+      </w:r>
+      <w:r>
+        <w:t>]</w:t>
+      </w:r>
+      <w:r>
+        <w:t xml:space="preserve"> que irá buscar o menor custo total [memorização] e </w:t>
+      </w:r>
+      <w:r>
+        <w:t>armazená-lo</w:t>
+      </w:r>
+      <w:r>
+        <w:t xml:space="preserve"> na função [</w:t>
+      </w:r>
+      <w:r>
+        <w:t>menor_distancia</w:t>
+      </w:r>
       <w:r>
         <w:t>].</w:t>
       </w:r>
-      <w:r>
-        <w:t xml:space="preserve"> A função [</w:t>
-      </w:r>
-      <w:proofErr w:type="spellStart"/>
-      <w:r>
-        <w:t>garfo_add_connection</w:t>
-      </w:r>
-      <w:proofErr w:type="spellEnd"/>
-      <w:r>
-        <w:t>]</w:t>
-      </w:r>
-      <w:r>
-        <w:t xml:space="preserve"> é chamado duas vezes para adicionar a conexão de [</w:t>
-      </w:r>
-      <w:r>
-        <w:t>a]</w:t>
-      </w:r>
-      <w:r>
-        <w:t xml:space="preserve"> a [</w:t>
-      </w:r>
-      <w:r>
-        <w:t>b]</w:t>
-      </w:r>
-      <w:r>
-        <w:t xml:space="preserve"> e de [</w:t>
-      </w:r>
-      <w:r>
-        <w:t>b]</w:t>
-      </w:r>
-      <w:r>
-        <w:t xml:space="preserve"> a [</w:t>
-      </w:r>
-      <w:r>
-        <w:t>a]</w:t>
-      </w:r>
-      <w:r>
-        <w:t>, já que o grafo é não direcionado.</w:t>
-      </w:r>
-    </w:p>
-    <w:p>
-      <w:pPr>
-        <w:pStyle w:val="NormalWeb"/>
-      </w:pPr>
-      <w:r>
-        <w:t xml:space="preserve">É inicializado um </w:t>
-      </w:r>
-      <w:proofErr w:type="spellStart"/>
-      <w:r>
-        <w:t>array</w:t>
-      </w:r>
-      <w:proofErr w:type="spellEnd"/>
-      <w:r>
-        <w:t xml:space="preserve"> [visitados] que marca as cidades visitadas durante a busca (inicialmente todas são não visitadas).</w:t>
-      </w:r>
-    </w:p>
-    <w:p>
-      <w:pPr>
-        <w:pStyle w:val="NormalWeb"/>
-      </w:pPr>
-      <w:r>
-        <w:t xml:space="preserve">Também um </w:t>
-      </w:r>
-      <w:proofErr w:type="spellStart"/>
-      <w:r>
-        <w:t>array</w:t>
-      </w:r>
-      <w:proofErr w:type="spellEnd"/>
-      <w:r>
-        <w:t xml:space="preserve"> [path] que armazena o caminho encontrado. O primeiro elemento é a cidade de partida (</w:t>
-      </w:r>
-      <w:proofErr w:type="spellStart"/>
-      <w:r>
-        <w:t>comeco</w:t>
-      </w:r>
-      <w:proofErr w:type="spellEnd"/>
-      <w:r>
-        <w:t xml:space="preserve">), e os outros são inicializados com </w:t>
-      </w:r>
-      <w:r>
-        <w:t>-1</w:t>
-      </w:r>
-      <w:r>
-        <w:t xml:space="preserve"> para indicar que ainda não foram preenchidos.</w:t>
-      </w:r>
-    </w:p>
-    <w:p>
-      <w:pPr>
-        <w:pStyle w:val="NormalWeb"/>
-      </w:pPr>
-      <w:r>
-        <w:t>E uma variável [</w:t>
-      </w:r>
-      <w:proofErr w:type="spellStart"/>
-      <w:r>
-        <w:t>best</w:t>
-      </w:r>
-      <w:proofErr w:type="spellEnd"/>
-      <w:r>
-        <w:t>] para armazenar a melhor (menor) distância encontrada, inicializada com um valor alto (</w:t>
-      </w:r>
-      <w:r>
-        <w:t>1000000</w:t>
-      </w:r>
-      <w:r>
-        <w:t>).</w:t>
-      </w:r>
-    </w:p>
-    <w:p>
-      <w:pPr>
-        <w:pStyle w:val="NormalWeb"/>
-      </w:pPr>
-      <w:r>
-        <w:t>A função [</w:t>
-      </w:r>
-      <w:proofErr w:type="spellStart"/>
-      <w:r>
-        <w:t>my_recursion</w:t>
-      </w:r>
-      <w:proofErr w:type="spellEnd"/>
-      <w:r>
-        <w:t>]</w:t>
-      </w:r>
-      <w:r>
-        <w:t xml:space="preserve"> é chamada para começar a busca pelo caminho mais curto, passando o garfo, os </w:t>
-      </w:r>
-      <w:proofErr w:type="spellStart"/>
-      <w:r>
-        <w:t>arrays</w:t>
-      </w:r>
-      <w:proofErr w:type="spellEnd"/>
-      <w:r>
-        <w:t xml:space="preserve"> de controle, a cidade inicial e outras informações necessárias. O resultado (menor distância) é armazenado em [</w:t>
-      </w:r>
-      <w:proofErr w:type="spellStart"/>
-      <w:r>
-        <w:t>best</w:t>
-      </w:r>
-      <w:proofErr w:type="spellEnd"/>
-      <w:r>
-        <w:t>]</w:t>
-      </w:r>
-      <w:r>
-        <w:t>.</w:t>
-      </w:r>
-    </w:p>
-    <w:p>
-      <w:pPr>
-        <w:pStyle w:val="NormalWeb"/>
-      </w:pPr>
-      <w:r>
-        <w:t xml:space="preserve">É feito um </w:t>
-      </w:r>
-      <w:r>
-        <w:t>print</w:t>
-      </w:r>
-      <w:r>
-        <w:t xml:space="preserve"> do menor caminho encontrado chamando a função recursiva [</w:t>
-      </w:r>
-      <w:proofErr w:type="spellStart"/>
-      <w:r>
-        <w:t>encontrar_menor_caminho</w:t>
-      </w:r>
-      <w:proofErr w:type="spellEnd"/>
-      <w:r>
-        <w:t xml:space="preserve">] e depois é </w:t>
-      </w:r>
-      <w:r>
-        <w:t>printado</w:t>
-      </w:r>
-      <w:r>
-        <w:t xml:space="preserve"> todos os caminhos.</w:t>
-      </w:r>
-    </w:p>
-    <w:p>
-      <w:pPr>
-        <w:pStyle w:val="NormalWeb"/>
-      </w:pPr>
-      <w:r>
-        <w:t xml:space="preserve">Um loop </w:t>
-      </w:r>
-      <w:r>
-        <w:t>for</w:t>
-      </w:r>
-      <w:r>
-        <w:t xml:space="preserve"> </w:t>
-      </w:r>
-      <w:proofErr w:type="gramStart"/>
-      <w:r>
-        <w:t>imprime</w:t>
-      </w:r>
-      <w:proofErr w:type="gramEnd"/>
-      <w:r>
-        <w:t xml:space="preserve"> o caminho encontrado (ajustando os índices de volta para 1). Depois, a melhor distância é impressa.</w:t>
-      </w:r>
-    </w:p>
-    <w:p>
-      <w:pPr>
-        <w:pStyle w:val="NormalWeb"/>
-      </w:pPr>
-      <w:r>
-        <w:lastRenderedPageBreak/>
-        <w:t>A função [</w:t>
-      </w:r>
-      <w:proofErr w:type="spellStart"/>
-      <w:r>
-        <w:t>garfo_apagar</w:t>
-      </w:r>
-      <w:proofErr w:type="spellEnd"/>
-      <w:r>
-        <w:t>] é chamada para liberar toda a memória alocada para o grafo, evitando vazamentos de memória.</w:t>
-      </w:r>
-    </w:p>
-    <w:p>
-      <w:pPr>
-        <w:pStyle w:val="Ttulo3"/>
-        <w:rPr>
-          <w:rStyle w:val="nfase"/>
-        </w:rPr>
-      </w:pPr>
-      <w:proofErr w:type="spellStart"/>
-      <w:r>
-        <w:rPr>
-          <w:rStyle w:val="nfase"/>
-        </w:rPr>
-        <w:t>encontrar_menor_caminho</w:t>
-      </w:r>
-      <w:proofErr w:type="spellEnd"/>
-    </w:p>
-    <w:p>
-      <w:pPr>
-        <w:pStyle w:val="NormalWeb"/>
-      </w:pPr>
-      <w:r>
-        <w:t xml:space="preserve">É iniciado marcando o caminho atual como visitado para que ele não seja percorrido novamente. </w:t>
-      </w:r>
-    </w:p>
-    <w:p>
-      <w:pPr>
-        <w:pStyle w:val="NormalWeb"/>
-      </w:pPr>
-      <w:r>
-        <w:t xml:space="preserve">As conexões da cidade atual são todas iteradas em um loop baseado </w:t>
-      </w:r>
-      <w:r>
-        <w:t>no número de conexões da cidade atual.</w:t>
-      </w:r>
-    </w:p>
-    <w:p>
-      <w:pPr>
-        <w:pStyle w:val="NormalWeb"/>
-      </w:pPr>
-      <w:r>
-        <w:t>Se a cidade sendo percorrida ainda não foi visitada, a função chama a si mesma usando de parâmetro a cidade que está sendo percorrida como a atual, a distância como a distância mandada no parâmetro + a distância da conexão atual, e [</w:t>
-      </w:r>
-      <w:proofErr w:type="spellStart"/>
-      <w:r>
-        <w:t>num_visitadas</w:t>
-      </w:r>
-      <w:proofErr w:type="spellEnd"/>
-      <w:r>
-        <w:t>] como a própria somado de 1. O resto dos parâmetros se mantém.</w:t>
-      </w:r>
-    </w:p>
-    <w:p>
-      <w:pPr>
-        <w:pStyle w:val="NormalWeb"/>
-      </w:pPr>
-      <w:r>
-        <w:t>Se depois do loop o atual melhor [</w:t>
-      </w:r>
-      <w:proofErr w:type="spellStart"/>
-      <w:r>
-        <w:t>best</w:t>
-      </w:r>
-      <w:proofErr w:type="spellEnd"/>
-      <w:r>
-        <w:t>] for menor que o antigo melhor [prev], a cidade da atual conexão [i] é adicionada no caminho [path] no próximo ponto após a cidade atual.</w:t>
-      </w:r>
-    </w:p>
-    <w:p>
-      <w:pPr>
-        <w:pStyle w:val="NormalWeb"/>
-      </w:pPr>
-      <w:r>
-        <w:t xml:space="preserve">A condição de parada do loop é se a cidade [i] conectada na cidade atual for igual ao destino, a contagem atual de cidades já visitadas é igual ao número de cidades (subtraído por 1 por conta </w:t>
-      </w:r>
-      <w:r>
-        <w:t>de o</w:t>
-      </w:r>
-      <w:r>
-        <w:t xml:space="preserve"> índice ser contado a partir de 0) e a distância total é menor do que a atual melhor.</w:t>
-      </w:r>
-    </w:p>
-    <w:p>
-      <w:pPr>
-        <w:pStyle w:val="NormalWeb"/>
-        <w:spacing w:after="240"/>
-      </w:pPr>
-      <w:r>
-        <w:t>Quando isso acontece a função registra que a cidade de destino já foi alcançada e atualiza o valor da variável [</w:t>
-      </w:r>
-      <w:proofErr w:type="spellStart"/>
-      <w:r>
-        <w:t>best</w:t>
-      </w:r>
-      <w:proofErr w:type="spellEnd"/>
-      <w:r>
-        <w:t>] com a nova distância mínima encontrada, que é a distância total até o destino por essa rota, e o loop é encerrado.</w:t>
-      </w:r>
-    </w:p>
-    <w:p>
-      <w:pPr>
-        <w:pStyle w:val="Ttulo1"/>
-      </w:pPr>
-      <w:r>
-        <w:t>Resolução otimizada</w:t>
-      </w:r>
-    </w:p>
-    <w:p>
-      <w:pPr>
-        <w:pStyle w:val="NormalWeb"/>
-      </w:pPr>
-      <w:r>
-        <w:t xml:space="preserve">A solução seguinte foi pensada para resolver o Problema do Caixeiro Viajante de forma otimizada. Foi usada programação dinâmica e </w:t>
-      </w:r>
-      <w:proofErr w:type="spellStart"/>
-      <w:r>
-        <w:t>bitmasking</w:t>
-      </w:r>
-      <w:proofErr w:type="spellEnd"/>
-      <w:r>
-        <w:t xml:space="preserve">, uma técnica que representará os estados das cidades em 1s e 0s, para fazer essa resolução, que ainda é </w:t>
-      </w:r>
-      <w:r>
-        <w:t>exata,</w:t>
-      </w:r>
-      <w:r>
-        <w:t xml:space="preserve"> mas que é mais eficaz do que a abordagem de </w:t>
-      </w:r>
-      <w:proofErr w:type="spellStart"/>
-      <w:r>
-        <w:t>bruteforcing</w:t>
-      </w:r>
-      <w:proofErr w:type="spellEnd"/>
-      <w:r>
-        <w:t>. A programação dinâmica diminui os custos reutilizando resultados intermediários para evitar redundâncias e reduzir o número de combinações a serem exploradas.</w:t>
-      </w:r>
-    </w:p>
-    <w:p>
-      <w:pPr>
-        <w:pStyle w:val="Ttulo3"/>
-        <w:rPr>
-          <w:rStyle w:val="nfase"/>
-        </w:rPr>
-      </w:pPr>
-      <w:proofErr w:type="spellStart"/>
-      <w:r>
-        <w:rPr>
-          <w:rStyle w:val="nfase"/>
-        </w:rPr>
-        <w:t>main</w:t>
-      </w:r>
-      <w:proofErr w:type="spellEnd"/>
-    </w:p>
-    <w:p>
-      <w:pPr>
-        <w:pStyle w:val="NormalWeb"/>
-      </w:pPr>
-      <w:r>
-        <w:t>É necessário que o usuário insira um número de cidades [</w:t>
-      </w:r>
-      <w:proofErr w:type="spellStart"/>
-      <w:r>
-        <w:t>num_cidades</w:t>
-      </w:r>
-      <w:proofErr w:type="spellEnd"/>
-      <w:r>
-        <w:t>], a cidade de partida [</w:t>
-      </w:r>
-      <w:proofErr w:type="spellStart"/>
-      <w:r>
-        <w:t>comeco</w:t>
-      </w:r>
-      <w:proofErr w:type="spellEnd"/>
-      <w:r>
-        <w:t>] e o número de conexões entre as cidades [</w:t>
-      </w:r>
-      <w:proofErr w:type="spellStart"/>
-      <w:r>
-        <w:t>num_conexoes</w:t>
-      </w:r>
-      <w:proofErr w:type="spellEnd"/>
-      <w:r>
-        <w:t xml:space="preserve">]. </w:t>
-      </w:r>
-    </w:p>
-    <w:p>
-      <w:pPr>
-        <w:pStyle w:val="NormalWeb"/>
-      </w:pPr>
-      <w:r>
-        <w:t>Como vamos usar cidades a partir do índice 0, decrescemos 1 da variável começo.</w:t>
-      </w:r>
-    </w:p>
-    <w:p>
-      <w:pPr>
-        <w:pStyle w:val="NormalWeb"/>
-      </w:pPr>
-      <w:r>
-        <w:lastRenderedPageBreak/>
-        <w:t xml:space="preserve">É inicializada um ponteiro para uma </w:t>
-      </w:r>
-      <w:proofErr w:type="spellStart"/>
-      <w:r>
-        <w:t>struct</w:t>
-      </w:r>
-      <w:proofErr w:type="spellEnd"/>
-      <w:r>
-        <w:t xml:space="preserve"> [DISTANCIAS] de nome [</w:t>
-      </w:r>
-      <w:proofErr w:type="spellStart"/>
-      <w:r>
-        <w:t>memorizacao</w:t>
-      </w:r>
-      <w:proofErr w:type="spellEnd"/>
-      <w:r>
-        <w:t>] de dimensões [</w:t>
-      </w:r>
-      <w:proofErr w:type="spellStart"/>
-      <w:r>
-        <w:t>num_</w:t>
-      </w:r>
-      <w:proofErr w:type="gramStart"/>
-      <w:r>
-        <w:t>cidades</w:t>
-      </w:r>
-      <w:proofErr w:type="spellEnd"/>
-      <w:r>
-        <w:t>][</w:t>
-      </w:r>
-      <w:proofErr w:type="gramEnd"/>
-      <w:r>
-        <w:t xml:space="preserve">2^num_cidades], que será responsável por armazenar a menor distância para visitar certos subconjuntos de cidades. Um índice [i][j] registra a menor distância para percorrer o subconjunto [j] de cidades a partir da </w:t>
-      </w:r>
-      <w:r>
-        <w:t>cidade</w:t>
-      </w:r>
-      <w:r>
-        <w:t xml:space="preserve"> [i]. Em </w:t>
-      </w:r>
-      <w:proofErr w:type="spellStart"/>
-      <w:r>
-        <w:t>bitmasking</w:t>
-      </w:r>
-      <w:proofErr w:type="spellEnd"/>
-      <w:r>
-        <w:t xml:space="preserve">, se [j] = 5, significa o subconjunto [0101], ou </w:t>
-      </w:r>
-      <w:r>
-        <w:t>seja</w:t>
-      </w:r>
-      <w:r>
-        <w:t xml:space="preserve">, cidades 0 e 2 incluídas no </w:t>
-      </w:r>
-      <w:r>
-        <w:t>subconjunto,</w:t>
-      </w:r>
-      <w:r>
-        <w:t xml:space="preserve"> mas não a 1 e a 3.</w:t>
-      </w:r>
-    </w:p>
-    <w:p>
-      <w:pPr>
-        <w:pStyle w:val="NormalWeb"/>
-      </w:pPr>
-      <w:r>
-        <w:t xml:space="preserve">É inicializada um ponteiro para uma </w:t>
-      </w:r>
-      <w:proofErr w:type="spellStart"/>
-      <w:r>
-        <w:t>struct</w:t>
-      </w:r>
-      <w:proofErr w:type="spellEnd"/>
-      <w:r>
-        <w:t xml:space="preserve"> [DISTANCIAS] de nome [</w:t>
-      </w:r>
-      <w:proofErr w:type="spellStart"/>
-      <w:r>
-        <w:t>ligacoes</w:t>
-      </w:r>
-      <w:proofErr w:type="spellEnd"/>
-      <w:r>
-        <w:t>] de dimensões [</w:t>
-      </w:r>
-      <w:proofErr w:type="spellStart"/>
-      <w:r>
-        <w:t>num_</w:t>
-      </w:r>
-      <w:proofErr w:type="gramStart"/>
-      <w:r>
-        <w:t>cidades</w:t>
-      </w:r>
-      <w:proofErr w:type="spellEnd"/>
-      <w:r>
-        <w:t>][</w:t>
-      </w:r>
-      <w:proofErr w:type="spellStart"/>
-      <w:proofErr w:type="gramEnd"/>
-      <w:r>
-        <w:t>num_cidades</w:t>
-      </w:r>
-      <w:proofErr w:type="spellEnd"/>
-      <w:r>
-        <w:t xml:space="preserve">], que armazenará as distâncias diretas entre as cidades. Um índice [i][j] registra a </w:t>
-      </w:r>
-      <w:proofErr w:type="spellStart"/>
-      <w:r>
-        <w:t>distânia</w:t>
-      </w:r>
-      <w:proofErr w:type="spellEnd"/>
-      <w:r>
-        <w:t xml:space="preserve"> da cidade [i] para a cidade [j].</w:t>
-      </w:r>
-    </w:p>
-    <w:p>
-      <w:pPr>
-        <w:pStyle w:val="NormalWeb"/>
-      </w:pPr>
-      <w:r>
-        <w:t>Então é chamado a função [</w:t>
-      </w:r>
-      <w:proofErr w:type="spellStart"/>
-      <w:r>
-        <w:t>inicializar_distancias</w:t>
-      </w:r>
-      <w:proofErr w:type="spellEnd"/>
-      <w:r>
-        <w:t>] que irá inicializar [</w:t>
-      </w:r>
-      <w:proofErr w:type="spellStart"/>
-      <w:r>
-        <w:t>ligacoes</w:t>
-      </w:r>
-      <w:proofErr w:type="spellEnd"/>
-      <w:r>
-        <w:t>] e [</w:t>
-      </w:r>
-      <w:proofErr w:type="spellStart"/>
-      <w:r>
-        <w:t>memorizacao</w:t>
-      </w:r>
-      <w:proofErr w:type="spellEnd"/>
-      <w:r>
-        <w:t>], configurando as distâncias entre as cidades e preparando a estrutura para</w:t>
-      </w:r>
-      <w:r>
-        <w:t xml:space="preserve"> o algoritmo de programação dinâmica.</w:t>
-      </w:r>
-    </w:p>
-    <w:p>
-      <w:pPr>
-        <w:pStyle w:val="NormalWeb"/>
-      </w:pPr>
-      <w:r>
-        <w:t>Logo em seguida, a função [</w:t>
-      </w:r>
-      <w:proofErr w:type="spellStart"/>
-      <w:r>
-        <w:t>calcular_distancias_minimas</w:t>
-      </w:r>
-      <w:proofErr w:type="spellEnd"/>
-      <w:r>
-        <w:t xml:space="preserve">], que vai calcular as distâncias mínimas entre as cidades considerando todas as combinações de cidades que podem ser visitadas usando programação dinâmica, armazenando </w:t>
-      </w:r>
-      <w:r>
-        <w:t>as distâncias</w:t>
-      </w:r>
-      <w:r>
-        <w:t xml:space="preserve"> intermediárias na matriz de memorização.</w:t>
-      </w:r>
-    </w:p>
-    <w:p>
-      <w:pPr>
-        <w:pStyle w:val="NormalWeb"/>
-      </w:pPr>
-      <w:r>
-        <w:t>Baseado nos caminhos armazenados [memorização] pela [</w:t>
-      </w:r>
-      <w:proofErr w:type="spellStart"/>
-      <w:r>
-        <w:t>calcular_distancias_minimas</w:t>
-      </w:r>
-      <w:proofErr w:type="spellEnd"/>
-      <w:r>
-        <w:t>], é chamada a função [</w:t>
-      </w:r>
-      <w:proofErr w:type="spellStart"/>
-      <w:r>
-        <w:t>encontrar_menor_custo</w:t>
-      </w:r>
-      <w:proofErr w:type="spellEnd"/>
-      <w:r>
-        <w:t>]</w:t>
-      </w:r>
-      <w:r>
-        <w:t xml:space="preserve"> que irá buscar o menor custo total [memorização] e </w:t>
-      </w:r>
-      <w:r>
-        <w:t>armazená-lo</w:t>
-      </w:r>
-      <w:r>
-        <w:t xml:space="preserve"> na função [</w:t>
-      </w:r>
-      <w:proofErr w:type="spellStart"/>
-      <w:r>
-        <w:t>menor_</w:t>
-      </w:r>
-      <w:proofErr w:type="gramStart"/>
-      <w:r>
-        <w:t>distancia</w:t>
-      </w:r>
-      <w:proofErr w:type="spellEnd"/>
-      <w:proofErr w:type="gramEnd"/>
+    </w:p>
+    <w:p>
+      <w:pPr>
+        <w:pStyle w:val="NormalWeb"/>
+      </w:pPr>
+      <w:r>
+        <w:t>Baseado no trabalho feito pelas duas funções anteriores, será executada a função [reconstruir_melhor_rota], que usa a [memorizacao] para reconstruir o caminho exato correspondente ao menor custo encontrado por [encontrar_menor_custo] e isso será armazenado na lista [</w:t>
+      </w:r>
+      <w:r>
+        <w:t>menor_rota</w:t>
+      </w:r>
       <w:r>
         <w:t>].</w:t>
       </w:r>
@@ -1007,59 +976,17 @@
         <w:pStyle w:val="NormalWeb"/>
       </w:pPr>
       <w:r>
-        <w:t>Baseado no trabalho feito pelas duas funções anteriores, será executada a função [</w:t>
-      </w:r>
-      <w:proofErr w:type="spellStart"/>
-      <w:r>
-        <w:t>reconstruir_melhor_rota</w:t>
-      </w:r>
-      <w:proofErr w:type="spellEnd"/>
-      <w:r>
-        <w:t>], que usa a [</w:t>
-      </w:r>
-      <w:proofErr w:type="spellStart"/>
-      <w:r>
-        <w:t>memorizacao</w:t>
-      </w:r>
-      <w:proofErr w:type="spellEnd"/>
-      <w:r>
-        <w:t>] para reconstruir o caminho exato correspondente ao menor custo encontrado por [</w:t>
-      </w:r>
-      <w:proofErr w:type="spellStart"/>
-      <w:r>
-        <w:t>encontrar_menor_custo</w:t>
-      </w:r>
-      <w:proofErr w:type="spellEnd"/>
-      <w:r>
-        <w:t>] e isso será armazenado na lista [</w:t>
-      </w:r>
-      <w:proofErr w:type="spellStart"/>
+        <w:t>É iterado um laço</w:t>
+      </w:r>
+      <w:r>
+        <w:t xml:space="preserve"> for</w:t>
+      </w:r>
+      <w:r>
+        <w:t xml:space="preserve"> imprimindo cada cidade da lista [</w:t>
+      </w:r>
       <w:r>
         <w:t>menor_rota</w:t>
       </w:r>
-      <w:proofErr w:type="spellEnd"/>
-      <w:r>
-        <w:t>].</w:t>
-      </w:r>
-    </w:p>
-    <w:p>
-      <w:pPr>
-        <w:pStyle w:val="NormalWeb"/>
-      </w:pPr>
-      <w:r>
-        <w:t>É iterado um laço</w:t>
-      </w:r>
-      <w:r>
-        <w:t xml:space="preserve"> for</w:t>
-      </w:r>
-      <w:r>
-        <w:t xml:space="preserve"> imprimindo cada cidade da lista [</w:t>
-      </w:r>
-      <w:proofErr w:type="spellStart"/>
-      <w:r>
-        <w:t>menor_rota</w:t>
-      </w:r>
-      <w:proofErr w:type="spellEnd"/>
       <w:r>
         <w:t>] acrescentado de 1 para fazer sentido com a indexamento das cidades, que representa a rota de menor custo.</w:t>
       </w:r>
@@ -1069,20 +996,7 @@
         <w:pStyle w:val="NormalWeb"/>
       </w:pPr>
       <w:r>
-        <w:t>Depois, é imprimido a distância total da rota de menor custo [</w:t>
-      </w:r>
-      <w:proofErr w:type="spellStart"/>
-      <w:r>
-        <w:t>menor_</w:t>
-      </w:r>
-      <w:proofErr w:type="gramStart"/>
-      <w:r>
-        <w:t>distancia</w:t>
-      </w:r>
-      <w:proofErr w:type="spellEnd"/>
-      <w:proofErr w:type="gramEnd"/>
-      <w:r>
-        <w:t>].</w:t>
+        <w:t>Depois, é imprimido a distância total da rota de menor custo [menor_distancia].</w:t>
       </w:r>
     </w:p>
     <w:p>
@@ -1102,14 +1016,13 @@
           <w:iCs w:val="0"/>
         </w:rPr>
       </w:pPr>
-      <w:proofErr w:type="spellStart"/>
       <w:r>
         <w:rPr>
           <w:rStyle w:val="nfase"/>
         </w:rPr>
+        <w:lastRenderedPageBreak/>
         <w:t>reconstruir_melhor_rota</w:t>
       </w:r>
-      <w:proofErr w:type="spellEnd"/>
     </w:p>
     <w:p>
       <w:pPr>
@@ -1118,7 +1031,6 @@
       <w:r>
         <w:t xml:space="preserve">Começa inicializando uma lista [caminho] que irá armazenar a sequência que forma a melhor rota, um </w:t>
       </w:r>
-      <w:proofErr w:type="spellStart"/>
       <w:r>
         <w:rPr>
           <w:i/>
@@ -1126,11 +1038,9 @@
         </w:rPr>
         <w:t>int</w:t>
       </w:r>
-      <w:proofErr w:type="spellEnd"/>
       <w:r>
         <w:t xml:space="preserve"> [estado] que guarda em </w:t>
       </w:r>
-      <w:proofErr w:type="spellStart"/>
       <w:r>
         <w:rPr>
           <w:i/>
@@ -1138,11 +1048,9 @@
         </w:rPr>
         <w:t>bitmask</w:t>
       </w:r>
-      <w:proofErr w:type="spellEnd"/>
       <w:r>
         <w:t xml:space="preserve"> que todas as cidades foram visitadas e inicializa um </w:t>
       </w:r>
-      <w:proofErr w:type="spellStart"/>
       <w:r>
         <w:rPr>
           <w:i/>
@@ -1150,15 +1058,12 @@
         </w:rPr>
         <w:t>int</w:t>
       </w:r>
-      <w:proofErr w:type="spellEnd"/>
       <w:r>
         <w:t xml:space="preserve"> [</w:t>
       </w:r>
-      <w:proofErr w:type="spellStart"/>
       <w:r>
         <w:t>cidade_anterior</w:t>
       </w:r>
-      <w:proofErr w:type="spellEnd"/>
       <w:r>
         <w:t>] que irá armazenar o índice da última cidade visitada começando com a cidade inicial.</w:t>
       </w:r>
@@ -1168,241 +1073,1090 @@
         <w:pStyle w:val="NormalWeb"/>
       </w:pPr>
       <w:r>
+        <w:t xml:space="preserve">É então iterado um </w:t>
+      </w:r>
+      <w:r>
+        <w:t>laço</w:t>
+      </w:r>
+      <w:r>
+        <w:t xml:space="preserve"> externo que começa na última cidade </w:t>
+      </w:r>
+      <w:r>
+        <w:t>e irá indo de forma decrescente até a segunda. É ao contrário pois temos que reconstruir o caminho de trás para frente, e a cada iteração determinamos qual foi a cidade anterior na rota.</w:t>
+      </w:r>
+    </w:p>
+    <w:p>
+      <w:pPr>
+        <w:pStyle w:val="NormalWeb"/>
+      </w:pPr>
+      <w:r>
+        <w:t xml:space="preserve">É inicializada uma variável </w:t>
+      </w:r>
+      <w:r>
+        <w:t>[</w:t>
+      </w:r>
+      <w:r>
+        <w:t>melhor_cidade</w:t>
+      </w:r>
+      <w:r>
+        <w:t>]</w:t>
+      </w:r>
+      <w:r>
+        <w:t xml:space="preserve"> que irá armazenar a possível cidade anterior no caminho mais curto. É no começo -1, que é um índice de cidade nulo.</w:t>
+      </w:r>
+    </w:p>
+    <w:p>
+      <w:pPr>
+        <w:pStyle w:val="NormalWeb"/>
+      </w:pPr>
+      <w:r>
+        <w:t xml:space="preserve">E então um </w:t>
+      </w:r>
+      <w:r>
+        <w:t>laço</w:t>
+      </w:r>
+      <w:r>
+        <w:t xml:space="preserve"> interno</w:t>
+      </w:r>
+      <w:r>
+        <w:t xml:space="preserve"> [</w:t>
+      </w:r>
+      <w:r>
+        <w:t>cidade_atual</w:t>
+      </w:r>
+      <w:r>
+        <w:t>]</w:t>
+      </w:r>
+      <w:r>
+        <w:t xml:space="preserve"> que percorre todas as cidades e tenta encontrar a cidade que pode ter sido a última cidade antes da cidade atual.</w:t>
+      </w:r>
+    </w:p>
+    <w:p>
+      <w:pPr>
+        <w:pStyle w:val="NormalWeb"/>
+      </w:pPr>
+      <w:r>
+        <w:t xml:space="preserve">As condições de continuação são se o índice do </w:t>
+      </w:r>
+      <w:r>
+        <w:t>laço</w:t>
+      </w:r>
+      <w:r>
+        <w:t xml:space="preserve"> interno for o [comeco], já que ela não pode ser uma cidade intermediária ou se o índice não estiver no subconjunto de cidades não visitadas.</w:t>
+      </w:r>
+    </w:p>
+    <w:p>
+      <w:pPr>
+        <w:pStyle w:val="NormalWeb"/>
+      </w:pPr>
+      <w:r>
+        <w:t>O primeiro</w:t>
+      </w:r>
+      <w:r>
+        <w:t xml:space="preserve"> índice que passa pelas condições acima se torna o primeiro candidato para a cidade anterior no caminho. Isso acontece apenas na primeira execução do </w:t>
+      </w:r>
+      <w:r>
+        <w:t>laço</w:t>
+      </w:r>
+      <w:r>
+        <w:t xml:space="preserve"> interno</w:t>
+      </w:r>
+      <w:r>
+        <w:t>, quando o valor de [</w:t>
+      </w:r>
+      <w:r>
+        <w:t>melhor_cidade</w:t>
+      </w:r>
+      <w:r>
+        <w:t>] é -1</w:t>
+      </w:r>
+      <w:r>
+        <w:t>.</w:t>
+      </w:r>
+    </w:p>
+    <w:p>
+      <w:pPr>
+        <w:pStyle w:val="NormalWeb"/>
+      </w:pPr>
+      <w:r>
+        <w:t>O algoritmo então inicializa uma variável [distancia_previa] que armazena a distância total que passaria pela cidade em [</w:t>
+      </w:r>
+      <w:r>
+        <w:t>melhor_cidade</w:t>
+      </w:r>
+      <w:r>
+        <w:t xml:space="preserve">] e uma variável [distancia_atual], com a distância total que passaria pela cidade com o índice atual iterado no </w:t>
+      </w:r>
+      <w:r>
+        <w:t>laço</w:t>
+      </w:r>
+      <w:r>
+        <w:t xml:space="preserve"> interno.</w:t>
+      </w:r>
+    </w:p>
+    <w:p>
+      <w:pPr>
+        <w:pStyle w:val="NormalWeb"/>
+      </w:pPr>
+      <w:r>
+        <w:t>Se a variável [distancia_atual] for menor que a [distancia_previa], a variável [</w:t>
+      </w:r>
+      <w:r>
+        <w:t>melhor_cidade</w:t>
+      </w:r>
+      <w:r>
+        <w:t xml:space="preserve">] é atualizada para </w:t>
+      </w:r>
+      <w:r>
+        <w:t>a</w:t>
+      </w:r>
+      <w:r>
+        <w:t xml:space="preserve"> </w:t>
+      </w:r>
+      <w:r>
+        <w:t>[</w:t>
+      </w:r>
+      <w:r>
+        <w:t>cidade_atual</w:t>
+      </w:r>
+      <w:r>
+        <w:t>]</w:t>
+      </w:r>
+      <w:r>
+        <w:t>.</w:t>
+      </w:r>
+    </w:p>
+    <w:p>
+      <w:pPr>
+        <w:pStyle w:val="NormalWeb"/>
+      </w:pPr>
+      <w:r>
+        <w:t>Após a comparação, o índice da atual melhor cidade se torna o [</w:t>
+      </w:r>
+      <w:r>
+        <w:t>cidade_anterior</w:t>
+      </w:r>
+      <w:r>
+        <w:t>] e é armazenado no índice externo da lista de cidades [caminho]. E então, ela é removida do sobconjunto de cidades a serem consideradas.</w:t>
+      </w:r>
+    </w:p>
+    <w:p>
+      <w:pPr>
+        <w:pStyle w:val="NormalWeb"/>
+      </w:pPr>
+      <w:r>
+        <w:t>No final, é colocado a cidade inicial no primeiro e no último índice da lista [caminho] para garantir o ciclo do viajante começar e terminar no mesmo lugar e completa o percurso. E então é retornado a lista.</w:t>
+      </w:r>
+    </w:p>
+    <w:p>
+      <w:pPr>
+        <w:pStyle w:val="Ttulo3"/>
+        <w:rPr>
+          <w:rStyle w:val="nfase"/>
+        </w:rPr>
+      </w:pPr>
+      <w:r>
+        <w:rPr>
+          <w:rStyle w:val="nfase"/>
+        </w:rPr>
+        <w:t>encontrar_menor_custo</w:t>
+      </w:r>
+    </w:p>
+    <w:p/>
+    <w:p>
+      <w:pPr>
+        <w:pStyle w:val="NormalWeb"/>
+      </w:pPr>
+      <w:r>
+        <w:t xml:space="preserve">A </w:t>
+      </w:r>
+      <w:r>
+        <w:t>variável</w:t>
+      </w:r>
+      <w:r>
+        <w:t xml:space="preserve"> [best] que armazenará o menor custo é inicializada com tamanho MAX para que qualquer valor substitua o inicial.</w:t>
+      </w:r>
+    </w:p>
+    <w:p>
+      <w:pPr>
+        <w:pStyle w:val="NormalWeb"/>
+      </w:pPr>
+      <w:r>
         <w:lastRenderedPageBreak/>
-        <w:t xml:space="preserve">É então iterado um loop externo que começa na última cidade </w:t>
-      </w:r>
-      <w:r>
-        <w:t>e irá indo de forma decrescente até a segunda. É ao contrário pois temos que reconstruir o caminho de trás para frente, e a cada iteração determinamos qual foi a cidade anterior na rota.</w:t>
-      </w:r>
-    </w:p>
-    <w:p>
-      <w:pPr>
-        <w:pStyle w:val="NormalWeb"/>
-      </w:pPr>
-      <w:r>
-        <w:t xml:space="preserve">É inicializada uma variável </w:t>
+        <w:t>Um laço percorre todas as cidades</w:t>
+      </w:r>
+    </w:p>
+    <w:p>
+      <w:pPr>
+        <w:pStyle w:val="NormalWeb"/>
+      </w:pPr>
+      <w:r>
+        <w:t>A cidade [comeco] é ignorada já que o começo só pode ser a primeira e a última cidade.</w:t>
+      </w:r>
+    </w:p>
+    <w:p>
+      <w:pPr>
+        <w:pStyle w:val="NormalWeb"/>
+      </w:pPr>
+      <w:r>
+        <w:t>A variável [best] irá receber a rota mínima, calculado pela função [min], entre o valor já armazenado em [best] e a soma entre a menor distância necessária para visitar todas as cidades e terminar na cidade [atual] e a distância da [atual] até o [começo].</w:t>
+      </w:r>
+      <w:r>
+        <w:t xml:space="preserve"> A soma dessas duas últimas representa o custo total do percurso que vai de [começo] até [atual] e depois volta para [começo].</w:t>
+      </w:r>
+    </w:p>
+    <w:p>
+      <w:pPr>
+        <w:pStyle w:val="NormalWeb"/>
+      </w:pPr>
+      <w:r>
+        <w:t>Depois de percorrer todas as cidades, a função retorna o menor valor encontrado que está armazenado em [best].</w:t>
+      </w:r>
+    </w:p>
+    <w:p>
+      <w:pPr>
+        <w:pStyle w:val="Ttulo3"/>
+        <w:rPr>
+          <w:rStyle w:val="nfase"/>
+        </w:rPr>
+      </w:pPr>
+      <w:r>
+        <w:rPr>
+          <w:rStyle w:val="nfase"/>
+        </w:rPr>
+        <w:t>calcular_distancias_minimas</w:t>
+      </w:r>
+    </w:p>
+    <w:p/>
+    <w:p>
+      <w:pPr>
+        <w:pStyle w:val="NormalWeb"/>
+      </w:pPr>
+      <w:r>
+        <w:t>É iterado um número que vai de 3 até o total de [num_cidades], pois o código considera que pelo menos 3 cidades serão usadas no teste.</w:t>
+      </w:r>
+    </w:p>
+    <w:p>
+      <w:pPr>
+        <w:pStyle w:val="NormalWeb"/>
+      </w:pPr>
+      <w:r>
+        <w:t>A cada iteração das cidades, é armazenada em uma lista [combinations] o retorno de uma função [combinacoes] que gera todas as combinações de [num_conexoes] com [num_cidades].</w:t>
+      </w:r>
+    </w:p>
+    <w:p>
+      <w:pPr>
+        <w:pStyle w:val="NormalWeb"/>
+      </w:pPr>
+      <w:r>
+        <w:t>É feito uma segunda iteração percorrendo toda a lista de combinações possíveis.</w:t>
+      </w:r>
+    </w:p>
+    <w:p>
+      <w:pPr>
+        <w:pStyle w:val="NormalWeb"/>
+      </w:pPr>
+      <w:r>
+        <w:t>É inicializado um inteiro [combinacao] que recebe o índice do loop interno na lista [combinations].</w:t>
+      </w:r>
+    </w:p>
+    <w:p>
+      <w:pPr>
+        <w:pStyle w:val="NormalWeb"/>
+      </w:pPr>
+      <w:r>
+        <w:t>Para cada combinação, é verificado se a cidade inicial está incluída. Se não, a combinação é ignorada.</w:t>
+      </w:r>
+    </w:p>
+    <w:p>
+      <w:pPr>
+        <w:pStyle w:val="NormalWeb"/>
+      </w:pPr>
+      <w:r>
+        <w:t>É iterado um terceiro loop que percorre o número total de cidades.</w:t>
+      </w:r>
+    </w:p>
+    <w:p>
+      <w:pPr>
+        <w:pStyle w:val="NormalWeb"/>
+      </w:pPr>
+      <w:r>
+        <w:t>Se o índice interno atual for a cidade inicial ou não estiver na combinação atual, ele é pulado.</w:t>
+      </w:r>
+    </w:p>
+    <w:p>
+      <w:pPr>
+        <w:pStyle w:val="NormalWeb"/>
+      </w:pPr>
+      <w:r>
+        <w:t xml:space="preserve">A variável </w:t>
       </w:r>
       <w:r>
         <w:t>[</w:t>
       </w:r>
-      <w:proofErr w:type="spellStart"/>
-      <w:r>
-        <w:t>melhor_cidade</w:t>
-      </w:r>
-      <w:proofErr w:type="spellEnd"/>
+      <w:r>
+        <w:t>quebra</w:t>
+      </w:r>
       <w:r>
         <w:t>]</w:t>
       </w:r>
       <w:r>
-        <w:t xml:space="preserve"> que irá armazenar a possível cidade anterior no caminho mais curto. É no começo -1, que é um índice de cidade nulo.</w:t>
-      </w:r>
-    </w:p>
-    <w:p>
-      <w:pPr>
-        <w:pStyle w:val="NormalWeb"/>
-      </w:pPr>
-      <w:r>
-        <w:t>E então um loop interno</w:t>
-      </w:r>
-      <w:r>
-        <w:t xml:space="preserve"> [</w:t>
-      </w:r>
-      <w:proofErr w:type="spellStart"/>
-      <w:r>
-        <w:t>cidade_atual</w:t>
-      </w:r>
-      <w:proofErr w:type="spellEnd"/>
+        <w:t xml:space="preserve"> é calculada usando a operação XOR para remover a cidade </w:t>
+      </w:r>
+      <w:r>
+        <w:t>proximo</w:t>
+      </w:r>
+      <w:r>
+        <w:t xml:space="preserve"> do estado da combinação. Isso é feito para calcular as distâncias mínimas considerando a próxima cidade a ser visitada.</w:t>
+      </w:r>
+    </w:p>
+    <w:p>
+      <w:pPr>
+        <w:pStyle w:val="NormalWeb"/>
+      </w:pPr>
+      <w:r>
+        <w:t>A variável [</w:t>
+      </w:r>
+      <w:r>
+        <w:t>melhor_dist</w:t>
+      </w:r>
+      <w:r>
+        <w:t xml:space="preserve">] que armazenará </w:t>
+      </w:r>
+      <w:r>
+        <w:t>a melhor distância</w:t>
+      </w:r>
+      <w:r>
+        <w:t xml:space="preserve"> é inicializada com tamanho MAX para que qualquer valor substitua o inicial.</w:t>
+      </w:r>
+    </w:p>
+    <w:p>
+      <w:pPr>
+        <w:pStyle w:val="NormalWeb"/>
+      </w:pPr>
+      <w:r>
+        <w:t>Por fim, é iterado um quarto loop que também percorre o número total de cidades.</w:t>
+      </w:r>
+    </w:p>
+    <w:p>
+      <w:pPr>
+        <w:pStyle w:val="NormalWeb"/>
+      </w:pPr>
+      <w:r>
+        <w:lastRenderedPageBreak/>
+        <w:t xml:space="preserve">Se o índice interno atual for a cidade inicial ou não estiver na </w:t>
+      </w:r>
+      <w:r>
+        <w:t>quebra</w:t>
+      </w:r>
+      <w:r>
+        <w:t xml:space="preserve"> atual, ele é</w:t>
+      </w:r>
+      <w:r>
+        <w:t xml:space="preserve"> ignorado</w:t>
+      </w:r>
+      <w:r>
+        <w:t>.</w:t>
+      </w:r>
+    </w:p>
+    <w:p>
+      <w:pPr>
+        <w:pStyle w:val="NormalWeb"/>
+      </w:pPr>
+      <w:r>
+        <w:t xml:space="preserve">É iniciado uma variável [dist] que armazenará a soma da menor distância que termina em [fim] </w:t>
+      </w:r>
+      <w:r>
+        <w:t xml:space="preserve">com a combinação atual sem </w:t>
+      </w:r>
+      <w:r>
+        <w:t>[</w:t>
+      </w:r>
+      <w:r>
+        <w:t>próximo] e a distância entre [fim] e [próximo], essa soma representa a distância total.</w:t>
+      </w:r>
+    </w:p>
+    <w:p>
+      <w:pPr>
+        <w:pStyle w:val="NormalWeb"/>
+      </w:pPr>
+      <w:r>
+        <w:t>A [melhor_dist] é determinada pelo mínimo entre a já melhor distância e a distância armazenada em [dist].</w:t>
+      </w:r>
+      <w:r>
+        <w:t xml:space="preserve"> </w:t>
+      </w:r>
+    </w:p>
+    <w:p>
+      <w:pPr>
+        <w:pStyle w:val="NormalWeb"/>
+      </w:pPr>
+      <w:r>
+        <w:t>Após as iterações de [fim] a melhor distância encontrada para [próximo] na combinação atual é armazenada na [memorização].</w:t>
+      </w:r>
+    </w:p>
+    <w:p>
+      <w:pPr>
+        <w:pStyle w:val="NormalWeb"/>
+      </w:pPr>
+      <w:r>
+        <w:t>Depois de iterar todas as combinações para um número de conexões, a [combinations] é liberada da memória.</w:t>
+      </w:r>
+    </w:p>
+    <w:p>
+      <w:pPr>
+        <w:pStyle w:val="Ttulo3"/>
+        <w:rPr>
+          <w:rStyle w:val="nfase"/>
+        </w:rPr>
+      </w:pPr>
+      <w:r>
+        <w:rPr>
+          <w:rStyle w:val="nfase"/>
+        </w:rPr>
+        <w:t>inicializar_distancias</w:t>
+      </w:r>
+    </w:p>
+    <w:p>
+      <w:pPr>
+        <w:pStyle w:val="NormalWeb"/>
+      </w:pPr>
+    </w:p>
+    <w:p>
+      <w:pPr>
+        <w:pStyle w:val="NormalWeb"/>
+      </w:pPr>
+      <w:r>
+        <w:t>É iterado um laço for que percorre o número total de cidades.</w:t>
+      </w:r>
+    </w:p>
+    <w:p>
+      <w:pPr>
+        <w:pStyle w:val="NormalWeb"/>
+      </w:pPr>
+      <w:r>
+        <w:t>Dentro dele, é iterado outro laço que percorre o total de cidades.</w:t>
+      </w:r>
+    </w:p>
+    <w:p>
+      <w:pPr>
+        <w:pStyle w:val="NormalWeb"/>
+      </w:pPr>
+      <w:r>
+        <w:t>Se o índice do laço externo for diferente do índice do lado interno, isto é, se não for a distância da cidade para ela mesma, a distância é configurada como MAX. Se não, a distância é configurada como 0.</w:t>
+      </w:r>
+    </w:p>
+    <w:p>
+      <w:pPr>
+        <w:pStyle w:val="NormalWeb"/>
+      </w:pPr>
+      <w:r>
+        <w:t xml:space="preserve">Depois de iterar todas as combinações, é iterado um laço while baseado no número de conexões. </w:t>
+      </w:r>
+    </w:p>
+    <w:p>
+      <w:pPr>
+        <w:pStyle w:val="NormalWeb"/>
+      </w:pPr>
+      <w:r>
+        <w:t>É inicializado as variáveis de tipo inteiro [a], [b] e [dist].</w:t>
+      </w:r>
+    </w:p>
+    <w:p>
+      <w:pPr>
+        <w:pStyle w:val="NormalWeb"/>
+      </w:pPr>
+      <w:r>
+        <w:t xml:space="preserve">O usuário deve inserir as cidades [a] e [b] e a distância entre elas. </w:t>
+      </w:r>
+    </w:p>
+    <w:p>
+      <w:pPr>
+        <w:pStyle w:val="NormalWeb"/>
+      </w:pPr>
+      <w:r>
+        <w:t>Logo em seguida, é configurada a distância entre elas de forma bidirecional. Isto é, [a][b] == [b][a].</w:t>
+      </w:r>
+    </w:p>
+    <w:p>
+      <w:pPr>
+        <w:pStyle w:val="NormalWeb"/>
+      </w:pPr>
+      <w:r>
+        <w:t>Depos de preencher todas as conexões e o laço while ser encerrado, é iterado outro laço for baseado no número de cidades.</w:t>
+      </w:r>
+    </w:p>
+    <w:p>
+      <w:pPr>
+        <w:pStyle w:val="NormalWeb"/>
+      </w:pPr>
+      <w:r>
+        <w:t>Se o índice for o do começo, é ignorado.</w:t>
+      </w:r>
+    </w:p>
+    <w:p>
+      <w:pPr>
+        <w:pStyle w:val="NormalWeb"/>
+      </w:pPr>
+      <w:r>
+        <w:t xml:space="preserve">Se não for, </w:t>
+      </w:r>
+      <w:r>
+        <w:t xml:space="preserve">a função recupera a distância direta entre a cidade </w:t>
+      </w:r>
+      <w:r>
+        <w:t>[</w:t>
+      </w:r>
+      <w:r>
+        <w:t>começo]</w:t>
+      </w:r>
+      <w:r>
+        <w:t xml:space="preserve"> e a cidade </w:t>
+      </w:r>
+      <w:r>
+        <w:t>[</w:t>
+      </w:r>
+      <w:r>
+        <w:t>i</w:t>
+      </w:r>
       <w:r>
         <w:t>]</w:t>
       </w:r>
       <w:r>
-        <w:t xml:space="preserve"> que percorre todas as cidades e tenta encontrar a cidade que pode ter sido a última cidade antes da cidade atual.</w:t>
-      </w:r>
-    </w:p>
-    <w:p>
-      <w:pPr>
-        <w:pStyle w:val="NormalWeb"/>
-      </w:pPr>
-      <w:r>
-        <w:t>As condições de continuação são se o índice do loop interno for o [</w:t>
-      </w:r>
-      <w:proofErr w:type="spellStart"/>
-      <w:r>
-        <w:t>comeco</w:t>
-      </w:r>
-      <w:proofErr w:type="spellEnd"/>
-      <w:r>
-        <w:t>], já que ela não pode ser uma cidade intermediária ou se o índice não estiver no subconjunto de cidades não visitadas.</w:t>
-      </w:r>
-    </w:p>
-    <w:p>
-      <w:pPr>
-        <w:pStyle w:val="NormalWeb"/>
-      </w:pPr>
-      <w:r>
-        <w:t>O primeiro</w:t>
-      </w:r>
-      <w:r>
-        <w:t xml:space="preserve"> índice que passa pelas condições acima se torna o primeiro candidato para a cidade anterior no caminho. Isso acontece apenas na primeira execução do loop interno</w:t>
-      </w:r>
-      <w:r>
-        <w:t>, quando o valor de [</w:t>
-      </w:r>
-      <w:proofErr w:type="spellStart"/>
-      <w:r>
-        <w:t>melhor_cidade</w:t>
-      </w:r>
-      <w:proofErr w:type="spellEnd"/>
-      <w:r>
-        <w:t>] é -1</w:t>
-      </w:r>
-      <w:r>
+        <w:t xml:space="preserve"> a partir da matriz </w:t>
+      </w:r>
+      <w:r>
+        <w:t>[</w:t>
+      </w:r>
+      <w:r>
+        <w:t xml:space="preserve">ligacoes]. </w:t>
+      </w:r>
+      <w:r>
+        <w:t xml:space="preserve">Essa distância é então armazenada na matriz </w:t>
+      </w:r>
+      <w:r>
+        <w:t>[</w:t>
+      </w:r>
+      <w:r>
+        <w:t>memorização]</w:t>
+      </w:r>
+      <w:r>
+        <w:t xml:space="preserve">, onde o estado é representado por um bitmask que inclui a cidade de partida </w:t>
+      </w:r>
+      <w:r>
+        <w:t>[</w:t>
+      </w:r>
+      <w:r>
+        <w:t>começo]</w:t>
+      </w:r>
+      <w:r>
+        <w:t xml:space="preserve"> e </w:t>
+      </w:r>
+      <w:r>
+        <w:lastRenderedPageBreak/>
+        <w:t xml:space="preserve">a cidade </w:t>
+      </w:r>
+      <w:r>
+        <w:t>[</w:t>
+      </w:r>
+      <w:r>
+        <w:t>i</w:t>
+      </w:r>
+      <w:r>
+        <w:t>]</w:t>
+      </w:r>
+      <w:r>
+        <w:t xml:space="preserve">. Esse estado é construído com </w:t>
+      </w:r>
+      <w:r>
+        <w:t>1 &lt;&lt; comeco | 1 &lt;&lt; i</w:t>
+      </w:r>
+      <w:r>
+        <w:t>, que ativa os bits correspondentes às cidades envolvidas.</w:t>
+      </w:r>
+    </w:p>
+    <w:p>
+      <w:pPr>
+        <w:pStyle w:val="Ttulo3"/>
+        <w:rPr>
+          <w:rStyle w:val="nfase"/>
+        </w:rPr>
+      </w:pPr>
+      <w:r>
+        <w:rPr>
+          <w:rStyle w:val="nfase"/>
+        </w:rPr>
+        <w:t>c</w:t>
+      </w:r>
+      <w:r>
+        <w:rPr>
+          <w:rStyle w:val="nfase"/>
+        </w:rPr>
+        <w:t>ombina</w:t>
+      </w:r>
+      <w:r>
+        <w:rPr>
+          <w:rStyle w:val="nfase"/>
+        </w:rPr>
+        <w:t>co</w:t>
+      </w:r>
+      <w:r>
+        <w:rPr>
+          <w:rStyle w:val="nfase"/>
+        </w:rPr>
+        <w:t>es</w:t>
+      </w:r>
+    </w:p>
+    <w:p>
+      <w:pPr>
+        <w:rPr>
+          <w:rFonts w:ascii="Times New Roman" w:eastAsia="Times New Roman" w:hAnsi="Times New Roman" w:cs="Times New Roman"/>
+          <w:sz w:val="24"/>
+          <w:szCs w:val="24"/>
+          <w:lang w:eastAsia="pt-BR"/>
+        </w:rPr>
+      </w:pPr>
+      <w:r>
+        <w:rPr>
+          <w:rFonts w:ascii="Times New Roman" w:eastAsia="Times New Roman" w:hAnsi="Times New Roman" w:cs="Times New Roman"/>
+          <w:sz w:val="24"/>
+          <w:szCs w:val="24"/>
+          <w:lang w:eastAsia="pt-BR"/>
+        </w:rPr>
+        <w:t xml:space="preserve">A função cria uma lista </w:t>
+      </w:r>
+      <w:r>
+        <w:rPr>
+          <w:rFonts w:ascii="Times New Roman" w:eastAsia="Times New Roman" w:hAnsi="Times New Roman" w:cs="Times New Roman"/>
+          <w:sz w:val="24"/>
+          <w:szCs w:val="24"/>
+          <w:lang w:eastAsia="pt-BR"/>
+        </w:rPr>
+        <w:t>[</w:t>
+      </w:r>
+      <w:r>
+        <w:rPr>
+          <w:rFonts w:ascii="Times New Roman" w:eastAsia="Times New Roman" w:hAnsi="Times New Roman" w:cs="Times New Roman"/>
+          <w:sz w:val="24"/>
+          <w:szCs w:val="24"/>
+          <w:lang w:eastAsia="pt-BR"/>
+        </w:rPr>
+        <w:t>set</w:t>
+      </w:r>
+      <w:r>
+        <w:rPr>
+          <w:rFonts w:ascii="Times New Roman" w:eastAsia="Times New Roman" w:hAnsi="Times New Roman" w:cs="Times New Roman"/>
+          <w:sz w:val="24"/>
+          <w:szCs w:val="24"/>
+          <w:lang w:eastAsia="pt-BR"/>
+        </w:rPr>
+        <w:t>]</w:t>
+      </w:r>
+      <w:r>
+        <w:rPr>
+          <w:rFonts w:ascii="Times New Roman" w:eastAsia="Times New Roman" w:hAnsi="Times New Roman" w:cs="Times New Roman"/>
+          <w:sz w:val="24"/>
+          <w:szCs w:val="24"/>
+          <w:lang w:eastAsia="pt-BR"/>
+        </w:rPr>
+        <w:t xml:space="preserve"> para armazenar as combinações.</w:t>
+      </w:r>
+    </w:p>
+    <w:p>
+      <w:pPr>
+        <w:rPr>
+          <w:rFonts w:ascii="Times New Roman" w:eastAsia="Times New Roman" w:hAnsi="Times New Roman" w:cs="Times New Roman"/>
+          <w:sz w:val="24"/>
+          <w:szCs w:val="24"/>
+          <w:lang w:eastAsia="pt-BR"/>
+        </w:rPr>
+      </w:pPr>
+      <w:r>
+        <w:rPr>
+          <w:rFonts w:ascii="Times New Roman" w:eastAsia="Times New Roman" w:hAnsi="Times New Roman" w:cs="Times New Roman"/>
+          <w:sz w:val="24"/>
+          <w:szCs w:val="24"/>
+          <w:lang w:eastAsia="pt-BR"/>
+        </w:rPr>
+        <w:t xml:space="preserve">Ela chama a função </w:t>
+      </w:r>
+      <w:r>
+        <w:rPr>
+          <w:rFonts w:ascii="Times New Roman" w:eastAsia="Times New Roman" w:hAnsi="Times New Roman" w:cs="Times New Roman"/>
+          <w:sz w:val="24"/>
+          <w:szCs w:val="24"/>
+          <w:lang w:eastAsia="pt-BR"/>
+        </w:rPr>
+        <w:t>[</w:t>
+      </w:r>
+      <w:r>
+        <w:rPr>
+          <w:rFonts w:ascii="Times New Roman" w:eastAsia="Times New Roman" w:hAnsi="Times New Roman" w:cs="Times New Roman"/>
+          <w:sz w:val="24"/>
+          <w:szCs w:val="24"/>
+          <w:lang w:eastAsia="pt-BR"/>
+        </w:rPr>
+        <w:t>combinacoes_helper</w:t>
+      </w:r>
+      <w:r>
+        <w:rPr>
+          <w:rFonts w:ascii="Times New Roman" w:eastAsia="Times New Roman" w:hAnsi="Times New Roman" w:cs="Times New Roman"/>
+          <w:sz w:val="24"/>
+          <w:szCs w:val="24"/>
+          <w:lang w:eastAsia="pt-BR"/>
+        </w:rPr>
+        <w:t>]</w:t>
+      </w:r>
+      <w:r>
+        <w:rPr>
+          <w:rFonts w:ascii="Times New Roman" w:eastAsia="Times New Roman" w:hAnsi="Times New Roman" w:cs="Times New Roman"/>
+          <w:sz w:val="24"/>
+          <w:szCs w:val="24"/>
+          <w:lang w:eastAsia="pt-BR"/>
+        </w:rPr>
+        <w:t xml:space="preserve"> para iniciar o processo de geração das combinações</w:t>
+      </w:r>
+      <w:r>
+        <w:rPr>
+          <w:rFonts w:ascii="Times New Roman" w:eastAsia="Times New Roman" w:hAnsi="Times New Roman" w:cs="Times New Roman"/>
+          <w:sz w:val="24"/>
+          <w:szCs w:val="24"/>
+          <w:lang w:eastAsia="pt-BR"/>
+        </w:rPr>
         <w:t>.</w:t>
       </w:r>
     </w:p>
     <w:p>
       <w:pPr>
-        <w:pStyle w:val="NormalWeb"/>
-      </w:pPr>
-      <w:r>
-        <w:t>O algoritmo então inicializa uma variável [</w:t>
-      </w:r>
-      <w:proofErr w:type="spellStart"/>
-      <w:proofErr w:type="gramStart"/>
-      <w:r>
-        <w:t>distancia</w:t>
-      </w:r>
-      <w:proofErr w:type="gramEnd"/>
-      <w:r>
-        <w:t>_previa</w:t>
-      </w:r>
-      <w:proofErr w:type="spellEnd"/>
-      <w:r>
-        <w:t>] que armazena a distância total que passaria pela cidade em [</w:t>
-      </w:r>
-      <w:proofErr w:type="spellStart"/>
-      <w:r>
-        <w:t>melhor_cidade</w:t>
-      </w:r>
-      <w:proofErr w:type="spellEnd"/>
-      <w:r>
-        <w:t>] e uma variável [</w:t>
-      </w:r>
-      <w:proofErr w:type="spellStart"/>
-      <w:r>
-        <w:t>distancia_atual</w:t>
-      </w:r>
-      <w:proofErr w:type="spellEnd"/>
-      <w:r>
-        <w:t>], com a distância total que passaria pela cidade com o índice atual iterado no loop interno.</w:t>
-      </w:r>
-    </w:p>
-    <w:p>
-      <w:pPr>
-        <w:pStyle w:val="NormalWeb"/>
-      </w:pPr>
-      <w:r>
-        <w:t>Se a variável [</w:t>
-      </w:r>
-      <w:proofErr w:type="spellStart"/>
-      <w:proofErr w:type="gramStart"/>
-      <w:r>
-        <w:t>distancia</w:t>
-      </w:r>
-      <w:proofErr w:type="gramEnd"/>
-      <w:r>
-        <w:t>_atual</w:t>
-      </w:r>
-      <w:proofErr w:type="spellEnd"/>
-      <w:r>
-        <w:t>] for menor que a [</w:t>
-      </w:r>
-      <w:proofErr w:type="spellStart"/>
-      <w:r>
-        <w:t>distancia_previa</w:t>
-      </w:r>
-      <w:proofErr w:type="spellEnd"/>
-      <w:r>
-        <w:t>], a variável [</w:t>
-      </w:r>
-      <w:proofErr w:type="spellStart"/>
-      <w:r>
-        <w:t>melhor_cidade</w:t>
-      </w:r>
-      <w:proofErr w:type="spellEnd"/>
-      <w:r>
-        <w:t xml:space="preserve">] é atualizada para </w:t>
-      </w:r>
-      <w:r>
-        <w:t>a</w:t>
-      </w:r>
-      <w:r>
+        <w:rPr>
+          <w:rFonts w:ascii="Times New Roman" w:eastAsia="Times New Roman" w:hAnsi="Times New Roman" w:cs="Times New Roman"/>
+          <w:sz w:val="24"/>
+          <w:szCs w:val="24"/>
+          <w:lang w:eastAsia="pt-BR"/>
+        </w:rPr>
+      </w:pPr>
+      <w:r>
+        <w:rPr>
+          <w:rFonts w:ascii="Times New Roman" w:eastAsia="Times New Roman" w:hAnsi="Times New Roman" w:cs="Times New Roman"/>
+          <w:sz w:val="24"/>
+          <w:szCs w:val="24"/>
+          <w:lang w:eastAsia="pt-BR"/>
+        </w:rPr>
+        <w:t xml:space="preserve">Após </w:t>
+      </w:r>
+      <w:r>
+        <w:rPr>
+          <w:rFonts w:ascii="Times New Roman" w:eastAsia="Times New Roman" w:hAnsi="Times New Roman" w:cs="Times New Roman"/>
+          <w:sz w:val="24"/>
+          <w:szCs w:val="24"/>
+          <w:lang w:eastAsia="pt-BR"/>
+        </w:rPr>
+        <w:t>[</w:t>
+      </w:r>
+      <w:r>
+        <w:rPr>
+          <w:rFonts w:ascii="Times New Roman" w:eastAsia="Times New Roman" w:hAnsi="Times New Roman" w:cs="Times New Roman"/>
+          <w:sz w:val="24"/>
+          <w:szCs w:val="24"/>
+          <w:lang w:eastAsia="pt-BR"/>
+        </w:rPr>
+        <w:t>combinacoes_helper</w:t>
+      </w:r>
+      <w:r>
+        <w:rPr>
+          <w:rFonts w:ascii="Times New Roman" w:eastAsia="Times New Roman" w:hAnsi="Times New Roman" w:cs="Times New Roman"/>
+          <w:sz w:val="24"/>
+          <w:szCs w:val="24"/>
+          <w:lang w:eastAsia="pt-BR"/>
+        </w:rPr>
+        <w:t>]</w:t>
+      </w:r>
+      <w:r>
+        <w:rPr>
+          <w:rFonts w:ascii="Times New Roman" w:eastAsia="Times New Roman" w:hAnsi="Times New Roman" w:cs="Times New Roman"/>
+          <w:sz w:val="24"/>
+          <w:szCs w:val="24"/>
+          <w:lang w:eastAsia="pt-BR"/>
+        </w:rPr>
+        <w:t xml:space="preserve"> ter processado todas as combinações possíveis, a lista </w:t>
+      </w:r>
+      <w:r>
+        <w:rPr>
+          <w:rFonts w:ascii="Times New Roman" w:eastAsia="Times New Roman" w:hAnsi="Times New Roman" w:cs="Times New Roman"/>
+          <w:sz w:val="24"/>
+          <w:szCs w:val="24"/>
+          <w:lang w:eastAsia="pt-BR"/>
+        </w:rPr>
+        <w:t>[</w:t>
+      </w:r>
+      <w:r>
+        <w:rPr>
+          <w:rFonts w:ascii="Times New Roman" w:eastAsia="Times New Roman" w:hAnsi="Times New Roman" w:cs="Times New Roman"/>
+          <w:sz w:val="24"/>
+          <w:szCs w:val="24"/>
+          <w:lang w:eastAsia="pt-BR"/>
+        </w:rPr>
+        <w:t>set</w:t>
+      </w:r>
+      <w:r>
+        <w:rPr>
+          <w:rFonts w:ascii="Times New Roman" w:eastAsia="Times New Roman" w:hAnsi="Times New Roman" w:cs="Times New Roman"/>
+          <w:sz w:val="24"/>
+          <w:szCs w:val="24"/>
+          <w:lang w:eastAsia="pt-BR"/>
+        </w:rPr>
+        <w:t>]</w:t>
+      </w:r>
+      <w:r>
+        <w:rPr>
+          <w:rFonts w:ascii="Times New Roman" w:eastAsia="Times New Roman" w:hAnsi="Times New Roman" w:cs="Times New Roman"/>
+          <w:sz w:val="24"/>
+          <w:szCs w:val="24"/>
+          <w:lang w:eastAsia="pt-BR"/>
+        </w:rPr>
         <w:t xml:space="preserve"> </w:t>
       </w:r>
       <w:r>
-        <w:t>[</w:t>
-      </w:r>
-      <w:proofErr w:type="spellStart"/>
-      <w:r>
-        <w:t>cidade_atual</w:t>
-      </w:r>
-      <w:proofErr w:type="spellEnd"/>
-      <w:r>
-        <w:t>]</w:t>
-      </w:r>
-      <w:r>
+        <w:rPr>
+          <w:rFonts w:ascii="Times New Roman" w:eastAsia="Times New Roman" w:hAnsi="Times New Roman" w:cs="Times New Roman"/>
+          <w:sz w:val="24"/>
+          <w:szCs w:val="24"/>
+          <w:lang w:eastAsia="pt-BR"/>
+        </w:rPr>
+        <w:t>preenchida</w:t>
+      </w:r>
+      <w:r>
+        <w:rPr>
+          <w:rFonts w:ascii="Times New Roman" w:eastAsia="Times New Roman" w:hAnsi="Times New Roman" w:cs="Times New Roman"/>
+          <w:sz w:val="24"/>
+          <w:szCs w:val="24"/>
+          <w:lang w:eastAsia="pt-BR"/>
+        </w:rPr>
+        <w:t xml:space="preserve"> é retornada pela função </w:t>
+      </w:r>
+      <w:r>
+        <w:rPr>
+          <w:rFonts w:ascii="Times New Roman" w:eastAsia="Times New Roman" w:hAnsi="Times New Roman" w:cs="Times New Roman"/>
+          <w:sz w:val="24"/>
+          <w:szCs w:val="24"/>
+          <w:lang w:eastAsia="pt-BR"/>
+        </w:rPr>
+        <w:t>[combinacoes]</w:t>
+      </w:r>
+      <w:r>
+        <w:rPr>
+          <w:rFonts w:ascii="Times New Roman" w:eastAsia="Times New Roman" w:hAnsi="Times New Roman" w:cs="Times New Roman"/>
+          <w:sz w:val="24"/>
+          <w:szCs w:val="24"/>
+          <w:lang w:eastAsia="pt-BR"/>
+        </w:rPr>
         <w:t>.</w:t>
       </w:r>
     </w:p>
     <w:p>
       <w:pPr>
-        <w:pStyle w:val="NormalWeb"/>
-      </w:pPr>
-      <w:r>
-        <w:t>Após a comparação, o índice da atual melhor cidade se torna o [</w:t>
-      </w:r>
-      <w:proofErr w:type="spellStart"/>
-      <w:r>
-        <w:t>cidade_anterior</w:t>
-      </w:r>
-      <w:proofErr w:type="spellEnd"/>
-      <w:r>
-        <w:t xml:space="preserve">] e é armazenado no índice externo da lista de cidades [caminho]. E então, ela é removida do </w:t>
-      </w:r>
-      <w:proofErr w:type="spellStart"/>
-      <w:r>
-        <w:t>sobconjunto</w:t>
-      </w:r>
-      <w:proofErr w:type="spellEnd"/>
-      <w:r>
-        <w:t xml:space="preserve"> de cidades a serem consideradas.</w:t>
-      </w:r>
-    </w:p>
-    <w:p>
-      <w:pPr>
-        <w:pStyle w:val="NormalWeb"/>
-      </w:pPr>
-      <w:r>
-        <w:t>No final, é colocado a cidade inicial no primeiro e no último índice da lista [caminho] para garantir o ciclo do viajante começar e terminar no mesmo lugar e completa o percurso. E então é retornado a lista.</w:t>
-      </w:r>
-    </w:p>
-    <w:p>
-      <w:pPr>
         <w:pStyle w:val="Ttulo3"/>
         <w:rPr>
           <w:rStyle w:val="nfase"/>
         </w:rPr>
       </w:pPr>
-      <w:proofErr w:type="spellStart"/>
       <w:r>
         <w:rPr>
           <w:rStyle w:val="nfase"/>
         </w:rPr>
-        <w:t>encontrar_menor_custo</w:t>
-      </w:r>
-      <w:proofErr w:type="spellEnd"/>
+        <w:t>c</w:t>
+      </w:r>
+      <w:r>
+        <w:rPr>
+          <w:rStyle w:val="nfase"/>
+        </w:rPr>
+        <w:t>ombinacoes_helper</w:t>
+      </w:r>
     </w:p>
     <w:p/>
+    <w:p>
+      <w:pPr>
+        <w:rPr>
+          <w:rFonts w:ascii="Times New Roman" w:eastAsia="Times New Roman" w:hAnsi="Times New Roman" w:cs="Times New Roman"/>
+          <w:sz w:val="24"/>
+          <w:szCs w:val="24"/>
+          <w:lang w:eastAsia="pt-BR"/>
+        </w:rPr>
+      </w:pPr>
+      <w:r>
+        <w:rPr>
+          <w:rFonts w:ascii="Times New Roman" w:eastAsia="Times New Roman" w:hAnsi="Times New Roman" w:cs="Times New Roman"/>
+          <w:sz w:val="24"/>
+          <w:szCs w:val="24"/>
+          <w:lang w:eastAsia="pt-BR"/>
+        </w:rPr>
+        <w:t>É iterado um laço for baseado em [num_cidades] que inicializa em [</w:t>
+      </w:r>
+      <w:r>
+        <w:rPr>
+          <w:rFonts w:ascii="Times New Roman" w:eastAsia="Times New Roman" w:hAnsi="Times New Roman" w:cs="Times New Roman"/>
+          <w:sz w:val="24"/>
+          <w:szCs w:val="24"/>
+          <w:lang w:eastAsia="pt-BR"/>
+        </w:rPr>
+        <w:t>cidade_inicial</w:t>
+      </w:r>
+      <w:r>
+        <w:rPr>
+          <w:rFonts w:ascii="Times New Roman" w:eastAsia="Times New Roman" w:hAnsi="Times New Roman" w:cs="Times New Roman"/>
+          <w:sz w:val="24"/>
+          <w:szCs w:val="24"/>
+          <w:lang w:eastAsia="pt-BR"/>
+        </w:rPr>
+        <w:t>].</w:t>
+      </w:r>
+    </w:p>
+    <w:p>
+      <w:pPr>
+        <w:rPr>
+          <w:rFonts w:ascii="Times New Roman" w:eastAsia="Times New Roman" w:hAnsi="Times New Roman" w:cs="Times New Roman"/>
+          <w:sz w:val="24"/>
+          <w:szCs w:val="24"/>
+          <w:lang w:eastAsia="pt-BR"/>
+        </w:rPr>
+      </w:pPr>
+      <w:r>
+        <w:rPr>
+          <w:rFonts w:ascii="Times New Roman" w:eastAsia="Times New Roman" w:hAnsi="Times New Roman" w:cs="Times New Roman"/>
+          <w:sz w:val="24"/>
+          <w:szCs w:val="24"/>
+          <w:lang w:eastAsia="pt-BR"/>
+        </w:rPr>
+        <w:t>A cidade do índice é adicionada na combinação atual do [state], que é uma variável que armazena as cidades em bitmask. Assim, se o índice atual é 2, então é ativado como [0010].</w:t>
+      </w:r>
+    </w:p>
+    <w:p>
+      <w:pPr>
+        <w:rPr>
+          <w:rFonts w:ascii="Times New Roman" w:eastAsia="Times New Roman" w:hAnsi="Times New Roman" w:cs="Times New Roman"/>
+          <w:sz w:val="24"/>
+          <w:szCs w:val="24"/>
+          <w:lang w:eastAsia="pt-BR"/>
+        </w:rPr>
+      </w:pPr>
+      <w:r>
+        <w:rPr>
+          <w:rFonts w:ascii="Times New Roman" w:eastAsia="Times New Roman" w:hAnsi="Times New Roman" w:cs="Times New Roman"/>
+          <w:sz w:val="24"/>
+          <w:szCs w:val="24"/>
+          <w:lang w:eastAsia="pt-BR"/>
+        </w:rPr>
+        <w:t>A função é chamada recursivamente com o número de conexões decrescido de 1, que significa que uma das conexões já foi feita, a [cidade_inicial] acrescentada de 1 para passar para a próxima cidade e o novo valor de [state] que incluí a última cidade percorrida.</w:t>
+      </w:r>
+    </w:p>
+    <w:p>
+      <w:pPr>
+        <w:rPr>
+          <w:rFonts w:ascii="Times New Roman" w:eastAsia="Times New Roman" w:hAnsi="Times New Roman" w:cs="Times New Roman"/>
+          <w:sz w:val="24"/>
+          <w:szCs w:val="24"/>
+          <w:lang w:eastAsia="pt-BR"/>
+        </w:rPr>
+      </w:pPr>
+      <w:r>
+        <w:rPr>
+          <w:rFonts w:ascii="Times New Roman" w:eastAsia="Times New Roman" w:hAnsi="Times New Roman" w:cs="Times New Roman"/>
+          <w:sz w:val="24"/>
+          <w:szCs w:val="24"/>
+          <w:lang w:eastAsia="pt-BR"/>
+        </w:rPr>
+        <w:t>Depois, a função remove a cidade sendo iterada da combinação.</w:t>
+      </w:r>
+    </w:p>
+    <w:p>
+      <w:pPr>
+        <w:rPr>
+          <w:rFonts w:ascii="Times New Roman" w:eastAsia="Times New Roman" w:hAnsi="Times New Roman" w:cs="Times New Roman"/>
+          <w:sz w:val="24"/>
+          <w:szCs w:val="24"/>
+          <w:lang w:eastAsia="pt-BR"/>
+        </w:rPr>
+      </w:pPr>
+      <w:r>
+        <w:rPr>
+          <w:rFonts w:ascii="Times New Roman" w:eastAsia="Times New Roman" w:hAnsi="Times New Roman" w:cs="Times New Roman"/>
+          <w:sz w:val="24"/>
+          <w:szCs w:val="24"/>
+          <w:lang w:eastAsia="pt-BR"/>
+        </w:rPr>
+        <w:t>A condição de parada é caso o número de [num_conexoes] atinja a 0, isto é, não tem mais nenhuma conexão para ser feita.</w:t>
+      </w:r>
+    </w:p>
+    <w:p>
+      <w:pPr>
+        <w:pStyle w:val="Ttulo3"/>
+        <w:rPr>
+          <w:rStyle w:val="nfase"/>
+          <w:i w:val="0"/>
+          <w:iCs w:val="0"/>
+        </w:rPr>
+      </w:pPr>
+      <w:r>
+        <w:rPr>
+          <w:rStyle w:val="nfase"/>
+          <w:i w:val="0"/>
+          <w:iCs w:val="0"/>
+        </w:rPr>
+        <w:t>min</w:t>
+      </w:r>
+    </w:p>
+    <w:p>
+      <w:pPr>
+        <w:rPr>
+          <w:rFonts w:ascii="Times New Roman" w:eastAsia="Times New Roman" w:hAnsi="Times New Roman" w:cs="Times New Roman"/>
+          <w:sz w:val="24"/>
+          <w:szCs w:val="24"/>
+          <w:lang w:eastAsia="pt-BR"/>
+        </w:rPr>
+      </w:pPr>
+      <w:r>
+        <w:rPr>
+          <w:rFonts w:ascii="Times New Roman" w:eastAsia="Times New Roman" w:hAnsi="Times New Roman" w:cs="Times New Roman"/>
+          <w:sz w:val="24"/>
+          <w:szCs w:val="24"/>
+          <w:lang w:eastAsia="pt-BR"/>
+        </w:rPr>
+        <w:t>A função retorna o menor valor entre dois inteiros inseridos como parâmetro.</w:t>
+      </w:r>
+    </w:p>
+    <w:p>
+      <w:pPr>
+        <w:pStyle w:val="Ttulo3"/>
+        <w:rPr>
+          <w:rStyle w:val="nfase"/>
+        </w:rPr>
+      </w:pPr>
+      <w:r>
+        <w:rPr>
+          <w:rStyle w:val="nfase"/>
+        </w:rPr>
+        <w:t>not_in</w:t>
+      </w:r>
+    </w:p>
+    <w:p>
+      <w:pPr>
+        <w:rPr>
+          <w:rFonts w:ascii="Times New Roman" w:eastAsia="Times New Roman" w:hAnsi="Times New Roman" w:cs="Times New Roman"/>
+          <w:sz w:val="24"/>
+          <w:szCs w:val="24"/>
+          <w:lang w:eastAsia="pt-BR"/>
+        </w:rPr>
+      </w:pPr>
+      <w:r>
+        <w:rPr>
+          <w:rFonts w:ascii="Times New Roman" w:eastAsia="Times New Roman" w:hAnsi="Times New Roman" w:cs="Times New Roman"/>
+          <w:sz w:val="24"/>
+          <w:szCs w:val="24"/>
+          <w:lang w:eastAsia="pt-BR"/>
+        </w:rPr>
+        <w:t>A função verifica se a cidade [i] não está inserida em um inteiro bitmask [state].</w:t>
+      </w:r>
+    </w:p>
     <w:sectPr>
       <w:pgSz w:w="11906" w:h="16838"/>
       <w:pgMar w:top="1417" w:right="1701" w:bottom="1417" w:left="1701" w:header="708" w:footer="708" w:gutter="0"/>
@@ -1642,6 +2396,155 @@
     </w:lvl>
   </w:abstractNum>
   <w:abstractNum w:abstractNumId="2" w15:restartNumberingAfterBreak="0">
+    <w:nsid w:val="09BF2530"/>
+    <w:multiLevelType w:val="multilevel"/>
+    <w:tmpl w:val="C05628A6"/>
+    <w:lvl w:ilvl="0">
+      <w:start w:val="1"/>
+      <w:numFmt w:val="bullet"/>
+      <w:lvlText w:val=""/>
+      <w:lvlJc w:val="left"/>
+      <w:pPr>
+        <w:tabs>
+          <w:tab w:val="num" w:pos="720"/>
+        </w:tabs>
+        <w:ind w:left="720" w:hanging="360"/>
+      </w:pPr>
+      <w:rPr>
+        <w:rFonts w:ascii="Symbol" w:hAnsi="Symbol" w:hint="default"/>
+        <w:sz w:val="20"/>
+      </w:rPr>
+    </w:lvl>
+    <w:lvl w:ilvl="1" w:tentative="1">
+      <w:start w:val="1"/>
+      <w:numFmt w:val="bullet"/>
+      <w:lvlText w:val="o"/>
+      <w:lvlJc w:val="left"/>
+      <w:pPr>
+        <w:tabs>
+          <w:tab w:val="num" w:pos="1440"/>
+        </w:tabs>
+        <w:ind w:left="1440" w:hanging="360"/>
+      </w:pPr>
+      <w:rPr>
+        <w:rFonts w:ascii="Courier New" w:hAnsi="Courier New" w:hint="default"/>
+        <w:sz w:val="20"/>
+      </w:rPr>
+    </w:lvl>
+    <w:lvl w:ilvl="2" w:tentative="1">
+      <w:start w:val="1"/>
+      <w:numFmt w:val="bullet"/>
+      <w:lvlText w:val=""/>
+      <w:lvlJc w:val="left"/>
+      <w:pPr>
+        <w:tabs>
+          <w:tab w:val="num" w:pos="2160"/>
+        </w:tabs>
+        <w:ind w:left="2160" w:hanging="360"/>
+      </w:pPr>
+      <w:rPr>
+        <w:rFonts w:ascii="Wingdings" w:hAnsi="Wingdings" w:hint="default"/>
+        <w:sz w:val="20"/>
+      </w:rPr>
+    </w:lvl>
+    <w:lvl w:ilvl="3" w:tentative="1">
+      <w:start w:val="1"/>
+      <w:numFmt w:val="bullet"/>
+      <w:lvlText w:val=""/>
+      <w:lvlJc w:val="left"/>
+      <w:pPr>
+        <w:tabs>
+          <w:tab w:val="num" w:pos="2880"/>
+        </w:tabs>
+        <w:ind w:left="2880" w:hanging="360"/>
+      </w:pPr>
+      <w:rPr>
+        <w:rFonts w:ascii="Wingdings" w:hAnsi="Wingdings" w:hint="default"/>
+        <w:sz w:val="20"/>
+      </w:rPr>
+    </w:lvl>
+    <w:lvl w:ilvl="4" w:tentative="1">
+      <w:start w:val="1"/>
+      <w:numFmt w:val="bullet"/>
+      <w:lvlText w:val=""/>
+      <w:lvlJc w:val="left"/>
+      <w:pPr>
+        <w:tabs>
+          <w:tab w:val="num" w:pos="3600"/>
+        </w:tabs>
+        <w:ind w:left="3600" w:hanging="360"/>
+      </w:pPr>
+      <w:rPr>
+        <w:rFonts w:ascii="Wingdings" w:hAnsi="Wingdings" w:hint="default"/>
+        <w:sz w:val="20"/>
+      </w:rPr>
+    </w:lvl>
+    <w:lvl w:ilvl="5" w:tentative="1">
+      <w:start w:val="1"/>
+      <w:numFmt w:val="bullet"/>
+      <w:lvlText w:val=""/>
+      <w:lvlJc w:val="left"/>
+      <w:pPr>
+        <w:tabs>
+          <w:tab w:val="num" w:pos="4320"/>
+        </w:tabs>
+        <w:ind w:left="4320" w:hanging="360"/>
+      </w:pPr>
+      <w:rPr>
+        <w:rFonts w:ascii="Wingdings" w:hAnsi="Wingdings" w:hint="default"/>
+        <w:sz w:val="20"/>
+      </w:rPr>
+    </w:lvl>
+    <w:lvl w:ilvl="6" w:tentative="1">
+      <w:start w:val="1"/>
+      <w:numFmt w:val="bullet"/>
+      <w:lvlText w:val=""/>
+      <w:lvlJc w:val="left"/>
+      <w:pPr>
+        <w:tabs>
+          <w:tab w:val="num" w:pos="5040"/>
+        </w:tabs>
+        <w:ind w:left="5040" w:hanging="360"/>
+      </w:pPr>
+      <w:rPr>
+        <w:rFonts w:ascii="Wingdings" w:hAnsi="Wingdings" w:hint="default"/>
+        <w:sz w:val="20"/>
+      </w:rPr>
+    </w:lvl>
+    <w:lvl w:ilvl="7" w:tentative="1">
+      <w:start w:val="1"/>
+      <w:numFmt w:val="bullet"/>
+      <w:lvlText w:val=""/>
+      <w:lvlJc w:val="left"/>
+      <w:pPr>
+        <w:tabs>
+          <w:tab w:val="num" w:pos="5760"/>
+        </w:tabs>
+        <w:ind w:left="5760" w:hanging="360"/>
+      </w:pPr>
+      <w:rPr>
+        <w:rFonts w:ascii="Wingdings" w:hAnsi="Wingdings" w:hint="default"/>
+        <w:sz w:val="20"/>
+      </w:rPr>
+    </w:lvl>
+    <w:lvl w:ilvl="8" w:tentative="1">
+      <w:start w:val="1"/>
+      <w:numFmt w:val="bullet"/>
+      <w:lvlText w:val=""/>
+      <w:lvlJc w:val="left"/>
+      <w:pPr>
+        <w:tabs>
+          <w:tab w:val="num" w:pos="6480"/>
+        </w:tabs>
+        <w:ind w:left="6480" w:hanging="360"/>
+      </w:pPr>
+      <w:rPr>
+        <w:rFonts w:ascii="Wingdings" w:hAnsi="Wingdings" w:hint="default"/>
+        <w:sz w:val="20"/>
+      </w:rPr>
+    </w:lvl>
+  </w:abstractNum>
+  <w:abstractNum w:abstractNumId="3" w15:restartNumberingAfterBreak="0">
     <w:nsid w:val="16920B9F"/>
     <w:multiLevelType w:val="multilevel"/>
     <w:tmpl w:val="04160021"/>
@@ -1754,7 +2657,305 @@
       </w:rPr>
     </w:lvl>
   </w:abstractNum>
-  <w:abstractNum w:abstractNumId="3" w15:restartNumberingAfterBreak="0">
+  <w:abstractNum w:abstractNumId="4" w15:restartNumberingAfterBreak="0">
+    <w:nsid w:val="1974347A"/>
+    <w:multiLevelType w:val="multilevel"/>
+    <w:tmpl w:val="AE52ECDA"/>
+    <w:lvl w:ilvl="0">
+      <w:start w:val="1"/>
+      <w:numFmt w:val="bullet"/>
+      <w:lvlText w:val=""/>
+      <w:lvlJc w:val="left"/>
+      <w:pPr>
+        <w:tabs>
+          <w:tab w:val="num" w:pos="720"/>
+        </w:tabs>
+        <w:ind w:left="720" w:hanging="360"/>
+      </w:pPr>
+      <w:rPr>
+        <w:rFonts w:ascii="Symbol" w:hAnsi="Symbol" w:hint="default"/>
+        <w:sz w:val="20"/>
+      </w:rPr>
+    </w:lvl>
+    <w:lvl w:ilvl="1" w:tentative="1">
+      <w:start w:val="1"/>
+      <w:numFmt w:val="bullet"/>
+      <w:lvlText w:val="o"/>
+      <w:lvlJc w:val="left"/>
+      <w:pPr>
+        <w:tabs>
+          <w:tab w:val="num" w:pos="1440"/>
+        </w:tabs>
+        <w:ind w:left="1440" w:hanging="360"/>
+      </w:pPr>
+      <w:rPr>
+        <w:rFonts w:ascii="Courier New" w:hAnsi="Courier New" w:hint="default"/>
+        <w:sz w:val="20"/>
+      </w:rPr>
+    </w:lvl>
+    <w:lvl w:ilvl="2" w:tentative="1">
+      <w:start w:val="1"/>
+      <w:numFmt w:val="bullet"/>
+      <w:lvlText w:val=""/>
+      <w:lvlJc w:val="left"/>
+      <w:pPr>
+        <w:tabs>
+          <w:tab w:val="num" w:pos="2160"/>
+        </w:tabs>
+        <w:ind w:left="2160" w:hanging="360"/>
+      </w:pPr>
+      <w:rPr>
+        <w:rFonts w:ascii="Wingdings" w:hAnsi="Wingdings" w:hint="default"/>
+        <w:sz w:val="20"/>
+      </w:rPr>
+    </w:lvl>
+    <w:lvl w:ilvl="3" w:tentative="1">
+      <w:start w:val="1"/>
+      <w:numFmt w:val="bullet"/>
+      <w:lvlText w:val=""/>
+      <w:lvlJc w:val="left"/>
+      <w:pPr>
+        <w:tabs>
+          <w:tab w:val="num" w:pos="2880"/>
+        </w:tabs>
+        <w:ind w:left="2880" w:hanging="360"/>
+      </w:pPr>
+      <w:rPr>
+        <w:rFonts w:ascii="Wingdings" w:hAnsi="Wingdings" w:hint="default"/>
+        <w:sz w:val="20"/>
+      </w:rPr>
+    </w:lvl>
+    <w:lvl w:ilvl="4" w:tentative="1">
+      <w:start w:val="1"/>
+      <w:numFmt w:val="bullet"/>
+      <w:lvlText w:val=""/>
+      <w:lvlJc w:val="left"/>
+      <w:pPr>
+        <w:tabs>
+          <w:tab w:val="num" w:pos="3600"/>
+        </w:tabs>
+        <w:ind w:left="3600" w:hanging="360"/>
+      </w:pPr>
+      <w:rPr>
+        <w:rFonts w:ascii="Wingdings" w:hAnsi="Wingdings" w:hint="default"/>
+        <w:sz w:val="20"/>
+      </w:rPr>
+    </w:lvl>
+    <w:lvl w:ilvl="5" w:tentative="1">
+      <w:start w:val="1"/>
+      <w:numFmt w:val="bullet"/>
+      <w:lvlText w:val=""/>
+      <w:lvlJc w:val="left"/>
+      <w:pPr>
+        <w:tabs>
+          <w:tab w:val="num" w:pos="4320"/>
+        </w:tabs>
+        <w:ind w:left="4320" w:hanging="360"/>
+      </w:pPr>
+      <w:rPr>
+        <w:rFonts w:ascii="Wingdings" w:hAnsi="Wingdings" w:hint="default"/>
+        <w:sz w:val="20"/>
+      </w:rPr>
+    </w:lvl>
+    <w:lvl w:ilvl="6" w:tentative="1">
+      <w:start w:val="1"/>
+      <w:numFmt w:val="bullet"/>
+      <w:lvlText w:val=""/>
+      <w:lvlJc w:val="left"/>
+      <w:pPr>
+        <w:tabs>
+          <w:tab w:val="num" w:pos="5040"/>
+        </w:tabs>
+        <w:ind w:left="5040" w:hanging="360"/>
+      </w:pPr>
+      <w:rPr>
+        <w:rFonts w:ascii="Wingdings" w:hAnsi="Wingdings" w:hint="default"/>
+        <w:sz w:val="20"/>
+      </w:rPr>
+    </w:lvl>
+    <w:lvl w:ilvl="7" w:tentative="1">
+      <w:start w:val="1"/>
+      <w:numFmt w:val="bullet"/>
+      <w:lvlText w:val=""/>
+      <w:lvlJc w:val="left"/>
+      <w:pPr>
+        <w:tabs>
+          <w:tab w:val="num" w:pos="5760"/>
+        </w:tabs>
+        <w:ind w:left="5760" w:hanging="360"/>
+      </w:pPr>
+      <w:rPr>
+        <w:rFonts w:ascii="Wingdings" w:hAnsi="Wingdings" w:hint="default"/>
+        <w:sz w:val="20"/>
+      </w:rPr>
+    </w:lvl>
+    <w:lvl w:ilvl="8" w:tentative="1">
+      <w:start w:val="1"/>
+      <w:numFmt w:val="bullet"/>
+      <w:lvlText w:val=""/>
+      <w:lvlJc w:val="left"/>
+      <w:pPr>
+        <w:tabs>
+          <w:tab w:val="num" w:pos="6480"/>
+        </w:tabs>
+        <w:ind w:left="6480" w:hanging="360"/>
+      </w:pPr>
+      <w:rPr>
+        <w:rFonts w:ascii="Wingdings" w:hAnsi="Wingdings" w:hint="default"/>
+        <w:sz w:val="20"/>
+      </w:rPr>
+    </w:lvl>
+  </w:abstractNum>
+  <w:abstractNum w:abstractNumId="5" w15:restartNumberingAfterBreak="0">
+    <w:nsid w:val="20593AD0"/>
+    <w:multiLevelType w:val="multilevel"/>
+    <w:tmpl w:val="E98C3ACE"/>
+    <w:lvl w:ilvl="0">
+      <w:start w:val="1"/>
+      <w:numFmt w:val="bullet"/>
+      <w:lvlText w:val=""/>
+      <w:lvlJc w:val="left"/>
+      <w:pPr>
+        <w:tabs>
+          <w:tab w:val="num" w:pos="720"/>
+        </w:tabs>
+        <w:ind w:left="720" w:hanging="360"/>
+      </w:pPr>
+      <w:rPr>
+        <w:rFonts w:ascii="Symbol" w:hAnsi="Symbol" w:hint="default"/>
+        <w:sz w:val="20"/>
+      </w:rPr>
+    </w:lvl>
+    <w:lvl w:ilvl="1">
+      <w:start w:val="1"/>
+      <w:numFmt w:val="bullet"/>
+      <w:lvlText w:val="o"/>
+      <w:lvlJc w:val="left"/>
+      <w:pPr>
+        <w:tabs>
+          <w:tab w:val="num" w:pos="1440"/>
+        </w:tabs>
+        <w:ind w:left="1440" w:hanging="360"/>
+      </w:pPr>
+      <w:rPr>
+        <w:rFonts w:ascii="Courier New" w:hAnsi="Courier New" w:hint="default"/>
+        <w:sz w:val="20"/>
+      </w:rPr>
+    </w:lvl>
+    <w:lvl w:ilvl="2" w:tentative="1">
+      <w:start w:val="1"/>
+      <w:numFmt w:val="bullet"/>
+      <w:lvlText w:val=""/>
+      <w:lvlJc w:val="left"/>
+      <w:pPr>
+        <w:tabs>
+          <w:tab w:val="num" w:pos="2160"/>
+        </w:tabs>
+        <w:ind w:left="2160" w:hanging="360"/>
+      </w:pPr>
+      <w:rPr>
+        <w:rFonts w:ascii="Wingdings" w:hAnsi="Wingdings" w:hint="default"/>
+        <w:sz w:val="20"/>
+      </w:rPr>
+    </w:lvl>
+    <w:lvl w:ilvl="3" w:tentative="1">
+      <w:start w:val="1"/>
+      <w:numFmt w:val="bullet"/>
+      <w:lvlText w:val=""/>
+      <w:lvlJc w:val="left"/>
+      <w:pPr>
+        <w:tabs>
+          <w:tab w:val="num" w:pos="2880"/>
+        </w:tabs>
+        <w:ind w:left="2880" w:hanging="360"/>
+      </w:pPr>
+      <w:rPr>
+        <w:rFonts w:ascii="Wingdings" w:hAnsi="Wingdings" w:hint="default"/>
+        <w:sz w:val="20"/>
+      </w:rPr>
+    </w:lvl>
+    <w:lvl w:ilvl="4" w:tentative="1">
+      <w:start w:val="1"/>
+      <w:numFmt w:val="bullet"/>
+      <w:lvlText w:val=""/>
+      <w:lvlJc w:val="left"/>
+      <w:pPr>
+        <w:tabs>
+          <w:tab w:val="num" w:pos="3600"/>
+        </w:tabs>
+        <w:ind w:left="3600" w:hanging="360"/>
+      </w:pPr>
+      <w:rPr>
+        <w:rFonts w:ascii="Wingdings" w:hAnsi="Wingdings" w:hint="default"/>
+        <w:sz w:val="20"/>
+      </w:rPr>
+    </w:lvl>
+    <w:lvl w:ilvl="5" w:tentative="1">
+      <w:start w:val="1"/>
+      <w:numFmt w:val="bullet"/>
+      <w:lvlText w:val=""/>
+      <w:lvlJc w:val="left"/>
+      <w:pPr>
+        <w:tabs>
+          <w:tab w:val="num" w:pos="4320"/>
+        </w:tabs>
+        <w:ind w:left="4320" w:hanging="360"/>
+      </w:pPr>
+      <w:rPr>
+        <w:rFonts w:ascii="Wingdings" w:hAnsi="Wingdings" w:hint="default"/>
+        <w:sz w:val="20"/>
+      </w:rPr>
+    </w:lvl>
+    <w:lvl w:ilvl="6" w:tentative="1">
+      <w:start w:val="1"/>
+      <w:numFmt w:val="bullet"/>
+      <w:lvlText w:val=""/>
+      <w:lvlJc w:val="left"/>
+      <w:pPr>
+        <w:tabs>
+          <w:tab w:val="num" w:pos="5040"/>
+        </w:tabs>
+        <w:ind w:left="5040" w:hanging="360"/>
+      </w:pPr>
+      <w:rPr>
+        <w:rFonts w:ascii="Wingdings" w:hAnsi="Wingdings" w:hint="default"/>
+        <w:sz w:val="20"/>
+      </w:rPr>
+    </w:lvl>
+    <w:lvl w:ilvl="7" w:tentative="1">
+      <w:start w:val="1"/>
+      <w:numFmt w:val="bullet"/>
+      <w:lvlText w:val=""/>
+      <w:lvlJc w:val="left"/>
+      <w:pPr>
+        <w:tabs>
+          <w:tab w:val="num" w:pos="5760"/>
+        </w:tabs>
+        <w:ind w:left="5760" w:hanging="360"/>
+      </w:pPr>
+      <w:rPr>
+        <w:rFonts w:ascii="Wingdings" w:hAnsi="Wingdings" w:hint="default"/>
+        <w:sz w:val="20"/>
+      </w:rPr>
+    </w:lvl>
+    <w:lvl w:ilvl="8" w:tentative="1">
+      <w:start w:val="1"/>
+      <w:numFmt w:val="bullet"/>
+      <w:lvlText w:val=""/>
+      <w:lvlJc w:val="left"/>
+      <w:pPr>
+        <w:tabs>
+          <w:tab w:val="num" w:pos="6480"/>
+        </w:tabs>
+        <w:ind w:left="6480" w:hanging="360"/>
+      </w:pPr>
+      <w:rPr>
+        <w:rFonts w:ascii="Wingdings" w:hAnsi="Wingdings" w:hint="default"/>
+        <w:sz w:val="20"/>
+      </w:rPr>
+    </w:lvl>
+  </w:abstractNum>
+  <w:abstractNum w:abstractNumId="6" w15:restartNumberingAfterBreak="0">
     <w:nsid w:val="41DB1E2B"/>
     <w:multiLevelType w:val="multilevel"/>
     <w:tmpl w:val="169CB4A2"/>
@@ -1867,7 +3068,603 @@
       </w:rPr>
     </w:lvl>
   </w:abstractNum>
-  <w:abstractNum w:abstractNumId="4" w15:restartNumberingAfterBreak="0">
+  <w:abstractNum w:abstractNumId="7" w15:restartNumberingAfterBreak="0">
+    <w:nsid w:val="42E6399D"/>
+    <w:multiLevelType w:val="multilevel"/>
+    <w:tmpl w:val="D5FCE4AA"/>
+    <w:lvl w:ilvl="0">
+      <w:start w:val="1"/>
+      <w:numFmt w:val="bullet"/>
+      <w:lvlText w:val=""/>
+      <w:lvlJc w:val="left"/>
+      <w:pPr>
+        <w:tabs>
+          <w:tab w:val="num" w:pos="720"/>
+        </w:tabs>
+        <w:ind w:left="720" w:hanging="360"/>
+      </w:pPr>
+      <w:rPr>
+        <w:rFonts w:ascii="Symbol" w:hAnsi="Symbol" w:hint="default"/>
+        <w:sz w:val="20"/>
+      </w:rPr>
+    </w:lvl>
+    <w:lvl w:ilvl="1" w:tentative="1">
+      <w:start w:val="1"/>
+      <w:numFmt w:val="bullet"/>
+      <w:lvlText w:val="o"/>
+      <w:lvlJc w:val="left"/>
+      <w:pPr>
+        <w:tabs>
+          <w:tab w:val="num" w:pos="1440"/>
+        </w:tabs>
+        <w:ind w:left="1440" w:hanging="360"/>
+      </w:pPr>
+      <w:rPr>
+        <w:rFonts w:ascii="Courier New" w:hAnsi="Courier New" w:hint="default"/>
+        <w:sz w:val="20"/>
+      </w:rPr>
+    </w:lvl>
+    <w:lvl w:ilvl="2" w:tentative="1">
+      <w:start w:val="1"/>
+      <w:numFmt w:val="bullet"/>
+      <w:lvlText w:val=""/>
+      <w:lvlJc w:val="left"/>
+      <w:pPr>
+        <w:tabs>
+          <w:tab w:val="num" w:pos="2160"/>
+        </w:tabs>
+        <w:ind w:left="2160" w:hanging="360"/>
+      </w:pPr>
+      <w:rPr>
+        <w:rFonts w:ascii="Wingdings" w:hAnsi="Wingdings" w:hint="default"/>
+        <w:sz w:val="20"/>
+      </w:rPr>
+    </w:lvl>
+    <w:lvl w:ilvl="3" w:tentative="1">
+      <w:start w:val="1"/>
+      <w:numFmt w:val="bullet"/>
+      <w:lvlText w:val=""/>
+      <w:lvlJc w:val="left"/>
+      <w:pPr>
+        <w:tabs>
+          <w:tab w:val="num" w:pos="2880"/>
+        </w:tabs>
+        <w:ind w:left="2880" w:hanging="360"/>
+      </w:pPr>
+      <w:rPr>
+        <w:rFonts w:ascii="Wingdings" w:hAnsi="Wingdings" w:hint="default"/>
+        <w:sz w:val="20"/>
+      </w:rPr>
+    </w:lvl>
+    <w:lvl w:ilvl="4" w:tentative="1">
+      <w:start w:val="1"/>
+      <w:numFmt w:val="bullet"/>
+      <w:lvlText w:val=""/>
+      <w:lvlJc w:val="left"/>
+      <w:pPr>
+        <w:tabs>
+          <w:tab w:val="num" w:pos="3600"/>
+        </w:tabs>
+        <w:ind w:left="3600" w:hanging="360"/>
+      </w:pPr>
+      <w:rPr>
+        <w:rFonts w:ascii="Wingdings" w:hAnsi="Wingdings" w:hint="default"/>
+        <w:sz w:val="20"/>
+      </w:rPr>
+    </w:lvl>
+    <w:lvl w:ilvl="5" w:tentative="1">
+      <w:start w:val="1"/>
+      <w:numFmt w:val="bullet"/>
+      <w:lvlText w:val=""/>
+      <w:lvlJc w:val="left"/>
+      <w:pPr>
+        <w:tabs>
+          <w:tab w:val="num" w:pos="4320"/>
+        </w:tabs>
+        <w:ind w:left="4320" w:hanging="360"/>
+      </w:pPr>
+      <w:rPr>
+        <w:rFonts w:ascii="Wingdings" w:hAnsi="Wingdings" w:hint="default"/>
+        <w:sz w:val="20"/>
+      </w:rPr>
+    </w:lvl>
+    <w:lvl w:ilvl="6" w:tentative="1">
+      <w:start w:val="1"/>
+      <w:numFmt w:val="bullet"/>
+      <w:lvlText w:val=""/>
+      <w:lvlJc w:val="left"/>
+      <w:pPr>
+        <w:tabs>
+          <w:tab w:val="num" w:pos="5040"/>
+        </w:tabs>
+        <w:ind w:left="5040" w:hanging="360"/>
+      </w:pPr>
+      <w:rPr>
+        <w:rFonts w:ascii="Wingdings" w:hAnsi="Wingdings" w:hint="default"/>
+        <w:sz w:val="20"/>
+      </w:rPr>
+    </w:lvl>
+    <w:lvl w:ilvl="7" w:tentative="1">
+      <w:start w:val="1"/>
+      <w:numFmt w:val="bullet"/>
+      <w:lvlText w:val=""/>
+      <w:lvlJc w:val="left"/>
+      <w:pPr>
+        <w:tabs>
+          <w:tab w:val="num" w:pos="5760"/>
+        </w:tabs>
+        <w:ind w:left="5760" w:hanging="360"/>
+      </w:pPr>
+      <w:rPr>
+        <w:rFonts w:ascii="Wingdings" w:hAnsi="Wingdings" w:hint="default"/>
+        <w:sz w:val="20"/>
+      </w:rPr>
+    </w:lvl>
+    <w:lvl w:ilvl="8" w:tentative="1">
+      <w:start w:val="1"/>
+      <w:numFmt w:val="bullet"/>
+      <w:lvlText w:val=""/>
+      <w:lvlJc w:val="left"/>
+      <w:pPr>
+        <w:tabs>
+          <w:tab w:val="num" w:pos="6480"/>
+        </w:tabs>
+        <w:ind w:left="6480" w:hanging="360"/>
+      </w:pPr>
+      <w:rPr>
+        <w:rFonts w:ascii="Wingdings" w:hAnsi="Wingdings" w:hint="default"/>
+        <w:sz w:val="20"/>
+      </w:rPr>
+    </w:lvl>
+  </w:abstractNum>
+  <w:abstractNum w:abstractNumId="8" w15:restartNumberingAfterBreak="0">
+    <w:nsid w:val="48924B10"/>
+    <w:multiLevelType w:val="multilevel"/>
+    <w:tmpl w:val="DCB6C952"/>
+    <w:lvl w:ilvl="0">
+      <w:start w:val="1"/>
+      <w:numFmt w:val="bullet"/>
+      <w:lvlText w:val=""/>
+      <w:lvlJc w:val="left"/>
+      <w:pPr>
+        <w:tabs>
+          <w:tab w:val="num" w:pos="720"/>
+        </w:tabs>
+        <w:ind w:left="720" w:hanging="360"/>
+      </w:pPr>
+      <w:rPr>
+        <w:rFonts w:ascii="Symbol" w:hAnsi="Symbol" w:hint="default"/>
+        <w:sz w:val="20"/>
+      </w:rPr>
+    </w:lvl>
+    <w:lvl w:ilvl="1" w:tentative="1">
+      <w:start w:val="1"/>
+      <w:numFmt w:val="bullet"/>
+      <w:lvlText w:val="o"/>
+      <w:lvlJc w:val="left"/>
+      <w:pPr>
+        <w:tabs>
+          <w:tab w:val="num" w:pos="1440"/>
+        </w:tabs>
+        <w:ind w:left="1440" w:hanging="360"/>
+      </w:pPr>
+      <w:rPr>
+        <w:rFonts w:ascii="Courier New" w:hAnsi="Courier New" w:hint="default"/>
+        <w:sz w:val="20"/>
+      </w:rPr>
+    </w:lvl>
+    <w:lvl w:ilvl="2" w:tentative="1">
+      <w:start w:val="1"/>
+      <w:numFmt w:val="bullet"/>
+      <w:lvlText w:val=""/>
+      <w:lvlJc w:val="left"/>
+      <w:pPr>
+        <w:tabs>
+          <w:tab w:val="num" w:pos="2160"/>
+        </w:tabs>
+        <w:ind w:left="2160" w:hanging="360"/>
+      </w:pPr>
+      <w:rPr>
+        <w:rFonts w:ascii="Wingdings" w:hAnsi="Wingdings" w:hint="default"/>
+        <w:sz w:val="20"/>
+      </w:rPr>
+    </w:lvl>
+    <w:lvl w:ilvl="3" w:tentative="1">
+      <w:start w:val="1"/>
+      <w:numFmt w:val="bullet"/>
+      <w:lvlText w:val=""/>
+      <w:lvlJc w:val="left"/>
+      <w:pPr>
+        <w:tabs>
+          <w:tab w:val="num" w:pos="2880"/>
+        </w:tabs>
+        <w:ind w:left="2880" w:hanging="360"/>
+      </w:pPr>
+      <w:rPr>
+        <w:rFonts w:ascii="Wingdings" w:hAnsi="Wingdings" w:hint="default"/>
+        <w:sz w:val="20"/>
+      </w:rPr>
+    </w:lvl>
+    <w:lvl w:ilvl="4" w:tentative="1">
+      <w:start w:val="1"/>
+      <w:numFmt w:val="bullet"/>
+      <w:lvlText w:val=""/>
+      <w:lvlJc w:val="left"/>
+      <w:pPr>
+        <w:tabs>
+          <w:tab w:val="num" w:pos="3600"/>
+        </w:tabs>
+        <w:ind w:left="3600" w:hanging="360"/>
+      </w:pPr>
+      <w:rPr>
+        <w:rFonts w:ascii="Wingdings" w:hAnsi="Wingdings" w:hint="default"/>
+        <w:sz w:val="20"/>
+      </w:rPr>
+    </w:lvl>
+    <w:lvl w:ilvl="5" w:tentative="1">
+      <w:start w:val="1"/>
+      <w:numFmt w:val="bullet"/>
+      <w:lvlText w:val=""/>
+      <w:lvlJc w:val="left"/>
+      <w:pPr>
+        <w:tabs>
+          <w:tab w:val="num" w:pos="4320"/>
+        </w:tabs>
+        <w:ind w:left="4320" w:hanging="360"/>
+      </w:pPr>
+      <w:rPr>
+        <w:rFonts w:ascii="Wingdings" w:hAnsi="Wingdings" w:hint="default"/>
+        <w:sz w:val="20"/>
+      </w:rPr>
+    </w:lvl>
+    <w:lvl w:ilvl="6" w:tentative="1">
+      <w:start w:val="1"/>
+      <w:numFmt w:val="bullet"/>
+      <w:lvlText w:val=""/>
+      <w:lvlJc w:val="left"/>
+      <w:pPr>
+        <w:tabs>
+          <w:tab w:val="num" w:pos="5040"/>
+        </w:tabs>
+        <w:ind w:left="5040" w:hanging="360"/>
+      </w:pPr>
+      <w:rPr>
+        <w:rFonts w:ascii="Wingdings" w:hAnsi="Wingdings" w:hint="default"/>
+        <w:sz w:val="20"/>
+      </w:rPr>
+    </w:lvl>
+    <w:lvl w:ilvl="7" w:tentative="1">
+      <w:start w:val="1"/>
+      <w:numFmt w:val="bullet"/>
+      <w:lvlText w:val=""/>
+      <w:lvlJc w:val="left"/>
+      <w:pPr>
+        <w:tabs>
+          <w:tab w:val="num" w:pos="5760"/>
+        </w:tabs>
+        <w:ind w:left="5760" w:hanging="360"/>
+      </w:pPr>
+      <w:rPr>
+        <w:rFonts w:ascii="Wingdings" w:hAnsi="Wingdings" w:hint="default"/>
+        <w:sz w:val="20"/>
+      </w:rPr>
+    </w:lvl>
+    <w:lvl w:ilvl="8" w:tentative="1">
+      <w:start w:val="1"/>
+      <w:numFmt w:val="bullet"/>
+      <w:lvlText w:val=""/>
+      <w:lvlJc w:val="left"/>
+      <w:pPr>
+        <w:tabs>
+          <w:tab w:val="num" w:pos="6480"/>
+        </w:tabs>
+        <w:ind w:left="6480" w:hanging="360"/>
+      </w:pPr>
+      <w:rPr>
+        <w:rFonts w:ascii="Wingdings" w:hAnsi="Wingdings" w:hint="default"/>
+        <w:sz w:val="20"/>
+      </w:rPr>
+    </w:lvl>
+  </w:abstractNum>
+  <w:abstractNum w:abstractNumId="9" w15:restartNumberingAfterBreak="0">
+    <w:nsid w:val="4B0D78F2"/>
+    <w:multiLevelType w:val="multilevel"/>
+    <w:tmpl w:val="499E84E6"/>
+    <w:lvl w:ilvl="0">
+      <w:start w:val="1"/>
+      <w:numFmt w:val="bullet"/>
+      <w:lvlText w:val=""/>
+      <w:lvlJc w:val="left"/>
+      <w:pPr>
+        <w:tabs>
+          <w:tab w:val="num" w:pos="720"/>
+        </w:tabs>
+        <w:ind w:left="720" w:hanging="360"/>
+      </w:pPr>
+      <w:rPr>
+        <w:rFonts w:ascii="Symbol" w:hAnsi="Symbol" w:hint="default"/>
+        <w:sz w:val="20"/>
+      </w:rPr>
+    </w:lvl>
+    <w:lvl w:ilvl="1" w:tentative="1">
+      <w:start w:val="1"/>
+      <w:numFmt w:val="bullet"/>
+      <w:lvlText w:val="o"/>
+      <w:lvlJc w:val="left"/>
+      <w:pPr>
+        <w:tabs>
+          <w:tab w:val="num" w:pos="1440"/>
+        </w:tabs>
+        <w:ind w:left="1440" w:hanging="360"/>
+      </w:pPr>
+      <w:rPr>
+        <w:rFonts w:ascii="Courier New" w:hAnsi="Courier New" w:hint="default"/>
+        <w:sz w:val="20"/>
+      </w:rPr>
+    </w:lvl>
+    <w:lvl w:ilvl="2" w:tentative="1">
+      <w:start w:val="1"/>
+      <w:numFmt w:val="bullet"/>
+      <w:lvlText w:val=""/>
+      <w:lvlJc w:val="left"/>
+      <w:pPr>
+        <w:tabs>
+          <w:tab w:val="num" w:pos="2160"/>
+        </w:tabs>
+        <w:ind w:left="2160" w:hanging="360"/>
+      </w:pPr>
+      <w:rPr>
+        <w:rFonts w:ascii="Wingdings" w:hAnsi="Wingdings" w:hint="default"/>
+        <w:sz w:val="20"/>
+      </w:rPr>
+    </w:lvl>
+    <w:lvl w:ilvl="3" w:tentative="1">
+      <w:start w:val="1"/>
+      <w:numFmt w:val="bullet"/>
+      <w:lvlText w:val=""/>
+      <w:lvlJc w:val="left"/>
+      <w:pPr>
+        <w:tabs>
+          <w:tab w:val="num" w:pos="2880"/>
+        </w:tabs>
+        <w:ind w:left="2880" w:hanging="360"/>
+      </w:pPr>
+      <w:rPr>
+        <w:rFonts w:ascii="Wingdings" w:hAnsi="Wingdings" w:hint="default"/>
+        <w:sz w:val="20"/>
+      </w:rPr>
+    </w:lvl>
+    <w:lvl w:ilvl="4" w:tentative="1">
+      <w:start w:val="1"/>
+      <w:numFmt w:val="bullet"/>
+      <w:lvlText w:val=""/>
+      <w:lvlJc w:val="left"/>
+      <w:pPr>
+        <w:tabs>
+          <w:tab w:val="num" w:pos="3600"/>
+        </w:tabs>
+        <w:ind w:left="3600" w:hanging="360"/>
+      </w:pPr>
+      <w:rPr>
+        <w:rFonts w:ascii="Wingdings" w:hAnsi="Wingdings" w:hint="default"/>
+        <w:sz w:val="20"/>
+      </w:rPr>
+    </w:lvl>
+    <w:lvl w:ilvl="5" w:tentative="1">
+      <w:start w:val="1"/>
+      <w:numFmt w:val="bullet"/>
+      <w:lvlText w:val=""/>
+      <w:lvlJc w:val="left"/>
+      <w:pPr>
+        <w:tabs>
+          <w:tab w:val="num" w:pos="4320"/>
+        </w:tabs>
+        <w:ind w:left="4320" w:hanging="360"/>
+      </w:pPr>
+      <w:rPr>
+        <w:rFonts w:ascii="Wingdings" w:hAnsi="Wingdings" w:hint="default"/>
+        <w:sz w:val="20"/>
+      </w:rPr>
+    </w:lvl>
+    <w:lvl w:ilvl="6" w:tentative="1">
+      <w:start w:val="1"/>
+      <w:numFmt w:val="bullet"/>
+      <w:lvlText w:val=""/>
+      <w:lvlJc w:val="left"/>
+      <w:pPr>
+        <w:tabs>
+          <w:tab w:val="num" w:pos="5040"/>
+        </w:tabs>
+        <w:ind w:left="5040" w:hanging="360"/>
+      </w:pPr>
+      <w:rPr>
+        <w:rFonts w:ascii="Wingdings" w:hAnsi="Wingdings" w:hint="default"/>
+        <w:sz w:val="20"/>
+      </w:rPr>
+    </w:lvl>
+    <w:lvl w:ilvl="7" w:tentative="1">
+      <w:start w:val="1"/>
+      <w:numFmt w:val="bullet"/>
+      <w:lvlText w:val=""/>
+      <w:lvlJc w:val="left"/>
+      <w:pPr>
+        <w:tabs>
+          <w:tab w:val="num" w:pos="5760"/>
+        </w:tabs>
+        <w:ind w:left="5760" w:hanging="360"/>
+      </w:pPr>
+      <w:rPr>
+        <w:rFonts w:ascii="Wingdings" w:hAnsi="Wingdings" w:hint="default"/>
+        <w:sz w:val="20"/>
+      </w:rPr>
+    </w:lvl>
+    <w:lvl w:ilvl="8" w:tentative="1">
+      <w:start w:val="1"/>
+      <w:numFmt w:val="bullet"/>
+      <w:lvlText w:val=""/>
+      <w:lvlJc w:val="left"/>
+      <w:pPr>
+        <w:tabs>
+          <w:tab w:val="num" w:pos="6480"/>
+        </w:tabs>
+        <w:ind w:left="6480" w:hanging="360"/>
+      </w:pPr>
+      <w:rPr>
+        <w:rFonts w:ascii="Wingdings" w:hAnsi="Wingdings" w:hint="default"/>
+        <w:sz w:val="20"/>
+      </w:rPr>
+    </w:lvl>
+  </w:abstractNum>
+  <w:abstractNum w:abstractNumId="10" w15:restartNumberingAfterBreak="0">
+    <w:nsid w:val="4BCE6EDE"/>
+    <w:multiLevelType w:val="multilevel"/>
+    <w:tmpl w:val="20CA33DE"/>
+    <w:lvl w:ilvl="0">
+      <w:start w:val="1"/>
+      <w:numFmt w:val="bullet"/>
+      <w:lvlText w:val=""/>
+      <w:lvlJc w:val="left"/>
+      <w:pPr>
+        <w:tabs>
+          <w:tab w:val="num" w:pos="720"/>
+        </w:tabs>
+        <w:ind w:left="720" w:hanging="360"/>
+      </w:pPr>
+      <w:rPr>
+        <w:rFonts w:ascii="Symbol" w:hAnsi="Symbol" w:hint="default"/>
+        <w:sz w:val="20"/>
+      </w:rPr>
+    </w:lvl>
+    <w:lvl w:ilvl="1" w:tentative="1">
+      <w:start w:val="1"/>
+      <w:numFmt w:val="bullet"/>
+      <w:lvlText w:val="o"/>
+      <w:lvlJc w:val="left"/>
+      <w:pPr>
+        <w:tabs>
+          <w:tab w:val="num" w:pos="1440"/>
+        </w:tabs>
+        <w:ind w:left="1440" w:hanging="360"/>
+      </w:pPr>
+      <w:rPr>
+        <w:rFonts w:ascii="Courier New" w:hAnsi="Courier New" w:hint="default"/>
+        <w:sz w:val="20"/>
+      </w:rPr>
+    </w:lvl>
+    <w:lvl w:ilvl="2" w:tentative="1">
+      <w:start w:val="1"/>
+      <w:numFmt w:val="bullet"/>
+      <w:lvlText w:val=""/>
+      <w:lvlJc w:val="left"/>
+      <w:pPr>
+        <w:tabs>
+          <w:tab w:val="num" w:pos="2160"/>
+        </w:tabs>
+        <w:ind w:left="2160" w:hanging="360"/>
+      </w:pPr>
+      <w:rPr>
+        <w:rFonts w:ascii="Wingdings" w:hAnsi="Wingdings" w:hint="default"/>
+        <w:sz w:val="20"/>
+      </w:rPr>
+    </w:lvl>
+    <w:lvl w:ilvl="3" w:tentative="1">
+      <w:start w:val="1"/>
+      <w:numFmt w:val="bullet"/>
+      <w:lvlText w:val=""/>
+      <w:lvlJc w:val="left"/>
+      <w:pPr>
+        <w:tabs>
+          <w:tab w:val="num" w:pos="2880"/>
+        </w:tabs>
+        <w:ind w:left="2880" w:hanging="360"/>
+      </w:pPr>
+      <w:rPr>
+        <w:rFonts w:ascii="Wingdings" w:hAnsi="Wingdings" w:hint="default"/>
+        <w:sz w:val="20"/>
+      </w:rPr>
+    </w:lvl>
+    <w:lvl w:ilvl="4" w:tentative="1">
+      <w:start w:val="1"/>
+      <w:numFmt w:val="bullet"/>
+      <w:lvlText w:val=""/>
+      <w:lvlJc w:val="left"/>
+      <w:pPr>
+        <w:tabs>
+          <w:tab w:val="num" w:pos="3600"/>
+        </w:tabs>
+        <w:ind w:left="3600" w:hanging="360"/>
+      </w:pPr>
+      <w:rPr>
+        <w:rFonts w:ascii="Wingdings" w:hAnsi="Wingdings" w:hint="default"/>
+        <w:sz w:val="20"/>
+      </w:rPr>
+    </w:lvl>
+    <w:lvl w:ilvl="5" w:tentative="1">
+      <w:start w:val="1"/>
+      <w:numFmt w:val="bullet"/>
+      <w:lvlText w:val=""/>
+      <w:lvlJc w:val="left"/>
+      <w:pPr>
+        <w:tabs>
+          <w:tab w:val="num" w:pos="4320"/>
+        </w:tabs>
+        <w:ind w:left="4320" w:hanging="360"/>
+      </w:pPr>
+      <w:rPr>
+        <w:rFonts w:ascii="Wingdings" w:hAnsi="Wingdings" w:hint="default"/>
+        <w:sz w:val="20"/>
+      </w:rPr>
+    </w:lvl>
+    <w:lvl w:ilvl="6" w:tentative="1">
+      <w:start w:val="1"/>
+      <w:numFmt w:val="bullet"/>
+      <w:lvlText w:val=""/>
+      <w:lvlJc w:val="left"/>
+      <w:pPr>
+        <w:tabs>
+          <w:tab w:val="num" w:pos="5040"/>
+        </w:tabs>
+        <w:ind w:left="5040" w:hanging="360"/>
+      </w:pPr>
+      <w:rPr>
+        <w:rFonts w:ascii="Wingdings" w:hAnsi="Wingdings" w:hint="default"/>
+        <w:sz w:val="20"/>
+      </w:rPr>
+    </w:lvl>
+    <w:lvl w:ilvl="7" w:tentative="1">
+      <w:start w:val="1"/>
+      <w:numFmt w:val="bullet"/>
+      <w:lvlText w:val=""/>
+      <w:lvlJc w:val="left"/>
+      <w:pPr>
+        <w:tabs>
+          <w:tab w:val="num" w:pos="5760"/>
+        </w:tabs>
+        <w:ind w:left="5760" w:hanging="360"/>
+      </w:pPr>
+      <w:rPr>
+        <w:rFonts w:ascii="Wingdings" w:hAnsi="Wingdings" w:hint="default"/>
+        <w:sz w:val="20"/>
+      </w:rPr>
+    </w:lvl>
+    <w:lvl w:ilvl="8" w:tentative="1">
+      <w:start w:val="1"/>
+      <w:numFmt w:val="bullet"/>
+      <w:lvlText w:val=""/>
+      <w:lvlJc w:val="left"/>
+      <w:pPr>
+        <w:tabs>
+          <w:tab w:val="num" w:pos="6480"/>
+        </w:tabs>
+        <w:ind w:left="6480" w:hanging="360"/>
+      </w:pPr>
+      <w:rPr>
+        <w:rFonts w:ascii="Wingdings" w:hAnsi="Wingdings" w:hint="default"/>
+        <w:sz w:val="20"/>
+      </w:rPr>
+    </w:lvl>
+  </w:abstractNum>
+  <w:abstractNum w:abstractNumId="11" w15:restartNumberingAfterBreak="0">
     <w:nsid w:val="50435F51"/>
     <w:multiLevelType w:val="multilevel"/>
     <w:tmpl w:val="02C6E91A"/>
@@ -2016,7 +3813,156 @@
       </w:rPr>
     </w:lvl>
   </w:abstractNum>
-  <w:abstractNum w:abstractNumId="5" w15:restartNumberingAfterBreak="0">
+  <w:abstractNum w:abstractNumId="12" w15:restartNumberingAfterBreak="0">
+    <w:nsid w:val="507902B1"/>
+    <w:multiLevelType w:val="multilevel"/>
+    <w:tmpl w:val="D54EA32A"/>
+    <w:lvl w:ilvl="0">
+      <w:start w:val="1"/>
+      <w:numFmt w:val="bullet"/>
+      <w:lvlText w:val=""/>
+      <w:lvlJc w:val="left"/>
+      <w:pPr>
+        <w:tabs>
+          <w:tab w:val="num" w:pos="720"/>
+        </w:tabs>
+        <w:ind w:left="720" w:hanging="360"/>
+      </w:pPr>
+      <w:rPr>
+        <w:rFonts w:ascii="Symbol" w:hAnsi="Symbol" w:hint="default"/>
+        <w:sz w:val="20"/>
+      </w:rPr>
+    </w:lvl>
+    <w:lvl w:ilvl="1" w:tentative="1">
+      <w:start w:val="1"/>
+      <w:numFmt w:val="bullet"/>
+      <w:lvlText w:val="o"/>
+      <w:lvlJc w:val="left"/>
+      <w:pPr>
+        <w:tabs>
+          <w:tab w:val="num" w:pos="1440"/>
+        </w:tabs>
+        <w:ind w:left="1440" w:hanging="360"/>
+      </w:pPr>
+      <w:rPr>
+        <w:rFonts w:ascii="Courier New" w:hAnsi="Courier New" w:hint="default"/>
+        <w:sz w:val="20"/>
+      </w:rPr>
+    </w:lvl>
+    <w:lvl w:ilvl="2" w:tentative="1">
+      <w:start w:val="1"/>
+      <w:numFmt w:val="bullet"/>
+      <w:lvlText w:val=""/>
+      <w:lvlJc w:val="left"/>
+      <w:pPr>
+        <w:tabs>
+          <w:tab w:val="num" w:pos="2160"/>
+        </w:tabs>
+        <w:ind w:left="2160" w:hanging="360"/>
+      </w:pPr>
+      <w:rPr>
+        <w:rFonts w:ascii="Wingdings" w:hAnsi="Wingdings" w:hint="default"/>
+        <w:sz w:val="20"/>
+      </w:rPr>
+    </w:lvl>
+    <w:lvl w:ilvl="3" w:tentative="1">
+      <w:start w:val="1"/>
+      <w:numFmt w:val="bullet"/>
+      <w:lvlText w:val=""/>
+      <w:lvlJc w:val="left"/>
+      <w:pPr>
+        <w:tabs>
+          <w:tab w:val="num" w:pos="2880"/>
+        </w:tabs>
+        <w:ind w:left="2880" w:hanging="360"/>
+      </w:pPr>
+      <w:rPr>
+        <w:rFonts w:ascii="Wingdings" w:hAnsi="Wingdings" w:hint="default"/>
+        <w:sz w:val="20"/>
+      </w:rPr>
+    </w:lvl>
+    <w:lvl w:ilvl="4" w:tentative="1">
+      <w:start w:val="1"/>
+      <w:numFmt w:val="bullet"/>
+      <w:lvlText w:val=""/>
+      <w:lvlJc w:val="left"/>
+      <w:pPr>
+        <w:tabs>
+          <w:tab w:val="num" w:pos="3600"/>
+        </w:tabs>
+        <w:ind w:left="3600" w:hanging="360"/>
+      </w:pPr>
+      <w:rPr>
+        <w:rFonts w:ascii="Wingdings" w:hAnsi="Wingdings" w:hint="default"/>
+        <w:sz w:val="20"/>
+      </w:rPr>
+    </w:lvl>
+    <w:lvl w:ilvl="5" w:tentative="1">
+      <w:start w:val="1"/>
+      <w:numFmt w:val="bullet"/>
+      <w:lvlText w:val=""/>
+      <w:lvlJc w:val="left"/>
+      <w:pPr>
+        <w:tabs>
+          <w:tab w:val="num" w:pos="4320"/>
+        </w:tabs>
+        <w:ind w:left="4320" w:hanging="360"/>
+      </w:pPr>
+      <w:rPr>
+        <w:rFonts w:ascii="Wingdings" w:hAnsi="Wingdings" w:hint="default"/>
+        <w:sz w:val="20"/>
+      </w:rPr>
+    </w:lvl>
+    <w:lvl w:ilvl="6" w:tentative="1">
+      <w:start w:val="1"/>
+      <w:numFmt w:val="bullet"/>
+      <w:lvlText w:val=""/>
+      <w:lvlJc w:val="left"/>
+      <w:pPr>
+        <w:tabs>
+          <w:tab w:val="num" w:pos="5040"/>
+        </w:tabs>
+        <w:ind w:left="5040" w:hanging="360"/>
+      </w:pPr>
+      <w:rPr>
+        <w:rFonts w:ascii="Wingdings" w:hAnsi="Wingdings" w:hint="default"/>
+        <w:sz w:val="20"/>
+      </w:rPr>
+    </w:lvl>
+    <w:lvl w:ilvl="7" w:tentative="1">
+      <w:start w:val="1"/>
+      <w:numFmt w:val="bullet"/>
+      <w:lvlText w:val=""/>
+      <w:lvlJc w:val="left"/>
+      <w:pPr>
+        <w:tabs>
+          <w:tab w:val="num" w:pos="5760"/>
+        </w:tabs>
+        <w:ind w:left="5760" w:hanging="360"/>
+      </w:pPr>
+      <w:rPr>
+        <w:rFonts w:ascii="Wingdings" w:hAnsi="Wingdings" w:hint="default"/>
+        <w:sz w:val="20"/>
+      </w:rPr>
+    </w:lvl>
+    <w:lvl w:ilvl="8" w:tentative="1">
+      <w:start w:val="1"/>
+      <w:numFmt w:val="bullet"/>
+      <w:lvlText w:val=""/>
+      <w:lvlJc w:val="left"/>
+      <w:pPr>
+        <w:tabs>
+          <w:tab w:val="num" w:pos="6480"/>
+        </w:tabs>
+        <w:ind w:left="6480" w:hanging="360"/>
+      </w:pPr>
+      <w:rPr>
+        <w:rFonts w:ascii="Wingdings" w:hAnsi="Wingdings" w:hint="default"/>
+        <w:sz w:val="20"/>
+      </w:rPr>
+    </w:lvl>
+  </w:abstractNum>
+  <w:abstractNum w:abstractNumId="13" w15:restartNumberingAfterBreak="0">
     <w:nsid w:val="54D23708"/>
     <w:multiLevelType w:val="multilevel"/>
     <w:tmpl w:val="EC0C24E4"/>
@@ -2129,10 +4075,457 @@
       </w:pPr>
     </w:lvl>
   </w:abstractNum>
-  <w:abstractNum w:abstractNumId="6" w15:restartNumberingAfterBreak="0">
+  <w:abstractNum w:abstractNumId="14" w15:restartNumberingAfterBreak="0">
+    <w:nsid w:val="621B02E3"/>
+    <w:multiLevelType w:val="multilevel"/>
+    <w:tmpl w:val="D0D889B4"/>
+    <w:lvl w:ilvl="0">
+      <w:start w:val="1"/>
+      <w:numFmt w:val="bullet"/>
+      <w:lvlText w:val=""/>
+      <w:lvlJc w:val="left"/>
+      <w:pPr>
+        <w:tabs>
+          <w:tab w:val="num" w:pos="720"/>
+        </w:tabs>
+        <w:ind w:left="720" w:hanging="360"/>
+      </w:pPr>
+      <w:rPr>
+        <w:rFonts w:ascii="Symbol" w:hAnsi="Symbol" w:hint="default"/>
+        <w:sz w:val="20"/>
+      </w:rPr>
+    </w:lvl>
+    <w:lvl w:ilvl="1">
+      <w:start w:val="1"/>
+      <w:numFmt w:val="bullet"/>
+      <w:lvlText w:val="o"/>
+      <w:lvlJc w:val="left"/>
+      <w:pPr>
+        <w:tabs>
+          <w:tab w:val="num" w:pos="1440"/>
+        </w:tabs>
+        <w:ind w:left="1440" w:hanging="360"/>
+      </w:pPr>
+      <w:rPr>
+        <w:rFonts w:ascii="Courier New" w:hAnsi="Courier New" w:hint="default"/>
+        <w:sz w:val="20"/>
+      </w:rPr>
+    </w:lvl>
+    <w:lvl w:ilvl="2" w:tentative="1">
+      <w:start w:val="1"/>
+      <w:numFmt w:val="bullet"/>
+      <w:lvlText w:val=""/>
+      <w:lvlJc w:val="left"/>
+      <w:pPr>
+        <w:tabs>
+          <w:tab w:val="num" w:pos="2160"/>
+        </w:tabs>
+        <w:ind w:left="2160" w:hanging="360"/>
+      </w:pPr>
+      <w:rPr>
+        <w:rFonts w:ascii="Wingdings" w:hAnsi="Wingdings" w:hint="default"/>
+        <w:sz w:val="20"/>
+      </w:rPr>
+    </w:lvl>
+    <w:lvl w:ilvl="3" w:tentative="1">
+      <w:start w:val="1"/>
+      <w:numFmt w:val="bullet"/>
+      <w:lvlText w:val=""/>
+      <w:lvlJc w:val="left"/>
+      <w:pPr>
+        <w:tabs>
+          <w:tab w:val="num" w:pos="2880"/>
+        </w:tabs>
+        <w:ind w:left="2880" w:hanging="360"/>
+      </w:pPr>
+      <w:rPr>
+        <w:rFonts w:ascii="Wingdings" w:hAnsi="Wingdings" w:hint="default"/>
+        <w:sz w:val="20"/>
+      </w:rPr>
+    </w:lvl>
+    <w:lvl w:ilvl="4" w:tentative="1">
+      <w:start w:val="1"/>
+      <w:numFmt w:val="bullet"/>
+      <w:lvlText w:val=""/>
+      <w:lvlJc w:val="left"/>
+      <w:pPr>
+        <w:tabs>
+          <w:tab w:val="num" w:pos="3600"/>
+        </w:tabs>
+        <w:ind w:left="3600" w:hanging="360"/>
+      </w:pPr>
+      <w:rPr>
+        <w:rFonts w:ascii="Wingdings" w:hAnsi="Wingdings" w:hint="default"/>
+        <w:sz w:val="20"/>
+      </w:rPr>
+    </w:lvl>
+    <w:lvl w:ilvl="5" w:tentative="1">
+      <w:start w:val="1"/>
+      <w:numFmt w:val="bullet"/>
+      <w:lvlText w:val=""/>
+      <w:lvlJc w:val="left"/>
+      <w:pPr>
+        <w:tabs>
+          <w:tab w:val="num" w:pos="4320"/>
+        </w:tabs>
+        <w:ind w:left="4320" w:hanging="360"/>
+      </w:pPr>
+      <w:rPr>
+        <w:rFonts w:ascii="Wingdings" w:hAnsi="Wingdings" w:hint="default"/>
+        <w:sz w:val="20"/>
+      </w:rPr>
+    </w:lvl>
+    <w:lvl w:ilvl="6" w:tentative="1">
+      <w:start w:val="1"/>
+      <w:numFmt w:val="bullet"/>
+      <w:lvlText w:val=""/>
+      <w:lvlJc w:val="left"/>
+      <w:pPr>
+        <w:tabs>
+          <w:tab w:val="num" w:pos="5040"/>
+        </w:tabs>
+        <w:ind w:left="5040" w:hanging="360"/>
+      </w:pPr>
+      <w:rPr>
+        <w:rFonts w:ascii="Wingdings" w:hAnsi="Wingdings" w:hint="default"/>
+        <w:sz w:val="20"/>
+      </w:rPr>
+    </w:lvl>
+    <w:lvl w:ilvl="7" w:tentative="1">
+      <w:start w:val="1"/>
+      <w:numFmt w:val="bullet"/>
+      <w:lvlText w:val=""/>
+      <w:lvlJc w:val="left"/>
+      <w:pPr>
+        <w:tabs>
+          <w:tab w:val="num" w:pos="5760"/>
+        </w:tabs>
+        <w:ind w:left="5760" w:hanging="360"/>
+      </w:pPr>
+      <w:rPr>
+        <w:rFonts w:ascii="Wingdings" w:hAnsi="Wingdings" w:hint="default"/>
+        <w:sz w:val="20"/>
+      </w:rPr>
+    </w:lvl>
+    <w:lvl w:ilvl="8" w:tentative="1">
+      <w:start w:val="1"/>
+      <w:numFmt w:val="bullet"/>
+      <w:lvlText w:val=""/>
+      <w:lvlJc w:val="left"/>
+      <w:pPr>
+        <w:tabs>
+          <w:tab w:val="num" w:pos="6480"/>
+        </w:tabs>
+        <w:ind w:left="6480" w:hanging="360"/>
+      </w:pPr>
+      <w:rPr>
+        <w:rFonts w:ascii="Wingdings" w:hAnsi="Wingdings" w:hint="default"/>
+        <w:sz w:val="20"/>
+      </w:rPr>
+    </w:lvl>
+  </w:abstractNum>
+  <w:abstractNum w:abstractNumId="15" w15:restartNumberingAfterBreak="0">
+    <w:nsid w:val="71715983"/>
+    <w:multiLevelType w:val="multilevel"/>
+    <w:tmpl w:val="8C0400C2"/>
+    <w:lvl w:ilvl="0">
+      <w:start w:val="1"/>
+      <w:numFmt w:val="bullet"/>
+      <w:lvlText w:val=""/>
+      <w:lvlJc w:val="left"/>
+      <w:pPr>
+        <w:tabs>
+          <w:tab w:val="num" w:pos="720"/>
+        </w:tabs>
+        <w:ind w:left="720" w:hanging="360"/>
+      </w:pPr>
+      <w:rPr>
+        <w:rFonts w:ascii="Symbol" w:hAnsi="Symbol" w:hint="default"/>
+        <w:sz w:val="20"/>
+      </w:rPr>
+    </w:lvl>
+    <w:lvl w:ilvl="1" w:tentative="1">
+      <w:start w:val="1"/>
+      <w:numFmt w:val="bullet"/>
+      <w:lvlText w:val="o"/>
+      <w:lvlJc w:val="left"/>
+      <w:pPr>
+        <w:tabs>
+          <w:tab w:val="num" w:pos="1440"/>
+        </w:tabs>
+        <w:ind w:left="1440" w:hanging="360"/>
+      </w:pPr>
+      <w:rPr>
+        <w:rFonts w:ascii="Courier New" w:hAnsi="Courier New" w:hint="default"/>
+        <w:sz w:val="20"/>
+      </w:rPr>
+    </w:lvl>
+    <w:lvl w:ilvl="2" w:tentative="1">
+      <w:start w:val="1"/>
+      <w:numFmt w:val="bullet"/>
+      <w:lvlText w:val=""/>
+      <w:lvlJc w:val="left"/>
+      <w:pPr>
+        <w:tabs>
+          <w:tab w:val="num" w:pos="2160"/>
+        </w:tabs>
+        <w:ind w:left="2160" w:hanging="360"/>
+      </w:pPr>
+      <w:rPr>
+        <w:rFonts w:ascii="Wingdings" w:hAnsi="Wingdings" w:hint="default"/>
+        <w:sz w:val="20"/>
+      </w:rPr>
+    </w:lvl>
+    <w:lvl w:ilvl="3" w:tentative="1">
+      <w:start w:val="1"/>
+      <w:numFmt w:val="bullet"/>
+      <w:lvlText w:val=""/>
+      <w:lvlJc w:val="left"/>
+      <w:pPr>
+        <w:tabs>
+          <w:tab w:val="num" w:pos="2880"/>
+        </w:tabs>
+        <w:ind w:left="2880" w:hanging="360"/>
+      </w:pPr>
+      <w:rPr>
+        <w:rFonts w:ascii="Wingdings" w:hAnsi="Wingdings" w:hint="default"/>
+        <w:sz w:val="20"/>
+      </w:rPr>
+    </w:lvl>
+    <w:lvl w:ilvl="4" w:tentative="1">
+      <w:start w:val="1"/>
+      <w:numFmt w:val="bullet"/>
+      <w:lvlText w:val=""/>
+      <w:lvlJc w:val="left"/>
+      <w:pPr>
+        <w:tabs>
+          <w:tab w:val="num" w:pos="3600"/>
+        </w:tabs>
+        <w:ind w:left="3600" w:hanging="360"/>
+      </w:pPr>
+      <w:rPr>
+        <w:rFonts w:ascii="Wingdings" w:hAnsi="Wingdings" w:hint="default"/>
+        <w:sz w:val="20"/>
+      </w:rPr>
+    </w:lvl>
+    <w:lvl w:ilvl="5" w:tentative="1">
+      <w:start w:val="1"/>
+      <w:numFmt w:val="bullet"/>
+      <w:lvlText w:val=""/>
+      <w:lvlJc w:val="left"/>
+      <w:pPr>
+        <w:tabs>
+          <w:tab w:val="num" w:pos="4320"/>
+        </w:tabs>
+        <w:ind w:left="4320" w:hanging="360"/>
+      </w:pPr>
+      <w:rPr>
+        <w:rFonts w:ascii="Wingdings" w:hAnsi="Wingdings" w:hint="default"/>
+        <w:sz w:val="20"/>
+      </w:rPr>
+    </w:lvl>
+    <w:lvl w:ilvl="6" w:tentative="1">
+      <w:start w:val="1"/>
+      <w:numFmt w:val="bullet"/>
+      <w:lvlText w:val=""/>
+      <w:lvlJc w:val="left"/>
+      <w:pPr>
+        <w:tabs>
+          <w:tab w:val="num" w:pos="5040"/>
+        </w:tabs>
+        <w:ind w:left="5040" w:hanging="360"/>
+      </w:pPr>
+      <w:rPr>
+        <w:rFonts w:ascii="Wingdings" w:hAnsi="Wingdings" w:hint="default"/>
+        <w:sz w:val="20"/>
+      </w:rPr>
+    </w:lvl>
+    <w:lvl w:ilvl="7" w:tentative="1">
+      <w:start w:val="1"/>
+      <w:numFmt w:val="bullet"/>
+      <w:lvlText w:val=""/>
+      <w:lvlJc w:val="left"/>
+      <w:pPr>
+        <w:tabs>
+          <w:tab w:val="num" w:pos="5760"/>
+        </w:tabs>
+        <w:ind w:left="5760" w:hanging="360"/>
+      </w:pPr>
+      <w:rPr>
+        <w:rFonts w:ascii="Wingdings" w:hAnsi="Wingdings" w:hint="default"/>
+        <w:sz w:val="20"/>
+      </w:rPr>
+    </w:lvl>
+    <w:lvl w:ilvl="8" w:tentative="1">
+      <w:start w:val="1"/>
+      <w:numFmt w:val="bullet"/>
+      <w:lvlText w:val=""/>
+      <w:lvlJc w:val="left"/>
+      <w:pPr>
+        <w:tabs>
+          <w:tab w:val="num" w:pos="6480"/>
+        </w:tabs>
+        <w:ind w:left="6480" w:hanging="360"/>
+      </w:pPr>
+      <w:rPr>
+        <w:rFonts w:ascii="Wingdings" w:hAnsi="Wingdings" w:hint="default"/>
+        <w:sz w:val="20"/>
+      </w:rPr>
+    </w:lvl>
+  </w:abstractNum>
+  <w:abstractNum w:abstractNumId="16" w15:restartNumberingAfterBreak="0">
     <w:nsid w:val="7D395680"/>
     <w:multiLevelType w:val="multilevel"/>
     <w:tmpl w:val="89680290"/>
+    <w:lvl w:ilvl="0">
+      <w:start w:val="1"/>
+      <w:numFmt w:val="bullet"/>
+      <w:lvlText w:val=""/>
+      <w:lvlJc w:val="left"/>
+      <w:pPr>
+        <w:tabs>
+          <w:tab w:val="num" w:pos="720"/>
+        </w:tabs>
+        <w:ind w:left="720" w:hanging="360"/>
+      </w:pPr>
+      <w:rPr>
+        <w:rFonts w:ascii="Symbol" w:hAnsi="Symbol" w:hint="default"/>
+        <w:sz w:val="20"/>
+      </w:rPr>
+    </w:lvl>
+    <w:lvl w:ilvl="1" w:tentative="1">
+      <w:start w:val="1"/>
+      <w:numFmt w:val="bullet"/>
+      <w:lvlText w:val="o"/>
+      <w:lvlJc w:val="left"/>
+      <w:pPr>
+        <w:tabs>
+          <w:tab w:val="num" w:pos="1440"/>
+        </w:tabs>
+        <w:ind w:left="1440" w:hanging="360"/>
+      </w:pPr>
+      <w:rPr>
+        <w:rFonts w:ascii="Courier New" w:hAnsi="Courier New" w:hint="default"/>
+        <w:sz w:val="20"/>
+      </w:rPr>
+    </w:lvl>
+    <w:lvl w:ilvl="2" w:tentative="1">
+      <w:start w:val="1"/>
+      <w:numFmt w:val="bullet"/>
+      <w:lvlText w:val=""/>
+      <w:lvlJc w:val="left"/>
+      <w:pPr>
+        <w:tabs>
+          <w:tab w:val="num" w:pos="2160"/>
+        </w:tabs>
+        <w:ind w:left="2160" w:hanging="360"/>
+      </w:pPr>
+      <w:rPr>
+        <w:rFonts w:ascii="Wingdings" w:hAnsi="Wingdings" w:hint="default"/>
+        <w:sz w:val="20"/>
+      </w:rPr>
+    </w:lvl>
+    <w:lvl w:ilvl="3" w:tentative="1">
+      <w:start w:val="1"/>
+      <w:numFmt w:val="bullet"/>
+      <w:lvlText w:val=""/>
+      <w:lvlJc w:val="left"/>
+      <w:pPr>
+        <w:tabs>
+          <w:tab w:val="num" w:pos="2880"/>
+        </w:tabs>
+        <w:ind w:left="2880" w:hanging="360"/>
+      </w:pPr>
+      <w:rPr>
+        <w:rFonts w:ascii="Wingdings" w:hAnsi="Wingdings" w:hint="default"/>
+        <w:sz w:val="20"/>
+      </w:rPr>
+    </w:lvl>
+    <w:lvl w:ilvl="4" w:tentative="1">
+      <w:start w:val="1"/>
+      <w:numFmt w:val="bullet"/>
+      <w:lvlText w:val=""/>
+      <w:lvlJc w:val="left"/>
+      <w:pPr>
+        <w:tabs>
+          <w:tab w:val="num" w:pos="3600"/>
+        </w:tabs>
+        <w:ind w:left="3600" w:hanging="360"/>
+      </w:pPr>
+      <w:rPr>
+        <w:rFonts w:ascii="Wingdings" w:hAnsi="Wingdings" w:hint="default"/>
+        <w:sz w:val="20"/>
+      </w:rPr>
+    </w:lvl>
+    <w:lvl w:ilvl="5" w:tentative="1">
+      <w:start w:val="1"/>
+      <w:numFmt w:val="bullet"/>
+      <w:lvlText w:val=""/>
+      <w:lvlJc w:val="left"/>
+      <w:pPr>
+        <w:tabs>
+          <w:tab w:val="num" w:pos="4320"/>
+        </w:tabs>
+        <w:ind w:left="4320" w:hanging="360"/>
+      </w:pPr>
+      <w:rPr>
+        <w:rFonts w:ascii="Wingdings" w:hAnsi="Wingdings" w:hint="default"/>
+        <w:sz w:val="20"/>
+      </w:rPr>
+    </w:lvl>
+    <w:lvl w:ilvl="6" w:tentative="1">
+      <w:start w:val="1"/>
+      <w:numFmt w:val="bullet"/>
+      <w:lvlText w:val=""/>
+      <w:lvlJc w:val="left"/>
+      <w:pPr>
+        <w:tabs>
+          <w:tab w:val="num" w:pos="5040"/>
+        </w:tabs>
+        <w:ind w:left="5040" w:hanging="360"/>
+      </w:pPr>
+      <w:rPr>
+        <w:rFonts w:ascii="Wingdings" w:hAnsi="Wingdings" w:hint="default"/>
+        <w:sz w:val="20"/>
+      </w:rPr>
+    </w:lvl>
+    <w:lvl w:ilvl="7" w:tentative="1">
+      <w:start w:val="1"/>
+      <w:numFmt w:val="bullet"/>
+      <w:lvlText w:val=""/>
+      <w:lvlJc w:val="left"/>
+      <w:pPr>
+        <w:tabs>
+          <w:tab w:val="num" w:pos="5760"/>
+        </w:tabs>
+        <w:ind w:left="5760" w:hanging="360"/>
+      </w:pPr>
+      <w:rPr>
+        <w:rFonts w:ascii="Wingdings" w:hAnsi="Wingdings" w:hint="default"/>
+        <w:sz w:val="20"/>
+      </w:rPr>
+    </w:lvl>
+    <w:lvl w:ilvl="8" w:tentative="1">
+      <w:start w:val="1"/>
+      <w:numFmt w:val="bullet"/>
+      <w:lvlText w:val=""/>
+      <w:lvlJc w:val="left"/>
+      <w:pPr>
+        <w:tabs>
+          <w:tab w:val="num" w:pos="6480"/>
+        </w:tabs>
+        <w:ind w:left="6480" w:hanging="360"/>
+      </w:pPr>
+      <w:rPr>
+        <w:rFonts w:ascii="Wingdings" w:hAnsi="Wingdings" w:hint="default"/>
+        <w:sz w:val="20"/>
+      </w:rPr>
+    </w:lvl>
+  </w:abstractNum>
+  <w:abstractNum w:abstractNumId="17" w15:restartNumberingAfterBreak="0">
+    <w:nsid w:val="7F105BE3"/>
+    <w:multiLevelType w:val="multilevel"/>
+    <w:tmpl w:val="C56AF966"/>
     <w:lvl w:ilvl="0">
       <w:start w:val="1"/>
       <w:numFmt w:val="bullet"/>
@@ -2285,19 +4678,52 @@
     <w:abstractNumId w:val="0"/>
   </w:num>
   <w:num w:numId="3" w16cid:durableId="1059398618">
+    <w:abstractNumId w:val="3"/>
+  </w:num>
+  <w:num w:numId="4" w16cid:durableId="2139106873">
+    <w:abstractNumId w:val="6"/>
+  </w:num>
+  <w:num w:numId="5" w16cid:durableId="701521180">
+    <w:abstractNumId w:val="13"/>
+  </w:num>
+  <w:num w:numId="6" w16cid:durableId="1146973407">
+    <w:abstractNumId w:val="11"/>
+  </w:num>
+  <w:num w:numId="7" w16cid:durableId="2047831856">
+    <w:abstractNumId w:val="16"/>
+  </w:num>
+  <w:num w:numId="8" w16cid:durableId="1260261237">
+    <w:abstractNumId w:val="5"/>
+  </w:num>
+  <w:num w:numId="9" w16cid:durableId="520317887">
+    <w:abstractNumId w:val="14"/>
+  </w:num>
+  <w:num w:numId="10" w16cid:durableId="1532769485">
+    <w:abstractNumId w:val="9"/>
+  </w:num>
+  <w:num w:numId="11" w16cid:durableId="1287586074">
+    <w:abstractNumId w:val="10"/>
+  </w:num>
+  <w:num w:numId="12" w16cid:durableId="55514578">
+    <w:abstractNumId w:val="7"/>
+  </w:num>
+  <w:num w:numId="13" w16cid:durableId="1370489137">
+    <w:abstractNumId w:val="4"/>
+  </w:num>
+  <w:num w:numId="14" w16cid:durableId="1612322818">
+    <w:abstractNumId w:val="8"/>
+  </w:num>
+  <w:num w:numId="15" w16cid:durableId="1669672384">
     <w:abstractNumId w:val="2"/>
   </w:num>
-  <w:num w:numId="4" w16cid:durableId="2139106873">
-    <w:abstractNumId w:val="3"/>
+  <w:num w:numId="16" w16cid:durableId="1208302543">
+    <w:abstractNumId w:val="12"/>
   </w:num>
-  <w:num w:numId="5" w16cid:durableId="701521180">
-    <w:abstractNumId w:val="5"/>
+  <w:num w:numId="17" w16cid:durableId="692221591">
+    <w:abstractNumId w:val="17"/>
   </w:num>
-  <w:num w:numId="6" w16cid:durableId="1146973407">
-    <w:abstractNumId w:val="4"/>
-  </w:num>
-  <w:num w:numId="7" w16cid:durableId="2047831856">
-    <w:abstractNumId w:val="6"/>
+  <w:num w:numId="18" w16cid:durableId="1143043855">
+    <w:abstractNumId w:val="15"/>
   </w:num>
 </w:numbering>
 </file>

</xml_diff>